<commit_message>
proj: corrected error in report instruction is popen and not fopen.
</commit_message>
<xml_diff>
--- a/proj/doc/project_report_pt.docx
+++ b/proj/doc/project_report_pt.docx
@@ -1,6 +1,6 @@
 
 <file path=word/document.xml><?xml version="1.0" encoding="utf-8"?>
-<w:document xmlns:wpc="http://schemas.microsoft.com/office/word/2010/wordprocessingCanvas" xmlns:mc="http://schemas.openxmlformats.org/markup-compatibility/2006" xmlns:o="urn:schemas-microsoft-com:office:office" xmlns:r="http://schemas.openxmlformats.org/officeDocument/2006/relationships" xmlns:m="http://schemas.openxmlformats.org/officeDocument/2006/math" xmlns:v="urn:schemas-microsoft-com:vml" xmlns:wp14="http://schemas.microsoft.com/office/word/2010/wordprocessingDrawing" xmlns:wp="http://schemas.openxmlformats.org/drawingml/2006/wordprocessingDrawing" xmlns:w10="urn:schemas-microsoft-com:office:word" xmlns:w="http://schemas.openxmlformats.org/wordprocessingml/2006/main" xmlns:w14="http://schemas.microsoft.com/office/word/2010/wordml" xmlns:wpg="http://schemas.microsoft.com/office/word/2010/wordprocessingGroup" xmlns:wpi="http://schemas.microsoft.com/office/word/2010/wordprocessingInk" xmlns:wne="http://schemas.microsoft.com/office/word/2006/wordml" xmlns:wps="http://schemas.microsoft.com/office/word/2010/wordprocessingShape" mc:Ignorable="w14 wp14">
+<w:document xmlns:wpc="http://schemas.microsoft.com/office/word/2010/wordprocessingCanvas" xmlns:mc="http://schemas.openxmlformats.org/markup-compatibility/2006" xmlns:o="urn:schemas-microsoft-com:office:office" xmlns:r="http://schemas.openxmlformats.org/officeDocument/2006/relationships" xmlns:m="http://schemas.openxmlformats.org/officeDocument/2006/math" xmlns:v="urn:schemas-microsoft-com:vml" xmlns:wp14="http://schemas.microsoft.com/office/word/2010/wordprocessingDrawing" xmlns:wp="http://schemas.openxmlformats.org/drawingml/2006/wordprocessingDrawing" xmlns:w10="urn:schemas-microsoft-com:office:word" xmlns:w="http://schemas.openxmlformats.org/wordprocessingml/2006/main" xmlns:w14="http://schemas.microsoft.com/office/word/2010/wordml" xmlns:w15="http://schemas.microsoft.com/office/word/2012/wordml" xmlns:wpg="http://schemas.microsoft.com/office/word/2010/wordprocessingGroup" xmlns:wpi="http://schemas.microsoft.com/office/word/2010/wordprocessingInk" xmlns:wne="http://schemas.microsoft.com/office/word/2006/wordml" xmlns:wps="http://schemas.microsoft.com/office/word/2010/wordprocessingShape" mc:Ignorable="w14 w15 wp14">
   <w:body>
     <w:sdt>
       <w:sdtPr>
@@ -254,7 +254,7 @@
                   </w:rPr>
                   <w:t xml:space="preserve">Duarte Duarte   - 110509101 - </w:t>
                 </w:r>
-                <w:hyperlink r:id="rId10" w:history="1">
+                <w:hyperlink r:id="rId9" w:history="1">
                   <w:r>
                     <w:rPr>
                       <w:rStyle w:val="Hyperlink"/>
@@ -284,7 +284,7 @@
                   </w:rPr>
                   <w:t xml:space="preserve">Miguel Marques - 110509099 - </w:t>
                 </w:r>
-                <w:hyperlink r:id="rId11" w:history="1">
+                <w:hyperlink r:id="rId10" w:history="1">
                   <w:r>
                     <w:rPr>
                       <w:rStyle w:val="Hyperlink"/>
@@ -323,9 +323,6 @@
                 </w:rPr>
                 <w:alias w:val="Date"/>
                 <w:id w:val="516659546"/>
-                <w:placeholder>
-                  <w:docPart w:val="249A121B7559429390C490B613BC0B39"/>
-                </w:placeholder>
                 <w:dataBinding w:prefixMappings="xmlns:ns0='http://schemas.microsoft.com/office/2006/coverPageProps'" w:xpath="/ns0:CoverPageProperties[1]/ns0:PublishDate[1]" w:storeItemID="{55AF091B-3C7A-41E3-B477-F2FDAA23CFDA}"/>
                 <w:date>
                   <w:dateFormat w:val="M/d/yyyy"/>
@@ -1110,7 +1107,15 @@
         <w:rPr>
           <w:i/>
         </w:rPr>
-        <w:t>fopen()</w:t>
+        <w:t>p</w:t>
+      </w:r>
+      <w:bookmarkStart w:id="2" w:name="_GoBack"/>
+      <w:bookmarkEnd w:id="2"/>
+      <w:r>
+        <w:rPr>
+          <w:i/>
+        </w:rPr>
+        <w:t>open()</w:t>
       </w:r>
       <w:r>
         <w:t>)</w:t>
@@ -1128,7 +1133,7 @@
       <w:pPr>
         <w:pStyle w:val="Heading1"/>
       </w:pPr>
-      <w:bookmarkStart w:id="2" w:name="_Toc344777716"/>
+      <w:bookmarkStart w:id="3" w:name="_Toc344777716"/>
       <w:r>
         <w:lastRenderedPageBreak/>
         <w:t xml:space="preserve">Arquitetura do </w:t>
@@ -1136,7 +1141,7 @@
       <w:r>
         <w:t>programa</w:t>
       </w:r>
-      <w:bookmarkEnd w:id="2"/>
+      <w:bookmarkEnd w:id="3"/>
     </w:p>
     <w:p/>
     <w:p>
@@ -1428,7 +1433,7 @@
       <w:pPr>
         <w:pStyle w:val="Heading1"/>
       </w:pPr>
-      <w:bookmarkStart w:id="3" w:name="_Toc344777717"/>
+      <w:bookmarkStart w:id="4" w:name="_Toc344777717"/>
       <w:r>
         <w:lastRenderedPageBreak/>
         <w:t xml:space="preserve">Diagrama de </w:t>
@@ -1436,7 +1441,7 @@
       <w:r>
         <w:t>invocação de funções</w:t>
       </w:r>
-      <w:bookmarkEnd w:id="3"/>
+      <w:bookmarkEnd w:id="4"/>
     </w:p>
     <w:p>
       <w:pPr>
@@ -1473,7 +1478,7 @@
                     </pic:cNvPicPr>
                   </pic:nvPicPr>
                   <pic:blipFill>
-                    <a:blip r:embed="rId12">
+                    <a:blip r:embed="rId11">
                       <a:extLst>
                         <a:ext uri="{28A0092B-C50C-407E-A947-70E740481C1C}">
                           <a14:useLocalDpi xmlns:a14="http://schemas.microsoft.com/office/drawing/2010/main" val="0"/>
@@ -1681,12 +1686,12 @@
       <w:pPr>
         <w:pStyle w:val="Heading1"/>
       </w:pPr>
-      <w:bookmarkStart w:id="4" w:name="_Toc344777718"/>
+      <w:bookmarkStart w:id="5" w:name="_Toc344777718"/>
       <w:r>
         <w:lastRenderedPageBreak/>
         <w:t>Implementação</w:t>
       </w:r>
-      <w:bookmarkEnd w:id="4"/>
+      <w:bookmarkEnd w:id="5"/>
     </w:p>
     <w:p/>
     <w:p>
@@ -2062,7 +2067,7 @@
         <w:tab/>
         <w:t>Para o desenho de caracteres para o ecrã recorreu-se à biblioteca FreeType (</w:t>
       </w:r>
-      <w:hyperlink r:id="rId13" w:history="1">
+      <w:hyperlink r:id="rId12" w:history="1">
         <w:r>
           <w:rPr>
             <w:rStyle w:val="Hyperlink"/>
@@ -2173,8 +2178,6 @@
           <w:tab w:val="right" w:pos="8504"/>
         </w:tabs>
       </w:pPr>
-      <w:bookmarkStart w:id="5" w:name="_GoBack"/>
-      <w:bookmarkEnd w:id="5"/>
     </w:p>
     <w:p>
       <w:pPr>
@@ -2314,7 +2317,7 @@
       </w:pPr>
     </w:p>
     <w:sectPr>
-      <w:footerReference w:type="default" r:id="rId14"/>
+      <w:footerReference w:type="default" r:id="rId13"/>
       <w:pgSz w:w="11906" w:h="16838"/>
       <w:pgMar w:top="1417" w:right="1701" w:bottom="1417" w:left="1701" w:header="708" w:footer="708" w:gutter="0"/>
       <w:pgNumType w:start="0"/>
@@ -2327,7 +2330,7 @@
 </file>
 
 <file path=word/endnotes.xml><?xml version="1.0" encoding="utf-8"?>
-<w:endnotes xmlns:wpc="http://schemas.microsoft.com/office/word/2010/wordprocessingCanvas" xmlns:mc="http://schemas.openxmlformats.org/markup-compatibility/2006" xmlns:o="urn:schemas-microsoft-com:office:office" xmlns:r="http://schemas.openxmlformats.org/officeDocument/2006/relationships" xmlns:m="http://schemas.openxmlformats.org/officeDocument/2006/math" xmlns:v="urn:schemas-microsoft-com:vml" xmlns:wp14="http://schemas.microsoft.com/office/word/2010/wordprocessingDrawing" xmlns:wp="http://schemas.openxmlformats.org/drawingml/2006/wordprocessingDrawing" xmlns:w10="urn:schemas-microsoft-com:office:word" xmlns:w="http://schemas.openxmlformats.org/wordprocessingml/2006/main" xmlns:w14="http://schemas.microsoft.com/office/word/2010/wordml" xmlns:wpg="http://schemas.microsoft.com/office/word/2010/wordprocessingGroup" xmlns:wpi="http://schemas.microsoft.com/office/word/2010/wordprocessingInk" xmlns:wne="http://schemas.microsoft.com/office/word/2006/wordml" xmlns:wps="http://schemas.microsoft.com/office/word/2010/wordprocessingShape" mc:Ignorable="w14 wp14">
+<w:endnotes xmlns:wpc="http://schemas.microsoft.com/office/word/2010/wordprocessingCanvas" xmlns:mc="http://schemas.openxmlformats.org/markup-compatibility/2006" xmlns:o="urn:schemas-microsoft-com:office:office" xmlns:r="http://schemas.openxmlformats.org/officeDocument/2006/relationships" xmlns:m="http://schemas.openxmlformats.org/officeDocument/2006/math" xmlns:v="urn:schemas-microsoft-com:vml" xmlns:wp14="http://schemas.microsoft.com/office/word/2010/wordprocessingDrawing" xmlns:wp="http://schemas.openxmlformats.org/drawingml/2006/wordprocessingDrawing" xmlns:w10="urn:schemas-microsoft-com:office:word" xmlns:w="http://schemas.openxmlformats.org/wordprocessingml/2006/main" xmlns:w14="http://schemas.microsoft.com/office/word/2010/wordml" xmlns:w15="http://schemas.microsoft.com/office/word/2012/wordml" xmlns:wpg="http://schemas.microsoft.com/office/word/2010/wordprocessingGroup" xmlns:wpi="http://schemas.microsoft.com/office/word/2010/wordprocessingInk" xmlns:wne="http://schemas.microsoft.com/office/word/2006/wordml" xmlns:wps="http://schemas.microsoft.com/office/word/2010/wordprocessingShape" mc:Ignorable="w14 w15 wp14">
   <w:endnote w:type="separator" w:id="-1">
     <w:p>
       <w:pPr>
@@ -2352,7 +2355,7 @@
 </file>
 
 <file path=word/footer1.xml><?xml version="1.0" encoding="utf-8"?>
-<w:ftr xmlns:wpc="http://schemas.microsoft.com/office/word/2010/wordprocessingCanvas" xmlns:mc="http://schemas.openxmlformats.org/markup-compatibility/2006" xmlns:o="urn:schemas-microsoft-com:office:office" xmlns:r="http://schemas.openxmlformats.org/officeDocument/2006/relationships" xmlns:m="http://schemas.openxmlformats.org/officeDocument/2006/math" xmlns:v="urn:schemas-microsoft-com:vml" xmlns:wp14="http://schemas.microsoft.com/office/word/2010/wordprocessingDrawing" xmlns:wp="http://schemas.openxmlformats.org/drawingml/2006/wordprocessingDrawing" xmlns:w10="urn:schemas-microsoft-com:office:word" xmlns:w="http://schemas.openxmlformats.org/wordprocessingml/2006/main" xmlns:w14="http://schemas.microsoft.com/office/word/2010/wordml" xmlns:wpg="http://schemas.microsoft.com/office/word/2010/wordprocessingGroup" xmlns:wpi="http://schemas.microsoft.com/office/word/2010/wordprocessingInk" xmlns:wne="http://schemas.microsoft.com/office/word/2006/wordml" xmlns:wps="http://schemas.microsoft.com/office/word/2010/wordprocessingShape" mc:Ignorable="w14 wp14">
+<w:ftr xmlns:wpc="http://schemas.microsoft.com/office/word/2010/wordprocessingCanvas" xmlns:mc="http://schemas.openxmlformats.org/markup-compatibility/2006" xmlns:o="urn:schemas-microsoft-com:office:office" xmlns:r="http://schemas.openxmlformats.org/officeDocument/2006/relationships" xmlns:m="http://schemas.openxmlformats.org/officeDocument/2006/math" xmlns:v="urn:schemas-microsoft-com:vml" xmlns:wp14="http://schemas.microsoft.com/office/word/2010/wordprocessingDrawing" xmlns:wp="http://schemas.openxmlformats.org/drawingml/2006/wordprocessingDrawing" xmlns:w10="urn:schemas-microsoft-com:office:word" xmlns:w="http://schemas.openxmlformats.org/wordprocessingml/2006/main" xmlns:w14="http://schemas.microsoft.com/office/word/2010/wordml" xmlns:w15="http://schemas.microsoft.com/office/word/2012/wordml" xmlns:wpg="http://schemas.microsoft.com/office/word/2010/wordprocessingGroup" xmlns:wpi="http://schemas.microsoft.com/office/word/2010/wordprocessingInk" xmlns:wne="http://schemas.microsoft.com/office/word/2006/wordml" xmlns:wps="http://schemas.microsoft.com/office/word/2010/wordprocessingShape" mc:Ignorable="w14 w15 wp14">
   <w:sdt>
     <w:sdtPr>
       <w:id w:val="1039870012"/>
@@ -2405,7 +2408,7 @@
 </file>
 
 <file path=word/footnotes.xml><?xml version="1.0" encoding="utf-8"?>
-<w:footnotes xmlns:wpc="http://schemas.microsoft.com/office/word/2010/wordprocessingCanvas" xmlns:mc="http://schemas.openxmlformats.org/markup-compatibility/2006" xmlns:o="urn:schemas-microsoft-com:office:office" xmlns:r="http://schemas.openxmlformats.org/officeDocument/2006/relationships" xmlns:m="http://schemas.openxmlformats.org/officeDocument/2006/math" xmlns:v="urn:schemas-microsoft-com:vml" xmlns:wp14="http://schemas.microsoft.com/office/word/2010/wordprocessingDrawing" xmlns:wp="http://schemas.openxmlformats.org/drawingml/2006/wordprocessingDrawing" xmlns:w10="urn:schemas-microsoft-com:office:word" xmlns:w="http://schemas.openxmlformats.org/wordprocessingml/2006/main" xmlns:w14="http://schemas.microsoft.com/office/word/2010/wordml" xmlns:wpg="http://schemas.microsoft.com/office/word/2010/wordprocessingGroup" xmlns:wpi="http://schemas.microsoft.com/office/word/2010/wordprocessingInk" xmlns:wne="http://schemas.microsoft.com/office/word/2006/wordml" xmlns:wps="http://schemas.microsoft.com/office/word/2010/wordprocessingShape" mc:Ignorable="w14 wp14">
+<w:footnotes xmlns:wpc="http://schemas.microsoft.com/office/word/2010/wordprocessingCanvas" xmlns:mc="http://schemas.openxmlformats.org/markup-compatibility/2006" xmlns:o="urn:schemas-microsoft-com:office:office" xmlns:r="http://schemas.openxmlformats.org/officeDocument/2006/relationships" xmlns:m="http://schemas.openxmlformats.org/officeDocument/2006/math" xmlns:v="urn:schemas-microsoft-com:vml" xmlns:wp14="http://schemas.microsoft.com/office/word/2010/wordprocessingDrawing" xmlns:wp="http://schemas.openxmlformats.org/drawingml/2006/wordprocessingDrawing" xmlns:w10="urn:schemas-microsoft-com:office:word" xmlns:w="http://schemas.openxmlformats.org/wordprocessingml/2006/main" xmlns:w14="http://schemas.microsoft.com/office/word/2010/wordml" xmlns:w15="http://schemas.microsoft.com/office/word/2012/wordml" xmlns:wpg="http://schemas.microsoft.com/office/word/2010/wordprocessingGroup" xmlns:wpi="http://schemas.microsoft.com/office/word/2010/wordprocessingInk" xmlns:wne="http://schemas.microsoft.com/office/word/2006/wordml" xmlns:wps="http://schemas.microsoft.com/office/word/2010/wordprocessingShape" mc:Ignorable="w14 w15 wp14">
   <w:footnote w:type="separator" w:id="-1">
     <w:p>
       <w:pPr>
@@ -2430,7 +2433,7 @@
 </file>
 
 <file path=word/numbering.xml><?xml version="1.0" encoding="utf-8"?>
-<w:numbering xmlns:wpc="http://schemas.microsoft.com/office/word/2010/wordprocessingCanvas" xmlns:mc="http://schemas.openxmlformats.org/markup-compatibility/2006" xmlns:o="urn:schemas-microsoft-com:office:office" xmlns:r="http://schemas.openxmlformats.org/officeDocument/2006/relationships" xmlns:m="http://schemas.openxmlformats.org/officeDocument/2006/math" xmlns:v="urn:schemas-microsoft-com:vml" xmlns:wp14="http://schemas.microsoft.com/office/word/2010/wordprocessingDrawing" xmlns:wp="http://schemas.openxmlformats.org/drawingml/2006/wordprocessingDrawing" xmlns:w10="urn:schemas-microsoft-com:office:word" xmlns:w="http://schemas.openxmlformats.org/wordprocessingml/2006/main" xmlns:w14="http://schemas.microsoft.com/office/word/2010/wordml" xmlns:wpg="http://schemas.microsoft.com/office/word/2010/wordprocessingGroup" xmlns:wpi="http://schemas.microsoft.com/office/word/2010/wordprocessingInk" xmlns:wne="http://schemas.microsoft.com/office/word/2006/wordml" xmlns:wps="http://schemas.microsoft.com/office/word/2010/wordprocessingShape" mc:Ignorable="w14 wp14">
+<w:numbering xmlns:wpc="http://schemas.microsoft.com/office/word/2010/wordprocessingCanvas" xmlns:mc="http://schemas.openxmlformats.org/markup-compatibility/2006" xmlns:o="urn:schemas-microsoft-com:office:office" xmlns:r="http://schemas.openxmlformats.org/officeDocument/2006/relationships" xmlns:m="http://schemas.openxmlformats.org/officeDocument/2006/math" xmlns:v="urn:schemas-microsoft-com:vml" xmlns:wp14="http://schemas.microsoft.com/office/word/2010/wordprocessingDrawing" xmlns:wp="http://schemas.openxmlformats.org/drawingml/2006/wordprocessingDrawing" xmlns:w10="urn:schemas-microsoft-com:office:word" xmlns:w="http://schemas.openxmlformats.org/wordprocessingml/2006/main" xmlns:w14="http://schemas.microsoft.com/office/word/2010/wordml" xmlns:w15="http://schemas.microsoft.com/office/word/2012/wordml" xmlns:wpg="http://schemas.microsoft.com/office/word/2010/wordprocessingGroup" xmlns:wpi="http://schemas.microsoft.com/office/word/2010/wordprocessingInk" xmlns:wne="http://schemas.microsoft.com/office/word/2006/wordml" xmlns:wps="http://schemas.microsoft.com/office/word/2010/wordprocessingShape" mc:Ignorable="w14 w15 wp14">
   <w:abstractNum w:abstractNumId="0">
     <w:nsid w:val="013E4648"/>
     <w:multiLevelType w:val="hybridMultilevel"/>
@@ -2878,7 +2881,7 @@
 </file>
 
 <file path=word/styles.xml><?xml version="1.0" encoding="utf-8"?>
-<w:styles xmlns:mc="http://schemas.openxmlformats.org/markup-compatibility/2006" xmlns:r="http://schemas.openxmlformats.org/officeDocument/2006/relationships" xmlns:w="http://schemas.openxmlformats.org/wordprocessingml/2006/main" xmlns:w14="http://schemas.microsoft.com/office/word/2010/wordml" mc:Ignorable="w14">
+<w:styles xmlns:mc="http://schemas.openxmlformats.org/markup-compatibility/2006" xmlns:r="http://schemas.openxmlformats.org/officeDocument/2006/relationships" xmlns:w="http://schemas.openxmlformats.org/wordprocessingml/2006/main" xmlns:w14="http://schemas.microsoft.com/office/word/2010/wordml" xmlns:w15="http://schemas.microsoft.com/office/word/2012/wordml" mc:Ignorable="w14 w15">
   <w:docDefaults>
     <w:rPrDefault>
       <w:rPr>
@@ -2894,558 +2897,378 @@
       </w:pPr>
     </w:pPrDefault>
   </w:docDefaults>
-  <w:latentStyles w:defLockedState="0" w:defUIPriority="99" w:defSemiHidden="1" w:defUnhideWhenUsed="1" w:defQFormat="0" w:count="267">
-    <w:lsdException w:name="Normal" w:semiHidden="0" w:uiPriority="0" w:unhideWhenUsed="0" w:qFormat="1"/>
-    <w:lsdException w:name="heading 1" w:semiHidden="0" w:uiPriority="9" w:unhideWhenUsed="0" w:qFormat="1"/>
-    <w:lsdException w:name="heading 2" w:uiPriority="9" w:qFormat="1"/>
-    <w:lsdException w:name="heading 3" w:uiPriority="9" w:qFormat="1"/>
-    <w:lsdException w:name="heading 4" w:uiPriority="9" w:qFormat="1"/>
-    <w:lsdException w:name="heading 5" w:uiPriority="9" w:qFormat="1"/>
-    <w:lsdException w:name="heading 6" w:uiPriority="9" w:qFormat="1"/>
-    <w:lsdException w:name="heading 7" w:uiPriority="9" w:qFormat="1"/>
-    <w:lsdException w:name="heading 8" w:uiPriority="9" w:qFormat="1"/>
-    <w:lsdException w:name="heading 9" w:uiPriority="9" w:qFormat="1"/>
-    <w:lsdException w:name="toc 1" w:uiPriority="39"/>
-    <w:lsdException w:name="toc 2" w:uiPriority="39"/>
-    <w:lsdException w:name="toc 3" w:uiPriority="39"/>
-    <w:lsdException w:name="toc 4" w:uiPriority="39"/>
-    <w:lsdException w:name="toc 5" w:uiPriority="39"/>
-    <w:lsdException w:name="toc 6" w:uiPriority="39"/>
-    <w:lsdException w:name="toc 7" w:uiPriority="39"/>
-    <w:lsdException w:name="toc 8" w:uiPriority="39"/>
-    <w:lsdException w:name="toc 9" w:uiPriority="39"/>
-    <w:lsdException w:name="caption" w:uiPriority="35" w:qFormat="1"/>
-    <w:lsdException w:name="Title" w:semiHidden="0" w:uiPriority="10" w:unhideWhenUsed="0" w:qFormat="1"/>
-    <w:lsdException w:name="Default Paragraph Font" w:uiPriority="1"/>
-    <w:lsdException w:name="Subtitle" w:semiHidden="0" w:uiPriority="11" w:unhideWhenUsed="0" w:qFormat="1"/>
-    <w:lsdException w:name="Strong" w:semiHidden="0" w:uiPriority="22" w:unhideWhenUsed="0" w:qFormat="1"/>
-    <w:lsdException w:name="Emphasis" w:semiHidden="0" w:uiPriority="20" w:unhideWhenUsed="0" w:qFormat="1"/>
-    <w:lsdException w:name="Table Grid" w:semiHidden="0" w:uiPriority="59" w:unhideWhenUsed="0"/>
-    <w:lsdException w:name="Placeholder Text" w:unhideWhenUsed="0"/>
-    <w:lsdException w:name="No Spacing" w:semiHidden="0" w:uiPriority="1" w:unhideWhenUsed="0" w:qFormat="1"/>
-    <w:lsdException w:name="Light Shading" w:semiHidden="0" w:uiPriority="60" w:unhideWhenUsed="0"/>
-    <w:lsdException w:name="Light List" w:semiHidden="0" w:uiPriority="61" w:unhideWhenUsed="0"/>
-    <w:lsdException w:name="Light Grid" w:semiHidden="0" w:uiPriority="62" w:unhideWhenUsed="0"/>
-    <w:lsdException w:name="Medium Shading 1" w:semiHidden="0" w:uiPriority="63" w:unhideWhenUsed="0"/>
-    <w:lsdException w:name="Medium Shading 2" w:semiHidden="0" w:uiPriority="64" w:unhideWhenUsed="0"/>
-    <w:lsdException w:name="Medium List 1" w:semiHidden="0" w:uiPriority="65" w:unhideWhenUsed="0"/>
-    <w:lsdException w:name="Medium List 2" w:semiHidden="0" w:uiPriority="66" w:unhideWhenUsed="0"/>
-    <w:lsdException w:name="Medium Grid 1" w:semiHidden="0" w:uiPriority="67" w:unhideWhenUsed="0"/>
-    <w:lsdException w:name="Medium Grid 2" w:semiHidden="0" w:uiPriority="68" w:unhideWhenUsed="0"/>
-    <w:lsdException w:name="Medium Grid 3" w:semiHidden="0" w:uiPriority="69" w:unhideWhenUsed="0"/>
-    <w:lsdException w:name="Dark List" w:semiHidden="0" w:uiPriority="70" w:unhideWhenUsed="0"/>
-    <w:lsdException w:name="Colorful Shading" w:semiHidden="0" w:uiPriority="71" w:unhideWhenUsed="0"/>
-    <w:lsdException w:name="Colorful List" w:semiHidden="0" w:uiPriority="72" w:unhideWhenUsed="0"/>
-    <w:lsdException w:name="Colorful Grid" w:semiHidden="0" w:uiPriority="73" w:unhideWhenUsed="0"/>
-    <w:lsdException w:name="Light Shading Accent 1" w:semiHidden="0" w:uiPriority="60" w:unhideWhenUsed="0"/>
-    <w:lsdException w:name="Light List Accent 1" w:semiHidden="0" w:uiPriority="61" w:unhideWhenUsed="0"/>
-    <w:lsdException w:name="Light Grid Accent 1" w:semiHidden="0" w:uiPriority="62" w:unhideWhenUsed="0"/>
-    <w:lsdException w:name="Medium Shading 1 Accent 1" w:semiHidden="0" w:uiPriority="63" w:unhideWhenUsed="0"/>
-    <w:lsdException w:name="Medium Shading 2 Accent 1" w:semiHidden="0" w:uiPriority="64" w:unhideWhenUsed="0"/>
-    <w:lsdException w:name="Medium List 1 Accent 1" w:semiHidden="0" w:uiPriority="65" w:unhideWhenUsed="0"/>
-    <w:lsdException w:name="Revision" w:unhideWhenUsed="0"/>
-    <w:lsdException w:name="List Paragraph" w:semiHidden="0" w:uiPriority="34" w:unhideWhenUsed="0" w:qFormat="1"/>
-    <w:lsdException w:name="Quote" w:semiHidden="0" w:uiPriority="29" w:unhideWhenUsed="0" w:qFormat="1"/>
-    <w:lsdException w:name="Intense Quote" w:semiHidden="0" w:uiPriority="30" w:unhideWhenUsed="0" w:qFormat="1"/>
-    <w:lsdException w:name="Medium List 2 Accent 1" w:semiHidden="0" w:uiPriority="66" w:unhideWhenUsed="0"/>
-    <w:lsdException w:name="Medium Grid 1 Accent 1" w:semiHidden="0" w:uiPriority="67" w:unhideWhenUsed="0"/>
-    <w:lsdException w:name="Medium Grid 2 Accent 1" w:semiHidden="0" w:uiPriority="68" w:unhideWhenUsed="0"/>
-    <w:lsdException w:name="Medium Grid 3 Accent 1" w:semiHidden="0" w:uiPriority="69" w:unhideWhenUsed="0"/>
-    <w:lsdException w:name="Dark List Accent 1" w:semiHidden="0" w:uiPriority="70" w:unhideWhenUsed="0"/>
-    <w:lsdException w:name="Colorful Shading Accent 1" w:semiHidden="0" w:uiPriority="71" w:unhideWhenUsed="0"/>
-    <w:lsdException w:name="Colorful List Accent 1" w:semiHidden="0" w:uiPriority="72" w:unhideWhenUsed="0"/>
-    <w:lsdException w:name="Colorful Grid Accent 1" w:semiHidden="0" w:uiPriority="73" w:unhideWhenUsed="0"/>
-    <w:lsdException w:name="Light Shading Accent 2" w:semiHidden="0" w:uiPriority="60" w:unhideWhenUsed="0"/>
-    <w:lsdException w:name="Light List Accent 2" w:semiHidden="0" w:uiPriority="61" w:unhideWhenUsed="0"/>
-    <w:lsdException w:name="Light Grid Accent 2" w:semiHidden="0" w:uiPriority="62" w:unhideWhenUsed="0"/>
-    <w:lsdException w:name="Medium Shading 1 Accent 2" w:semiHidden="0" w:uiPriority="63" w:unhideWhenUsed="0"/>
-    <w:lsdException w:name="Medium Shading 2 Accent 2" w:semiHidden="0" w:uiPriority="64" w:unhideWhenUsed="0"/>
-    <w:lsdException w:name="Medium List 1 Accent 2" w:semiHidden="0" w:uiPriority="65" w:unhideWhenUsed="0"/>
-    <w:lsdException w:name="Medium List 2 Accent 2" w:semiHidden="0" w:uiPriority="66" w:unhideWhenUsed="0"/>
-    <w:lsdException w:name="Medium Grid 1 Accent 2" w:semiHidden="0" w:uiPriority="67" w:unhideWhenUsed="0"/>
-    <w:lsdException w:name="Medium Grid 2 Accent 2" w:semiHidden="0" w:uiPriority="68" w:unhideWhenUsed="0"/>
-    <w:lsdException w:name="Medium Grid 3 Accent 2" w:semiHidden="0" w:uiPriority="69" w:unhideWhenUsed="0"/>
-    <w:lsdException w:name="Dark List Accent 2" w:semiHidden="0" w:uiPriority="70" w:unhideWhenUsed="0"/>
-    <w:lsdException w:name="Colorful Shading Accent 2" w:semiHidden="0" w:uiPriority="71" w:unhideWhenUsed="0"/>
-    <w:lsdException w:name="Colorful List Accent 2" w:semiHidden="0" w:uiPriority="72" w:unhideWhenUsed="0"/>
-    <w:lsdException w:name="Colorful Grid Accent 2" w:semiHidden="0" w:uiPriority="73" w:unhideWhenUsed="0"/>
-    <w:lsdException w:name="Light Shading Accent 3" w:semiHidden="0" w:uiPriority="60" w:unhideWhenUsed="0"/>
-    <w:lsdException w:name="Light List Accent 3" w:semiHidden="0" w:uiPriority="61" w:unhideWhenUsed="0"/>
-    <w:lsdException w:name="Light Grid Accent 3" w:semiHidden="0" w:uiPriority="62" w:unhideWhenUsed="0"/>
-    <w:lsdException w:name="Medium Shading 1 Accent 3" w:semiHidden="0" w:uiPriority="63" w:unhideWhenUsed="0"/>
-    <w:lsdException w:name="Medium Shading 2 Accent 3" w:semiHidden="0" w:uiPriority="64" w:unhideWhenUsed="0"/>
-    <w:lsdException w:name="Medium List 1 Accent 3" w:semiHidden="0" w:uiPriority="65" w:unhideWhenUsed="0"/>
-    <w:lsdException w:name="Medium List 2 Accent 3" w:semiHidden="0" w:uiPriority="66" w:unhideWhenUsed="0"/>
-    <w:lsdException w:name="Medium Grid 1 Accent 3" w:semiHidden="0" w:uiPriority="67" w:unhideWhenUsed="0"/>
-    <w:lsdException w:name="Medium Grid 2 Accent 3" w:semiHidden="0" w:uiPriority="68" w:unhideWhenUsed="0"/>
-    <w:lsdException w:name="Medium Grid 3 Accent 3" w:semiHidden="0" w:uiPriority="69" w:unhideWhenUsed="0"/>
-    <w:lsdException w:name="Dark List Accent 3" w:semiHidden="0" w:uiPriority="70" w:unhideWhenUsed="0"/>
-    <w:lsdException w:name="Colorful Shading Accent 3" w:semiHidden="0" w:uiPriority="71" w:unhideWhenUsed="0"/>
-    <w:lsdException w:name="Colorful List Accent 3" w:semiHidden="0" w:uiPriority="72" w:unhideWhenUsed="0"/>
-    <w:lsdException w:name="Colorful Grid Accent 3" w:semiHidden="0" w:uiPriority="73" w:unhideWhenUsed="0"/>
-    <w:lsdException w:name="Light Shading Accent 4" w:semiHidden="0" w:uiPriority="60" w:unhideWhenUsed="0"/>
-    <w:lsdException w:name="Light List Accent 4" w:semiHidden="0" w:uiPriority="61" w:unhideWhenUsed="0"/>
-    <w:lsdException w:name="Light Grid Accent 4" w:semiHidden="0" w:uiPriority="62" w:unhideWhenUsed="0"/>
-    <w:lsdException w:name="Medium Shading 1 Accent 4" w:semiHidden="0" w:uiPriority="63" w:unhideWhenUsed="0"/>
-    <w:lsdException w:name="Medium Shading 2 Accent 4" w:semiHidden="0" w:uiPriority="64" w:unhideWhenUsed="0"/>
-    <w:lsdException w:name="Medium List 1 Accent 4" w:semiHidden="0" w:uiPriority="65" w:unhideWhenUsed="0"/>
-    <w:lsdException w:name="Medium List 2 Accent 4" w:semiHidden="0" w:uiPriority="66" w:unhideWhenUsed="0"/>
-    <w:lsdException w:name="Medium Grid 1 Accent 4" w:semiHidden="0" w:uiPriority="67" w:unhideWhenUsed="0"/>
-    <w:lsdException w:name="Medium Grid 2 Accent 4" w:semiHidden="0" w:uiPriority="68" w:unhideWhenUsed="0"/>
-    <w:lsdException w:name="Medium Grid 3 Accent 4" w:semiHidden="0" w:uiPriority="69" w:unhideWhenUsed="0"/>
-    <w:lsdException w:name="Dark List Accent 4" w:semiHidden="0" w:uiPriority="70" w:unhideWhenUsed="0"/>
-    <w:lsdException w:name="Colorful Shading Accent 4" w:semiHidden="0" w:uiPriority="71" w:unhideWhenUsed="0"/>
-    <w:lsdException w:name="Colorful List Accent 4" w:semiHidden="0" w:uiPriority="72" w:unhideWhenUsed="0"/>
-    <w:lsdException w:name="Colorful Grid Accent 4" w:semiHidden="0" w:uiPriority="73" w:unhideWhenUsed="0"/>
-    <w:lsdException w:name="Light Shading Accent 5" w:semiHidden="0" w:uiPriority="60" w:unhideWhenUsed="0"/>
-    <w:lsdException w:name="Light List Accent 5" w:semiHidden="0" w:uiPriority="61" w:unhideWhenUsed="0"/>
-    <w:lsdException w:name="Light Grid Accent 5" w:semiHidden="0" w:uiPriority="62" w:unhideWhenUsed="0"/>
-    <w:lsdException w:name="Medium Shading 1 Accent 5" w:semiHidden="0" w:uiPriority="63" w:unhideWhenUsed="0"/>
-    <w:lsdException w:name="Medium Shading 2 Accent 5" w:semiHidden="0" w:uiPriority="64" w:unhideWhenUsed="0"/>
-    <w:lsdException w:name="Medium List 1 Accent 5" w:semiHidden="0" w:uiPriority="65" w:unhideWhenUsed="0"/>
-    <w:lsdException w:name="Medium List 2 Accent 5" w:semiHidden="0" w:uiPriority="66" w:unhideWhenUsed="0"/>
-    <w:lsdException w:name="Medium Grid 1 Accent 5" w:semiHidden="0" w:uiPriority="67" w:unhideWhenUsed="0"/>
-    <w:lsdException w:name="Medium Grid 2 Accent 5" w:semiHidden="0" w:uiPriority="68" w:unhideWhenUsed="0"/>
-    <w:lsdException w:name="Medium Grid 3 Accent 5" w:semiHidden="0" w:uiPriority="69" w:unhideWhenUsed="0"/>
-    <w:lsdException w:name="Dark List Accent 5" w:semiHidden="0" w:uiPriority="70" w:unhideWhenUsed="0"/>
-    <w:lsdException w:name="Colorful Shading Accent 5" w:semiHidden="0" w:uiPriority="71" w:unhideWhenUsed="0"/>
-    <w:lsdException w:name="Colorful List Accent 5" w:semiHidden="0" w:uiPriority="72" w:unhideWhenUsed="0"/>
-    <w:lsdException w:name="Colorful Grid Accent 5" w:semiHidden="0" w:uiPriority="73" w:unhideWhenUsed="0"/>
-    <w:lsdException w:name="Light Shading Accent 6" w:semiHidden="0" w:uiPriority="60" w:unhideWhenUsed="0"/>
-    <w:lsdException w:name="Light List Accent 6" w:semiHidden="0" w:uiPriority="61" w:unhideWhenUsed="0"/>
-    <w:lsdException w:name="Light Grid Accent 6" w:semiHidden="0" w:uiPriority="62" w:unhideWhenUsed="0"/>
-    <w:lsdException w:name="Medium Shading 1 Accent 6" w:semiHidden="0" w:uiPriority="63" w:unhideWhenUsed="0"/>
-    <w:lsdException w:name="Medium Shading 2 Accent 6" w:semiHidden="0" w:uiPriority="64" w:unhideWhenUsed="0"/>
-    <w:lsdException w:name="Medium List 1 Accent 6" w:semiHidden="0" w:uiPriority="65" w:unhideWhenUsed="0"/>
-    <w:lsdException w:name="Medium List 2 Accent 6" w:semiHidden="0" w:uiPriority="66" w:unhideWhenUsed="0"/>
-    <w:lsdException w:name="Medium Grid 1 Accent 6" w:semiHidden="0" w:uiPriority="67" w:unhideWhenUsed="0"/>
-    <w:lsdException w:name="Medium Grid 2 Accent 6" w:semiHidden="0" w:uiPriority="68" w:unhideWhenUsed="0"/>
-    <w:lsdException w:name="Medium Grid 3 Accent 6" w:semiHidden="0" w:uiPriority="69" w:unhideWhenUsed="0"/>
-    <w:lsdException w:name="Dark List Accent 6" w:semiHidden="0" w:uiPriority="70" w:unhideWhenUsed="0"/>
-    <w:lsdException w:name="Colorful Shading Accent 6" w:semiHidden="0" w:uiPriority="71" w:unhideWhenUsed="0"/>
-    <w:lsdException w:name="Colorful List Accent 6" w:semiHidden="0" w:uiPriority="72" w:unhideWhenUsed="0"/>
-    <w:lsdException w:name="Colorful Grid Accent 6" w:semiHidden="0" w:uiPriority="73" w:unhideWhenUsed="0"/>
-    <w:lsdException w:name="Subtle Emphasis" w:semiHidden="0" w:uiPriority="19" w:unhideWhenUsed="0" w:qFormat="1"/>
-    <w:lsdException w:name="Intense Emphasis" w:semiHidden="0" w:uiPriority="21" w:unhideWhenUsed="0" w:qFormat="1"/>
-    <w:lsdException w:name="Subtle Reference" w:semiHidden="0" w:uiPriority="31" w:unhideWhenUsed="0" w:qFormat="1"/>
-    <w:lsdException w:name="Intense Reference" w:semiHidden="0" w:uiPriority="32" w:unhideWhenUsed="0" w:qFormat="1"/>
-    <w:lsdException w:name="Book Title" w:semiHidden="0" w:uiPriority="33" w:unhideWhenUsed="0" w:qFormat="1"/>
-    <w:lsdException w:name="Bibliography" w:uiPriority="37"/>
-    <w:lsdException w:name="TOC Heading" w:uiPriority="39" w:qFormat="1"/>
-  </w:latentStyles>
-  <w:style w:type="paragraph" w:default="1" w:styleId="Normal">
-    <w:name w:val="Normal"/>
-    <w:qFormat/>
-  </w:style>
-  <w:style w:type="paragraph" w:styleId="Heading1">
-    <w:name w:val="heading 1"/>
-    <w:basedOn w:val="Normal"/>
-    <w:next w:val="Normal"/>
-    <w:link w:val="Heading1Char"/>
-    <w:uiPriority w:val="9"/>
-    <w:qFormat/>
-    <w:rsid w:val="009A1A2A"/>
-    <w:pPr>
-      <w:keepNext/>
-      <w:keepLines/>
-      <w:spacing w:before="480" w:after="0"/>
-      <w:outlineLvl w:val="0"/>
-    </w:pPr>
-    <w:rPr>
-      <w:rFonts w:asciiTheme="majorHAnsi" w:eastAsiaTheme="majorEastAsia" w:hAnsiTheme="majorHAnsi" w:cstheme="majorBidi"/>
-      <w:b/>
-      <w:bCs/>
-      <w:color w:val="365F91" w:themeColor="accent1" w:themeShade="BF"/>
-      <w:sz w:val="28"/>
-      <w:szCs w:val="28"/>
-    </w:rPr>
-  </w:style>
-  <w:style w:type="character" w:default="1" w:styleId="DefaultParagraphFont">
-    <w:name w:val="Default Paragraph Font"/>
-    <w:uiPriority w:val="1"/>
-    <w:semiHidden/>
-    <w:unhideWhenUsed/>
-  </w:style>
-  <w:style w:type="table" w:default="1" w:styleId="TableNormal">
-    <w:name w:val="Normal Table"/>
-    <w:uiPriority w:val="99"/>
-    <w:semiHidden/>
-    <w:unhideWhenUsed/>
-    <w:tblPr>
-      <w:tblInd w:w="0" w:type="dxa"/>
-      <w:tblCellMar>
-        <w:top w:w="0" w:type="dxa"/>
-        <w:left w:w="108" w:type="dxa"/>
-        <w:bottom w:w="0" w:type="dxa"/>
-        <w:right w:w="108" w:type="dxa"/>
-      </w:tblCellMar>
-    </w:tblPr>
-  </w:style>
-  <w:style w:type="numbering" w:default="1" w:styleId="NoList">
-    <w:name w:val="No List"/>
-    <w:uiPriority w:val="99"/>
-    <w:semiHidden/>
-    <w:unhideWhenUsed/>
-  </w:style>
-  <w:style w:type="paragraph" w:styleId="NoSpacing">
-    <w:name w:val="No Spacing"/>
-    <w:link w:val="NoSpacingChar"/>
-    <w:uiPriority w:val="1"/>
-    <w:qFormat/>
-    <w:rsid w:val="009A1A2A"/>
-    <w:pPr>
-      <w:spacing w:after="0" w:line="240" w:lineRule="auto"/>
-    </w:pPr>
-    <w:rPr>
-      <w:rFonts w:eastAsiaTheme="minorEastAsia"/>
-      <w:lang w:val="en-US" w:eastAsia="ja-JP"/>
-    </w:rPr>
-  </w:style>
-  <w:style w:type="character" w:customStyle="1" w:styleId="NoSpacingChar">
-    <w:name w:val="No Spacing Char"/>
-    <w:basedOn w:val="DefaultParagraphFont"/>
-    <w:link w:val="NoSpacing"/>
-    <w:uiPriority w:val="1"/>
-    <w:rsid w:val="009A1A2A"/>
-    <w:rPr>
-      <w:rFonts w:eastAsiaTheme="minorEastAsia"/>
-      <w:lang w:val="en-US" w:eastAsia="ja-JP"/>
-    </w:rPr>
-  </w:style>
-  <w:style w:type="paragraph" w:styleId="BalloonText">
-    <w:name w:val="Balloon Text"/>
-    <w:basedOn w:val="Normal"/>
-    <w:link w:val="BalloonTextChar"/>
-    <w:uiPriority w:val="99"/>
-    <w:semiHidden/>
-    <w:unhideWhenUsed/>
-    <w:rsid w:val="009A1A2A"/>
-    <w:pPr>
-      <w:spacing w:after="0" w:line="240" w:lineRule="auto"/>
-    </w:pPr>
-    <w:rPr>
-      <w:rFonts w:ascii="Tahoma" w:hAnsi="Tahoma" w:cs="Tahoma"/>
-      <w:sz w:val="16"/>
-      <w:szCs w:val="16"/>
-    </w:rPr>
-  </w:style>
-  <w:style w:type="character" w:customStyle="1" w:styleId="BalloonTextChar">
-    <w:name w:val="Balloon Text Char"/>
-    <w:basedOn w:val="DefaultParagraphFont"/>
-    <w:link w:val="BalloonText"/>
-    <w:uiPriority w:val="99"/>
-    <w:semiHidden/>
-    <w:rsid w:val="009A1A2A"/>
-    <w:rPr>
-      <w:rFonts w:ascii="Tahoma" w:hAnsi="Tahoma" w:cs="Tahoma"/>
-      <w:sz w:val="16"/>
-      <w:szCs w:val="16"/>
-    </w:rPr>
-  </w:style>
-  <w:style w:type="character" w:styleId="Hyperlink">
-    <w:name w:val="Hyperlink"/>
-    <w:basedOn w:val="DefaultParagraphFont"/>
-    <w:uiPriority w:val="99"/>
-    <w:unhideWhenUsed/>
-    <w:rsid w:val="009A1A2A"/>
-    <w:rPr>
-      <w:color w:val="0000FF" w:themeColor="hyperlink"/>
-      <w:u w:val="single"/>
-    </w:rPr>
-  </w:style>
-  <w:style w:type="character" w:customStyle="1" w:styleId="Heading1Char">
-    <w:name w:val="Heading 1 Char"/>
-    <w:basedOn w:val="DefaultParagraphFont"/>
-    <w:link w:val="Heading1"/>
-    <w:uiPriority w:val="9"/>
-    <w:rsid w:val="009A1A2A"/>
-    <w:rPr>
-      <w:rFonts w:asciiTheme="majorHAnsi" w:eastAsiaTheme="majorEastAsia" w:hAnsiTheme="majorHAnsi" w:cstheme="majorBidi"/>
-      <w:b/>
-      <w:bCs/>
-      <w:color w:val="365F91" w:themeColor="accent1" w:themeShade="BF"/>
-      <w:sz w:val="28"/>
-      <w:szCs w:val="28"/>
-    </w:rPr>
-  </w:style>
-  <w:style w:type="paragraph" w:styleId="ListParagraph">
-    <w:name w:val="List Paragraph"/>
-    <w:basedOn w:val="Normal"/>
-    <w:uiPriority w:val="34"/>
-    <w:qFormat/>
-    <w:rsid w:val="009A1A2A"/>
-    <w:pPr>
-      <w:ind w:left="720"/>
-      <w:contextualSpacing/>
-    </w:pPr>
-  </w:style>
-  <w:style w:type="paragraph" w:styleId="Header">
-    <w:name w:val="header"/>
-    <w:basedOn w:val="Normal"/>
-    <w:link w:val="HeaderChar"/>
-    <w:uiPriority w:val="99"/>
-    <w:unhideWhenUsed/>
-    <w:rsid w:val="00C0479B"/>
-    <w:pPr>
-      <w:tabs>
-        <w:tab w:val="center" w:pos="4252"/>
-        <w:tab w:val="right" w:pos="8504"/>
-      </w:tabs>
-      <w:spacing w:after="0" w:line="240" w:lineRule="auto"/>
-    </w:pPr>
-  </w:style>
-  <w:style w:type="character" w:customStyle="1" w:styleId="HeaderChar">
-    <w:name w:val="Header Char"/>
-    <w:basedOn w:val="DefaultParagraphFont"/>
-    <w:link w:val="Header"/>
-    <w:uiPriority w:val="99"/>
-    <w:rsid w:val="00C0479B"/>
-  </w:style>
-  <w:style w:type="paragraph" w:styleId="Footer">
-    <w:name w:val="footer"/>
-    <w:basedOn w:val="Normal"/>
-    <w:link w:val="FooterChar"/>
-    <w:uiPriority w:val="99"/>
-    <w:unhideWhenUsed/>
-    <w:rsid w:val="00C0479B"/>
-    <w:pPr>
-      <w:tabs>
-        <w:tab w:val="center" w:pos="4252"/>
-        <w:tab w:val="right" w:pos="8504"/>
-      </w:tabs>
-      <w:spacing w:after="0" w:line="240" w:lineRule="auto"/>
-    </w:pPr>
-  </w:style>
-  <w:style w:type="character" w:customStyle="1" w:styleId="FooterChar">
-    <w:name w:val="Footer Char"/>
-    <w:basedOn w:val="DefaultParagraphFont"/>
-    <w:link w:val="Footer"/>
-    <w:uiPriority w:val="99"/>
-    <w:rsid w:val="00C0479B"/>
-  </w:style>
-  <w:style w:type="paragraph" w:styleId="TOCHeading">
-    <w:name w:val="TOC Heading"/>
-    <w:basedOn w:val="Heading1"/>
-    <w:next w:val="Normal"/>
-    <w:uiPriority w:val="39"/>
-    <w:semiHidden/>
-    <w:unhideWhenUsed/>
-    <w:qFormat/>
-    <w:rsid w:val="00C0479B"/>
-    <w:pPr>
-      <w:outlineLvl w:val="9"/>
-    </w:pPr>
-    <w:rPr>
-      <w:lang w:val="en-US" w:eastAsia="ja-JP"/>
-    </w:rPr>
-  </w:style>
-  <w:style w:type="paragraph" w:styleId="TOC1">
-    <w:name w:val="toc 1"/>
-    <w:basedOn w:val="Normal"/>
-    <w:next w:val="Normal"/>
-    <w:autoRedefine/>
-    <w:uiPriority w:val="39"/>
-    <w:unhideWhenUsed/>
-    <w:rsid w:val="00C0479B"/>
-    <w:pPr>
-      <w:spacing w:after="100"/>
-    </w:pPr>
-  </w:style>
-  <w:style w:type="paragraph" w:styleId="Quote">
-    <w:name w:val="Quote"/>
-    <w:basedOn w:val="Normal"/>
-    <w:next w:val="Normal"/>
-    <w:link w:val="QuoteChar"/>
-    <w:uiPriority w:val="29"/>
-    <w:qFormat/>
-    <w:rsid w:val="00CD0598"/>
-    <w:rPr>
-      <w:i/>
-      <w:iCs/>
-      <w:color w:val="000000" w:themeColor="text1"/>
-    </w:rPr>
-  </w:style>
-  <w:style w:type="character" w:customStyle="1" w:styleId="QuoteChar">
-    <w:name w:val="Quote Char"/>
-    <w:basedOn w:val="DefaultParagraphFont"/>
-    <w:link w:val="Quote"/>
-    <w:uiPriority w:val="29"/>
-    <w:rsid w:val="00CD0598"/>
-    <w:rPr>
-      <w:i/>
-      <w:iCs/>
-      <w:color w:val="000000" w:themeColor="text1"/>
-    </w:rPr>
-  </w:style>
-  <w:style w:type="character" w:styleId="Emphasis">
-    <w:name w:val="Emphasis"/>
-    <w:basedOn w:val="DefaultParagraphFont"/>
-    <w:uiPriority w:val="20"/>
-    <w:qFormat/>
-    <w:rsid w:val="00CD0598"/>
-    <w:rPr>
-      <w:i/>
-      <w:iCs/>
-    </w:rPr>
-  </w:style>
-</w:styles>
-</file>
-
-<file path=word/stylesWithEffects.xml><?xml version="1.0" encoding="utf-8"?>
-<w:styles xmlns:wpc="http://schemas.microsoft.com/office/word/2010/wordprocessingCanvas" xmlns:mc="http://schemas.openxmlformats.org/markup-compatibility/2006" xmlns:o="urn:schemas-microsoft-com:office:office" xmlns:r="http://schemas.openxmlformats.org/officeDocument/2006/relationships" xmlns:m="http://schemas.openxmlformats.org/officeDocument/2006/math" xmlns:v="urn:schemas-microsoft-com:vml" xmlns:wp14="http://schemas.microsoft.com/office/word/2010/wordprocessingDrawing" xmlns:wp="http://schemas.openxmlformats.org/drawingml/2006/wordprocessingDrawing" xmlns:w10="urn:schemas-microsoft-com:office:word" xmlns:w="http://schemas.openxmlformats.org/wordprocessingml/2006/main" xmlns:w14="http://schemas.microsoft.com/office/word/2010/wordml" xmlns:wpg="http://schemas.microsoft.com/office/word/2010/wordprocessingGroup" xmlns:wpi="http://schemas.microsoft.com/office/word/2010/wordprocessingInk" xmlns:wne="http://schemas.microsoft.com/office/word/2006/wordml" xmlns:wps="http://schemas.microsoft.com/office/word/2010/wordprocessingShape" mc:Ignorable="w14 wp14">
-  <w:docDefaults>
-    <w:rPrDefault>
-      <w:rPr>
-        <w:rFonts w:asciiTheme="minorHAnsi" w:eastAsiaTheme="minorHAnsi" w:hAnsiTheme="minorHAnsi" w:cstheme="minorBidi"/>
-        <w:sz w:val="22"/>
-        <w:szCs w:val="22"/>
-        <w:lang w:val="pt-PT" w:eastAsia="en-US" w:bidi="ar-SA"/>
-      </w:rPr>
-    </w:rPrDefault>
-    <w:pPrDefault>
-      <w:pPr>
-        <w:spacing w:after="200" w:line="276" w:lineRule="auto"/>
-      </w:pPr>
-    </w:pPrDefault>
-  </w:docDefaults>
-  <w:latentStyles w:defLockedState="0" w:defUIPriority="99" w:defSemiHidden="1" w:defUnhideWhenUsed="1" w:defQFormat="0" w:count="267">
-    <w:lsdException w:name="Normal" w:semiHidden="0" w:uiPriority="0" w:unhideWhenUsed="0" w:qFormat="1"/>
-    <w:lsdException w:name="heading 1" w:semiHidden="0" w:uiPriority="9" w:unhideWhenUsed="0" w:qFormat="1"/>
-    <w:lsdException w:name="heading 2" w:uiPriority="9" w:qFormat="1"/>
-    <w:lsdException w:name="heading 3" w:uiPriority="9" w:qFormat="1"/>
-    <w:lsdException w:name="heading 4" w:uiPriority="9" w:qFormat="1"/>
-    <w:lsdException w:name="heading 5" w:uiPriority="9" w:qFormat="1"/>
-    <w:lsdException w:name="heading 6" w:uiPriority="9" w:qFormat="1"/>
-    <w:lsdException w:name="heading 7" w:uiPriority="9" w:qFormat="1"/>
-    <w:lsdException w:name="heading 8" w:uiPriority="9" w:qFormat="1"/>
-    <w:lsdException w:name="heading 9" w:uiPriority="9" w:qFormat="1"/>
-    <w:lsdException w:name="toc 1" w:uiPriority="39"/>
-    <w:lsdException w:name="toc 2" w:uiPriority="39"/>
-    <w:lsdException w:name="toc 3" w:uiPriority="39"/>
-    <w:lsdException w:name="toc 4" w:uiPriority="39"/>
-    <w:lsdException w:name="toc 5" w:uiPriority="39"/>
-    <w:lsdException w:name="toc 6" w:uiPriority="39"/>
-    <w:lsdException w:name="toc 7" w:uiPriority="39"/>
-    <w:lsdException w:name="toc 8" w:uiPriority="39"/>
-    <w:lsdException w:name="toc 9" w:uiPriority="39"/>
-    <w:lsdException w:name="caption" w:uiPriority="35" w:qFormat="1"/>
-    <w:lsdException w:name="Title" w:semiHidden="0" w:uiPriority="10" w:unhideWhenUsed="0" w:qFormat="1"/>
-    <w:lsdException w:name="Default Paragraph Font" w:uiPriority="1"/>
-    <w:lsdException w:name="Subtitle" w:semiHidden="0" w:uiPriority="11" w:unhideWhenUsed="0" w:qFormat="1"/>
-    <w:lsdException w:name="Strong" w:semiHidden="0" w:uiPriority="22" w:unhideWhenUsed="0" w:qFormat="1"/>
-    <w:lsdException w:name="Emphasis" w:semiHidden="0" w:uiPriority="20" w:unhideWhenUsed="0" w:qFormat="1"/>
-    <w:lsdException w:name="Table Grid" w:semiHidden="0" w:uiPriority="59" w:unhideWhenUsed="0"/>
-    <w:lsdException w:name="Placeholder Text" w:unhideWhenUsed="0"/>
-    <w:lsdException w:name="No Spacing" w:semiHidden="0" w:uiPriority="1" w:unhideWhenUsed="0" w:qFormat="1"/>
-    <w:lsdException w:name="Light Shading" w:semiHidden="0" w:uiPriority="60" w:unhideWhenUsed="0"/>
-    <w:lsdException w:name="Light List" w:semiHidden="0" w:uiPriority="61" w:unhideWhenUsed="0"/>
-    <w:lsdException w:name="Light Grid" w:semiHidden="0" w:uiPriority="62" w:unhideWhenUsed="0"/>
-    <w:lsdException w:name="Medium Shading 1" w:semiHidden="0" w:uiPriority="63" w:unhideWhenUsed="0"/>
-    <w:lsdException w:name="Medium Shading 2" w:semiHidden="0" w:uiPriority="64" w:unhideWhenUsed="0"/>
-    <w:lsdException w:name="Medium List 1" w:semiHidden="0" w:uiPriority="65" w:unhideWhenUsed="0"/>
-    <w:lsdException w:name="Medium List 2" w:semiHidden="0" w:uiPriority="66" w:unhideWhenUsed="0"/>
-    <w:lsdException w:name="Medium Grid 1" w:semiHidden="0" w:uiPriority="67" w:unhideWhenUsed="0"/>
-    <w:lsdException w:name="Medium Grid 2" w:semiHidden="0" w:uiPriority="68" w:unhideWhenUsed="0"/>
-    <w:lsdException w:name="Medium Grid 3" w:semiHidden="0" w:uiPriority="69" w:unhideWhenUsed="0"/>
-    <w:lsdException w:name="Dark List" w:semiHidden="0" w:uiPriority="70" w:unhideWhenUsed="0"/>
-    <w:lsdException w:name="Colorful Shading" w:semiHidden="0" w:uiPriority="71" w:unhideWhenUsed="0"/>
-    <w:lsdException w:name="Colorful List" w:semiHidden="0" w:uiPriority="72" w:unhideWhenUsed="0"/>
-    <w:lsdException w:name="Colorful Grid" w:semiHidden="0" w:uiPriority="73" w:unhideWhenUsed="0"/>
-    <w:lsdException w:name="Light Shading Accent 1" w:semiHidden="0" w:uiPriority="60" w:unhideWhenUsed="0"/>
-    <w:lsdException w:name="Light List Accent 1" w:semiHidden="0" w:uiPriority="61" w:unhideWhenUsed="0"/>
-    <w:lsdException w:name="Light Grid Accent 1" w:semiHidden="0" w:uiPriority="62" w:unhideWhenUsed="0"/>
-    <w:lsdException w:name="Medium Shading 1 Accent 1" w:semiHidden="0" w:uiPriority="63" w:unhideWhenUsed="0"/>
-    <w:lsdException w:name="Medium Shading 2 Accent 1" w:semiHidden="0" w:uiPriority="64" w:unhideWhenUsed="0"/>
-    <w:lsdException w:name="Medium List 1 Accent 1" w:semiHidden="0" w:uiPriority="65" w:unhideWhenUsed="0"/>
-    <w:lsdException w:name="Revision" w:unhideWhenUsed="0"/>
-    <w:lsdException w:name="List Paragraph" w:semiHidden="0" w:uiPriority="34" w:unhideWhenUsed="0" w:qFormat="1"/>
-    <w:lsdException w:name="Quote" w:semiHidden="0" w:uiPriority="29" w:unhideWhenUsed="0" w:qFormat="1"/>
-    <w:lsdException w:name="Intense Quote" w:semiHidden="0" w:uiPriority="30" w:unhideWhenUsed="0" w:qFormat="1"/>
-    <w:lsdException w:name="Medium List 2 Accent 1" w:semiHidden="0" w:uiPriority="66" w:unhideWhenUsed="0"/>
-    <w:lsdException w:name="Medium Grid 1 Accent 1" w:semiHidden="0" w:uiPriority="67" w:unhideWhenUsed="0"/>
-    <w:lsdException w:name="Medium Grid 2 Accent 1" w:semiHidden="0" w:uiPriority="68" w:unhideWhenUsed="0"/>
-    <w:lsdException w:name="Medium Grid 3 Accent 1" w:semiHidden="0" w:uiPriority="69" w:unhideWhenUsed="0"/>
-    <w:lsdException w:name="Dark List Accent 1" w:semiHidden="0" w:uiPriority="70" w:unhideWhenUsed="0"/>
-    <w:lsdException w:name="Colorful Shading Accent 1" w:semiHidden="0" w:uiPriority="71" w:unhideWhenUsed="0"/>
-    <w:lsdException w:name="Colorful List Accent 1" w:semiHidden="0" w:uiPriority="72" w:unhideWhenUsed="0"/>
-    <w:lsdException w:name="Colorful Grid Accent 1" w:semiHidden="0" w:uiPriority="73" w:unhideWhenUsed="0"/>
-    <w:lsdException w:name="Light Shading Accent 2" w:semiHidden="0" w:uiPriority="60" w:unhideWhenUsed="0"/>
-    <w:lsdException w:name="Light List Accent 2" w:semiHidden="0" w:uiPriority="61" w:unhideWhenUsed="0"/>
-    <w:lsdException w:name="Light Grid Accent 2" w:semiHidden="0" w:uiPriority="62" w:unhideWhenUsed="0"/>
-    <w:lsdException w:name="Medium Shading 1 Accent 2" w:semiHidden="0" w:uiPriority="63" w:unhideWhenUsed="0"/>
-    <w:lsdException w:name="Medium Shading 2 Accent 2" w:semiHidden="0" w:uiPriority="64" w:unhideWhenUsed="0"/>
-    <w:lsdException w:name="Medium List 1 Accent 2" w:semiHidden="0" w:uiPriority="65" w:unhideWhenUsed="0"/>
-    <w:lsdException w:name="Medium List 2 Accent 2" w:semiHidden="0" w:uiPriority="66" w:unhideWhenUsed="0"/>
-    <w:lsdException w:name="Medium Grid 1 Accent 2" w:semiHidden="0" w:uiPriority="67" w:unhideWhenUsed="0"/>
-    <w:lsdException w:name="Medium Grid 2 Accent 2" w:semiHidden="0" w:uiPriority="68" w:unhideWhenUsed="0"/>
-    <w:lsdException w:name="Medium Grid 3 Accent 2" w:semiHidden="0" w:uiPriority="69" w:unhideWhenUsed="0"/>
-    <w:lsdException w:name="Dark List Accent 2" w:semiHidden="0" w:uiPriority="70" w:unhideWhenUsed="0"/>
-    <w:lsdException w:name="Colorful Shading Accent 2" w:semiHidden="0" w:uiPriority="71" w:unhideWhenUsed="0"/>
-    <w:lsdException w:name="Colorful List Accent 2" w:semiHidden="0" w:uiPriority="72" w:unhideWhenUsed="0"/>
-    <w:lsdException w:name="Colorful Grid Accent 2" w:semiHidden="0" w:uiPriority="73" w:unhideWhenUsed="0"/>
-    <w:lsdException w:name="Light Shading Accent 3" w:semiHidden="0" w:uiPriority="60" w:unhideWhenUsed="0"/>
-    <w:lsdException w:name="Light List Accent 3" w:semiHidden="0" w:uiPriority="61" w:unhideWhenUsed="0"/>
-    <w:lsdException w:name="Light Grid Accent 3" w:semiHidden="0" w:uiPriority="62" w:unhideWhenUsed="0"/>
-    <w:lsdException w:name="Medium Shading 1 Accent 3" w:semiHidden="0" w:uiPriority="63" w:unhideWhenUsed="0"/>
-    <w:lsdException w:name="Medium Shading 2 Accent 3" w:semiHidden="0" w:uiPriority="64" w:unhideWhenUsed="0"/>
-    <w:lsdException w:name="Medium List 1 Accent 3" w:semiHidden="0" w:uiPriority="65" w:unhideWhenUsed="0"/>
-    <w:lsdException w:name="Medium List 2 Accent 3" w:semiHidden="0" w:uiPriority="66" w:unhideWhenUsed="0"/>
-    <w:lsdException w:name="Medium Grid 1 Accent 3" w:semiHidden="0" w:uiPriority="67" w:unhideWhenUsed="0"/>
-    <w:lsdException w:name="Medium Grid 2 Accent 3" w:semiHidden="0" w:uiPriority="68" w:unhideWhenUsed="0"/>
-    <w:lsdException w:name="Medium Grid 3 Accent 3" w:semiHidden="0" w:uiPriority="69" w:unhideWhenUsed="0"/>
-    <w:lsdException w:name="Dark List Accent 3" w:semiHidden="0" w:uiPriority="70" w:unhideWhenUsed="0"/>
-    <w:lsdException w:name="Colorful Shading Accent 3" w:semiHidden="0" w:uiPriority="71" w:unhideWhenUsed="0"/>
-    <w:lsdException w:name="Colorful List Accent 3" w:semiHidden="0" w:uiPriority="72" w:unhideWhenUsed="0"/>
-    <w:lsdException w:name="Colorful Grid Accent 3" w:semiHidden="0" w:uiPriority="73" w:unhideWhenUsed="0"/>
-    <w:lsdException w:name="Light Shading Accent 4" w:semiHidden="0" w:uiPriority="60" w:unhideWhenUsed="0"/>
-    <w:lsdException w:name="Light List Accent 4" w:semiHidden="0" w:uiPriority="61" w:unhideWhenUsed="0"/>
-    <w:lsdException w:name="Light Grid Accent 4" w:semiHidden="0" w:uiPriority="62" w:unhideWhenUsed="0"/>
-    <w:lsdException w:name="Medium Shading 1 Accent 4" w:semiHidden="0" w:uiPriority="63" w:unhideWhenUsed="0"/>
-    <w:lsdException w:name="Medium Shading 2 Accent 4" w:semiHidden="0" w:uiPriority="64" w:unhideWhenUsed="0"/>
-    <w:lsdException w:name="Medium List 1 Accent 4" w:semiHidden="0" w:uiPriority="65" w:unhideWhenUsed="0"/>
-    <w:lsdException w:name="Medium List 2 Accent 4" w:semiHidden="0" w:uiPriority="66" w:unhideWhenUsed="0"/>
-    <w:lsdException w:name="Medium Grid 1 Accent 4" w:semiHidden="0" w:uiPriority="67" w:unhideWhenUsed="0"/>
-    <w:lsdException w:name="Medium Grid 2 Accent 4" w:semiHidden="0" w:uiPriority="68" w:unhideWhenUsed="0"/>
-    <w:lsdException w:name="Medium Grid 3 Accent 4" w:semiHidden="0" w:uiPriority="69" w:unhideWhenUsed="0"/>
-    <w:lsdException w:name="Dark List Accent 4" w:semiHidden="0" w:uiPriority="70" w:unhideWhenUsed="0"/>
-    <w:lsdException w:name="Colorful Shading Accent 4" w:semiHidden="0" w:uiPriority="71" w:unhideWhenUsed="0"/>
-    <w:lsdException w:name="Colorful List Accent 4" w:semiHidden="0" w:uiPriority="72" w:unhideWhenUsed="0"/>
-    <w:lsdException w:name="Colorful Grid Accent 4" w:semiHidden="0" w:uiPriority="73" w:unhideWhenUsed="0"/>
-    <w:lsdException w:name="Light Shading Accent 5" w:semiHidden="0" w:uiPriority="60" w:unhideWhenUsed="0"/>
-    <w:lsdException w:name="Light List Accent 5" w:semiHidden="0" w:uiPriority="61" w:unhideWhenUsed="0"/>
-    <w:lsdException w:name="Light Grid Accent 5" w:semiHidden="0" w:uiPriority="62" w:unhideWhenUsed="0"/>
-    <w:lsdException w:name="Medium Shading 1 Accent 5" w:semiHidden="0" w:uiPriority="63" w:unhideWhenUsed="0"/>
-    <w:lsdException w:name="Medium Shading 2 Accent 5" w:semiHidden="0" w:uiPriority="64" w:unhideWhenUsed="0"/>
-    <w:lsdException w:name="Medium List 1 Accent 5" w:semiHidden="0" w:uiPriority="65" w:unhideWhenUsed="0"/>
-    <w:lsdException w:name="Medium List 2 Accent 5" w:semiHidden="0" w:uiPriority="66" w:unhideWhenUsed="0"/>
-    <w:lsdException w:name="Medium Grid 1 Accent 5" w:semiHidden="0" w:uiPriority="67" w:unhideWhenUsed="0"/>
-    <w:lsdException w:name="Medium Grid 2 Accent 5" w:semiHidden="0" w:uiPriority="68" w:unhideWhenUsed="0"/>
-    <w:lsdException w:name="Medium Grid 3 Accent 5" w:semiHidden="0" w:uiPriority="69" w:unhideWhenUsed="0"/>
-    <w:lsdException w:name="Dark List Accent 5" w:semiHidden="0" w:uiPriority="70" w:unhideWhenUsed="0"/>
-    <w:lsdException w:name="Colorful Shading Accent 5" w:semiHidden="0" w:uiPriority="71" w:unhideWhenUsed="0"/>
-    <w:lsdException w:name="Colorful List Accent 5" w:semiHidden="0" w:uiPriority="72" w:unhideWhenUsed="0"/>
-    <w:lsdException w:name="Colorful Grid Accent 5" w:semiHidden="0" w:uiPriority="73" w:unhideWhenUsed="0"/>
-    <w:lsdException w:name="Light Shading Accent 6" w:semiHidden="0" w:uiPriority="60" w:unhideWhenUsed="0"/>
-    <w:lsdException w:name="Light List Accent 6" w:semiHidden="0" w:uiPriority="61" w:unhideWhenUsed="0"/>
-    <w:lsdException w:name="Light Grid Accent 6" w:semiHidden="0" w:uiPriority="62" w:unhideWhenUsed="0"/>
-    <w:lsdException w:name="Medium Shading 1 Accent 6" w:semiHidden="0" w:uiPriority="63" w:unhideWhenUsed="0"/>
-    <w:lsdException w:name="Medium Shading 2 Accent 6" w:semiHidden="0" w:uiPriority="64" w:unhideWhenUsed="0"/>
-    <w:lsdException w:name="Medium List 1 Accent 6" w:semiHidden="0" w:uiPriority="65" w:unhideWhenUsed="0"/>
-    <w:lsdException w:name="Medium List 2 Accent 6" w:semiHidden="0" w:uiPriority="66" w:unhideWhenUsed="0"/>
-    <w:lsdException w:name="Medium Grid 1 Accent 6" w:semiHidden="0" w:uiPriority="67" w:unhideWhenUsed="0"/>
-    <w:lsdException w:name="Medium Grid 2 Accent 6" w:semiHidden="0" w:uiPriority="68" w:unhideWhenUsed="0"/>
-    <w:lsdException w:name="Medium Grid 3 Accent 6" w:semiHidden="0" w:uiPriority="69" w:unhideWhenUsed="0"/>
-    <w:lsdException w:name="Dark List Accent 6" w:semiHidden="0" w:uiPriority="70" w:unhideWhenUsed="0"/>
-    <w:lsdException w:name="Colorful Shading Accent 6" w:semiHidden="0" w:uiPriority="71" w:unhideWhenUsed="0"/>
-    <w:lsdException w:name="Colorful List Accent 6" w:semiHidden="0" w:uiPriority="72" w:unhideWhenUsed="0"/>
-    <w:lsdException w:name="Colorful Grid Accent 6" w:semiHidden="0" w:uiPriority="73" w:unhideWhenUsed="0"/>
-    <w:lsdException w:name="Subtle Emphasis" w:semiHidden="0" w:uiPriority="19" w:unhideWhenUsed="0" w:qFormat="1"/>
-    <w:lsdException w:name="Intense Emphasis" w:semiHidden="0" w:uiPriority="21" w:unhideWhenUsed="0" w:qFormat="1"/>
-    <w:lsdException w:name="Subtle Reference" w:semiHidden="0" w:uiPriority="31" w:unhideWhenUsed="0" w:qFormat="1"/>
-    <w:lsdException w:name="Intense Reference" w:semiHidden="0" w:uiPriority="32" w:unhideWhenUsed="0" w:qFormat="1"/>
-    <w:lsdException w:name="Book Title" w:semiHidden="0" w:uiPriority="33" w:unhideWhenUsed="0" w:qFormat="1"/>
-    <w:lsdException w:name="Bibliography" w:uiPriority="37"/>
-    <w:lsdException w:name="TOC Heading" w:uiPriority="39" w:qFormat="1"/>
+  <w:latentStyles w:defLockedState="0" w:defUIPriority="99" w:defSemiHidden="0" w:defUnhideWhenUsed="0" w:defQFormat="0" w:count="371">
+    <w:lsdException w:name="Normal" w:uiPriority="0" w:qFormat="1"/>
+    <w:lsdException w:name="heading 1" w:uiPriority="9" w:qFormat="1"/>
+    <w:lsdException w:name="heading 2" w:semiHidden="1" w:uiPriority="9" w:unhideWhenUsed="1" w:qFormat="1"/>
+    <w:lsdException w:name="heading 3" w:semiHidden="1" w:uiPriority="9" w:unhideWhenUsed="1" w:qFormat="1"/>
+    <w:lsdException w:name="heading 4" w:semiHidden="1" w:uiPriority="9" w:unhideWhenUsed="1" w:qFormat="1"/>
+    <w:lsdException w:name="heading 5" w:semiHidden="1" w:uiPriority="9" w:unhideWhenUsed="1" w:qFormat="1"/>
+    <w:lsdException w:name="heading 6" w:semiHidden="1" w:uiPriority="9" w:unhideWhenUsed="1" w:qFormat="1"/>
+    <w:lsdException w:name="heading 7" w:semiHidden="1" w:uiPriority="9" w:unhideWhenUsed="1" w:qFormat="1"/>
+    <w:lsdException w:name="heading 8" w:semiHidden="1" w:uiPriority="9" w:unhideWhenUsed="1" w:qFormat="1"/>
+    <w:lsdException w:name="heading 9" w:semiHidden="1" w:uiPriority="9" w:unhideWhenUsed="1" w:qFormat="1"/>
+    <w:lsdException w:name="index 1" w:semiHidden="1" w:unhideWhenUsed="1"/>
+    <w:lsdException w:name="index 2" w:semiHidden="1" w:unhideWhenUsed="1"/>
+    <w:lsdException w:name="index 3" w:semiHidden="1" w:unhideWhenUsed="1"/>
+    <w:lsdException w:name="index 4" w:semiHidden="1" w:unhideWhenUsed="1"/>
+    <w:lsdException w:name="index 5" w:semiHidden="1" w:unhideWhenUsed="1"/>
+    <w:lsdException w:name="index 6" w:semiHidden="1" w:unhideWhenUsed="1"/>
+    <w:lsdException w:name="index 7" w:semiHidden="1" w:unhideWhenUsed="1"/>
+    <w:lsdException w:name="index 8" w:semiHidden="1" w:unhideWhenUsed="1"/>
+    <w:lsdException w:name="index 9" w:semiHidden="1" w:unhideWhenUsed="1"/>
+    <w:lsdException w:name="toc 1" w:semiHidden="1" w:uiPriority="39" w:unhideWhenUsed="1"/>
+    <w:lsdException w:name="toc 2" w:semiHidden="1" w:uiPriority="39" w:unhideWhenUsed="1"/>
+    <w:lsdException w:name="toc 3" w:semiHidden="1" w:uiPriority="39" w:unhideWhenUsed="1"/>
+    <w:lsdException w:name="toc 4" w:semiHidden="1" w:uiPriority="39" w:unhideWhenUsed="1"/>
+    <w:lsdException w:name="toc 5" w:semiHidden="1" w:uiPriority="39" w:unhideWhenUsed="1"/>
+    <w:lsdException w:name="toc 6" w:semiHidden="1" w:uiPriority="39" w:unhideWhenUsed="1"/>
+    <w:lsdException w:name="toc 7" w:semiHidden="1" w:uiPriority="39" w:unhideWhenUsed="1"/>
+    <w:lsdException w:name="toc 8" w:semiHidden="1" w:uiPriority="39" w:unhideWhenUsed="1"/>
+    <w:lsdException w:name="toc 9" w:semiHidden="1" w:uiPriority="39" w:unhideWhenUsed="1"/>
+    <w:lsdException w:name="Normal Indent" w:semiHidden="1" w:unhideWhenUsed="1"/>
+    <w:lsdException w:name="footnote text" w:semiHidden="1" w:unhideWhenUsed="1"/>
+    <w:lsdException w:name="annotation text" w:semiHidden="1" w:unhideWhenUsed="1"/>
+    <w:lsdException w:name="header" w:semiHidden="1" w:unhideWhenUsed="1"/>
+    <w:lsdException w:name="footer" w:semiHidden="1" w:unhideWhenUsed="1"/>
+    <w:lsdException w:name="index heading" w:semiHidden="1" w:unhideWhenUsed="1"/>
+    <w:lsdException w:name="caption" w:semiHidden="1" w:uiPriority="35" w:unhideWhenUsed="1" w:qFormat="1"/>
+    <w:lsdException w:name="table of figures" w:semiHidden="1" w:unhideWhenUsed="1"/>
+    <w:lsdException w:name="envelope address" w:semiHidden="1" w:unhideWhenUsed="1"/>
+    <w:lsdException w:name="envelope return" w:semiHidden="1" w:unhideWhenUsed="1"/>
+    <w:lsdException w:name="footnote reference" w:semiHidden="1" w:unhideWhenUsed="1"/>
+    <w:lsdException w:name="annotation reference" w:semiHidden="1" w:unhideWhenUsed="1"/>
+    <w:lsdException w:name="line number" w:semiHidden="1" w:unhideWhenUsed="1"/>
+    <w:lsdException w:name="page number" w:semiHidden="1" w:unhideWhenUsed="1"/>
+    <w:lsdException w:name="endnote reference" w:semiHidden="1" w:unhideWhenUsed="1"/>
+    <w:lsdException w:name="endnote text" w:semiHidden="1" w:unhideWhenUsed="1"/>
+    <w:lsdException w:name="table of authorities" w:semiHidden="1" w:unhideWhenUsed="1"/>
+    <w:lsdException w:name="macro" w:semiHidden="1" w:unhideWhenUsed="1"/>
+    <w:lsdException w:name="toa heading" w:semiHidden="1" w:unhideWhenUsed="1"/>
+    <w:lsdException w:name="List" w:semiHidden="1" w:unhideWhenUsed="1"/>
+    <w:lsdException w:name="List Bullet" w:semiHidden="1" w:unhideWhenUsed="1"/>
+    <w:lsdException w:name="List Number" w:semiHidden="1" w:unhideWhenUsed="1"/>
+    <w:lsdException w:name="List 2" w:semiHidden="1" w:unhideWhenUsed="1"/>
+    <w:lsdException w:name="List 3" w:semiHidden="1" w:unhideWhenUsed="1"/>
+    <w:lsdException w:name="List 4" w:semiHidden="1" w:unhideWhenUsed="1"/>
+    <w:lsdException w:name="List 5" w:semiHidden="1" w:unhideWhenUsed="1"/>
+    <w:lsdException w:name="List Bullet 2" w:semiHidden="1" w:unhideWhenUsed="1"/>
+    <w:lsdException w:name="List Bullet 3" w:semiHidden="1" w:unhideWhenUsed="1"/>
+    <w:lsdException w:name="List Bullet 4" w:semiHidden="1" w:unhideWhenUsed="1"/>
+    <w:lsdException w:name="List Bullet 5" w:semiHidden="1" w:unhideWhenUsed="1"/>
+    <w:lsdException w:name="List Number 2" w:semiHidden="1" w:unhideWhenUsed="1"/>
+    <w:lsdException w:name="List Number 3" w:semiHidden="1" w:unhideWhenUsed="1"/>
+    <w:lsdException w:name="List Number 4" w:semiHidden="1" w:unhideWhenUsed="1"/>
+    <w:lsdException w:name="List Number 5" w:semiHidden="1" w:unhideWhenUsed="1"/>
+    <w:lsdException w:name="Title" w:uiPriority="10" w:qFormat="1"/>
+    <w:lsdException w:name="Closing" w:semiHidden="1" w:unhideWhenUsed="1"/>
+    <w:lsdException w:name="Signature" w:semiHidden="1" w:unhideWhenUsed="1"/>
+    <w:lsdException w:name="Default Paragraph Font" w:semiHidden="1" w:uiPriority="1" w:unhideWhenUsed="1"/>
+    <w:lsdException w:name="Body Text" w:semiHidden="1" w:unhideWhenUsed="1"/>
+    <w:lsdException w:name="Body Text Indent" w:semiHidden="1" w:unhideWhenUsed="1"/>
+    <w:lsdException w:name="List Continue" w:semiHidden="1" w:unhideWhenUsed="1"/>
+    <w:lsdException w:name="List Continue 2" w:semiHidden="1" w:unhideWhenUsed="1"/>
+    <w:lsdException w:name="List Continue 3" w:semiHidden="1" w:unhideWhenUsed="1"/>
+    <w:lsdException w:name="List Continue 4" w:semiHidden="1" w:unhideWhenUsed="1"/>
+    <w:lsdException w:name="List Continue 5" w:semiHidden="1" w:unhideWhenUsed="1"/>
+    <w:lsdException w:name="Message Header" w:semiHidden="1" w:unhideWhenUsed="1"/>
+    <w:lsdException w:name="Subtitle" w:uiPriority="11" w:qFormat="1"/>
+    <w:lsdException w:name="Salutation" w:semiHidden="1" w:unhideWhenUsed="1"/>
+    <w:lsdException w:name="Date" w:semiHidden="1" w:unhideWhenUsed="1"/>
+    <w:lsdException w:name="Body Text First Indent" w:semiHidden="1" w:unhideWhenUsed="1"/>
+    <w:lsdException w:name="Body Text First Indent 2" w:semiHidden="1" w:unhideWhenUsed="1"/>
+    <w:lsdException w:name="Note Heading" w:semiHidden="1" w:unhideWhenUsed="1"/>
+    <w:lsdException w:name="Body Text 2" w:semiHidden="1" w:unhideWhenUsed="1"/>
+    <w:lsdException w:name="Body Text 3" w:semiHidden="1" w:unhideWhenUsed="1"/>
+    <w:lsdException w:name="Body Text Indent 2" w:semiHidden="1" w:unhideWhenUsed="1"/>
+    <w:lsdException w:name="Body Text Indent 3" w:semiHidden="1" w:unhideWhenUsed="1"/>
+    <w:lsdException w:name="Block Text" w:semiHidden="1" w:unhideWhenUsed="1"/>
+    <w:lsdException w:name="Hyperlink" w:semiHidden="1" w:unhideWhenUsed="1"/>
+    <w:lsdException w:name="FollowedHyperlink" w:semiHidden="1" w:unhideWhenUsed="1"/>
+    <w:lsdException w:name="Strong" w:uiPriority="22" w:qFormat="1"/>
+    <w:lsdException w:name="Emphasis" w:uiPriority="20" w:qFormat="1"/>
+    <w:lsdException w:name="Document Map" w:semiHidden="1" w:unhideWhenUsed="1"/>
+    <w:lsdException w:name="Plain Text" w:semiHidden="1" w:unhideWhenUsed="1"/>
+    <w:lsdException w:name="E-mail Signature" w:semiHidden="1" w:unhideWhenUsed="1"/>
+    <w:lsdException w:name="HTML Top of Form" w:semiHidden="1" w:unhideWhenUsed="1"/>
+    <w:lsdException w:name="HTML Bottom of Form" w:semiHidden="1" w:unhideWhenUsed="1"/>
+    <w:lsdException w:name="Normal (Web)" w:semiHidden="1" w:unhideWhenUsed="1"/>
+    <w:lsdException w:name="HTML Acronym" w:semiHidden="1" w:unhideWhenUsed="1"/>
+    <w:lsdException w:name="HTML Address" w:semiHidden="1" w:unhideWhenUsed="1"/>
+    <w:lsdException w:name="HTML Cite" w:semiHidden="1" w:unhideWhenUsed="1"/>
+    <w:lsdException w:name="HTML Code" w:semiHidden="1" w:unhideWhenUsed="1"/>
+    <w:lsdException w:name="HTML Definition" w:semiHidden="1" w:unhideWhenUsed="1"/>
+    <w:lsdException w:name="HTML Keyboard" w:semiHidden="1" w:unhideWhenUsed="1"/>
+    <w:lsdException w:name="HTML Preformatted" w:semiHidden="1" w:unhideWhenUsed="1"/>
+    <w:lsdException w:name="HTML Sample" w:semiHidden="1" w:unhideWhenUsed="1"/>
+    <w:lsdException w:name="HTML Typewriter" w:semiHidden="1" w:unhideWhenUsed="1"/>
+    <w:lsdException w:name="HTML Variable" w:semiHidden="1" w:unhideWhenUsed="1"/>
+    <w:lsdException w:name="Normal Table" w:semiHidden="1" w:unhideWhenUsed="1"/>
+    <w:lsdException w:name="annotation subject" w:semiHidden="1" w:unhideWhenUsed="1"/>
+    <w:lsdException w:name="No List" w:semiHidden="1" w:unhideWhenUsed="1"/>
+    <w:lsdException w:name="Outline List 1" w:semiHidden="1" w:unhideWhenUsed="1"/>
+    <w:lsdException w:name="Outline List 2" w:semiHidden="1" w:unhideWhenUsed="1"/>
+    <w:lsdException w:name="Outline List 3" w:semiHidden="1" w:unhideWhenUsed="1"/>
+    <w:lsdException w:name="Table Simple 1" w:semiHidden="1" w:unhideWhenUsed="1"/>
+    <w:lsdException w:name="Table Simple 2" w:semiHidden="1" w:unhideWhenUsed="1"/>
+    <w:lsdException w:name="Table Simple 3" w:semiHidden="1" w:unhideWhenUsed="1"/>
+    <w:lsdException w:name="Table Classic 1" w:semiHidden="1" w:unhideWhenUsed="1"/>
+    <w:lsdException w:name="Table Classic 2" w:semiHidden="1" w:unhideWhenUsed="1"/>
+    <w:lsdException w:name="Table Classic 3" w:semiHidden="1" w:unhideWhenUsed="1"/>
+    <w:lsdException w:name="Table Classic 4" w:semiHidden="1" w:unhideWhenUsed="1"/>
+    <w:lsdException w:name="Table Colorful 1" w:semiHidden="1" w:unhideWhenUsed="1"/>
+    <w:lsdException w:name="Table Colorful 2" w:semiHidden="1" w:unhideWhenUsed="1"/>
+    <w:lsdException w:name="Table Colorful 3" w:semiHidden="1" w:unhideWhenUsed="1"/>
+    <w:lsdException w:name="Table Columns 1" w:semiHidden="1" w:unhideWhenUsed="1"/>
+    <w:lsdException w:name="Table Columns 2" w:semiHidden="1" w:unhideWhenUsed="1"/>
+    <w:lsdException w:name="Table Columns 3" w:semiHidden="1" w:unhideWhenUsed="1"/>
+    <w:lsdException w:name="Table Columns 4" w:semiHidden="1" w:unhideWhenUsed="1"/>
+    <w:lsdException w:name="Table Columns 5" w:semiHidden="1" w:unhideWhenUsed="1"/>
+    <w:lsdException w:name="Table Grid 1" w:semiHidden="1" w:unhideWhenUsed="1"/>
+    <w:lsdException w:name="Table Grid 2" w:semiHidden="1" w:unhideWhenUsed="1"/>
+    <w:lsdException w:name="Table Grid 3" w:semiHidden="1" w:unhideWhenUsed="1"/>
+    <w:lsdException w:name="Table Grid 4" w:semiHidden="1" w:unhideWhenUsed="1"/>
+    <w:lsdException w:name="Table Grid 5" w:semiHidden="1" w:unhideWhenUsed="1"/>
+    <w:lsdException w:name="Table Grid 6" w:semiHidden="1" w:unhideWhenUsed="1"/>
+    <w:lsdException w:name="Table Grid 7" w:semiHidden="1" w:unhideWhenUsed="1"/>
+    <w:lsdException w:name="Table Grid 8" w:semiHidden="1" w:unhideWhenUsed="1"/>
+    <w:lsdException w:name="Table List 1" w:semiHidden="1" w:unhideWhenUsed="1"/>
+    <w:lsdException w:name="Table List 2" w:semiHidden="1" w:unhideWhenUsed="1"/>
+    <w:lsdException w:name="Table List 3" w:semiHidden="1" w:unhideWhenUsed="1"/>
+    <w:lsdException w:name="Table List 4" w:semiHidden="1" w:unhideWhenUsed="1"/>
+    <w:lsdException w:name="Table List 5" w:semiHidden="1" w:unhideWhenUsed="1"/>
+    <w:lsdException w:name="Table List 6" w:semiHidden="1" w:unhideWhenUsed="1"/>
+    <w:lsdException w:name="Table List 7" w:semiHidden="1" w:unhideWhenUsed="1"/>
+    <w:lsdException w:name="Table List 8" w:semiHidden="1" w:unhideWhenUsed="1"/>
+    <w:lsdException w:name="Table 3D effects 1" w:semiHidden="1" w:unhideWhenUsed="1"/>
+    <w:lsdException w:name="Table 3D effects 2" w:semiHidden="1" w:unhideWhenUsed="1"/>
+    <w:lsdException w:name="Table 3D effects 3" w:semiHidden="1" w:unhideWhenUsed="1"/>
+    <w:lsdException w:name="Table Contemporary" w:semiHidden="1" w:unhideWhenUsed="1"/>
+    <w:lsdException w:name="Table Elegant" w:semiHidden="1" w:unhideWhenUsed="1"/>
+    <w:lsdException w:name="Table Professional" w:semiHidden="1" w:unhideWhenUsed="1"/>
+    <w:lsdException w:name="Table Subtle 1" w:semiHidden="1" w:unhideWhenUsed="1"/>
+    <w:lsdException w:name="Table Subtle 2" w:semiHidden="1" w:unhideWhenUsed="1"/>
+    <w:lsdException w:name="Table Web 1" w:semiHidden="1" w:unhideWhenUsed="1"/>
+    <w:lsdException w:name="Table Web 2" w:semiHidden="1" w:unhideWhenUsed="1"/>
+    <w:lsdException w:name="Table Web 3" w:semiHidden="1" w:unhideWhenUsed="1"/>
+    <w:lsdException w:name="Balloon Text" w:semiHidden="1" w:unhideWhenUsed="1"/>
+    <w:lsdException w:name="Table Grid" w:uiPriority="59"/>
+    <w:lsdException w:name="Table Theme" w:semiHidden="1" w:unhideWhenUsed="1"/>
+    <w:lsdException w:name="Placeholder Text" w:semiHidden="1"/>
+    <w:lsdException w:name="No Spacing" w:uiPriority="1" w:qFormat="1"/>
+    <w:lsdException w:name="Light Shading" w:uiPriority="60"/>
+    <w:lsdException w:name="Light List" w:uiPriority="61"/>
+    <w:lsdException w:name="Light Grid" w:uiPriority="62"/>
+    <w:lsdException w:name="Medium Shading 1" w:uiPriority="63"/>
+    <w:lsdException w:name="Medium Shading 2" w:uiPriority="64"/>
+    <w:lsdException w:name="Medium List 1" w:uiPriority="65"/>
+    <w:lsdException w:name="Medium List 2" w:uiPriority="66"/>
+    <w:lsdException w:name="Medium Grid 1" w:uiPriority="67"/>
+    <w:lsdException w:name="Medium Grid 2" w:uiPriority="68"/>
+    <w:lsdException w:name="Medium Grid 3" w:uiPriority="69"/>
+    <w:lsdException w:name="Dark List" w:uiPriority="70"/>
+    <w:lsdException w:name="Colorful Shading" w:uiPriority="71"/>
+    <w:lsdException w:name="Colorful List" w:uiPriority="72"/>
+    <w:lsdException w:name="Colorful Grid" w:uiPriority="73"/>
+    <w:lsdException w:name="Light Shading Accent 1" w:uiPriority="60"/>
+    <w:lsdException w:name="Light List Accent 1" w:uiPriority="61"/>
+    <w:lsdException w:name="Light Grid Accent 1" w:uiPriority="62"/>
+    <w:lsdException w:name="Medium Shading 1 Accent 1" w:uiPriority="63"/>
+    <w:lsdException w:name="Medium Shading 2 Accent 1" w:uiPriority="64"/>
+    <w:lsdException w:name="Medium List 1 Accent 1" w:uiPriority="65"/>
+    <w:lsdException w:name="Revision" w:semiHidden="1"/>
+    <w:lsdException w:name="List Paragraph" w:uiPriority="34" w:qFormat="1"/>
+    <w:lsdException w:name="Quote" w:uiPriority="29" w:qFormat="1"/>
+    <w:lsdException w:name="Intense Quote" w:uiPriority="30" w:qFormat="1"/>
+    <w:lsdException w:name="Medium List 2 Accent 1" w:uiPriority="66"/>
+    <w:lsdException w:name="Medium Grid 1 Accent 1" w:uiPriority="67"/>
+    <w:lsdException w:name="Medium Grid 2 Accent 1" w:uiPriority="68"/>
+    <w:lsdException w:name="Medium Grid 3 Accent 1" w:uiPriority="69"/>
+    <w:lsdException w:name="Dark List Accent 1" w:uiPriority="70"/>
+    <w:lsdException w:name="Colorful Shading Accent 1" w:uiPriority="71"/>
+    <w:lsdException w:name="Colorful List Accent 1" w:uiPriority="72"/>
+    <w:lsdException w:name="Colorful Grid Accent 1" w:uiPriority="73"/>
+    <w:lsdException w:name="Light Shading Accent 2" w:uiPriority="60"/>
+    <w:lsdException w:name="Light List Accent 2" w:uiPriority="61"/>
+    <w:lsdException w:name="Light Grid Accent 2" w:uiPriority="62"/>
+    <w:lsdException w:name="Medium Shading 1 Accent 2" w:uiPriority="63"/>
+    <w:lsdException w:name="Medium Shading 2 Accent 2" w:uiPriority="64"/>
+    <w:lsdException w:name="Medium List 1 Accent 2" w:uiPriority="65"/>
+    <w:lsdException w:name="Medium List 2 Accent 2" w:uiPriority="66"/>
+    <w:lsdException w:name="Medium Grid 1 Accent 2" w:uiPriority="67"/>
+    <w:lsdException w:name="Medium Grid 2 Accent 2" w:uiPriority="68"/>
+    <w:lsdException w:name="Medium Grid 3 Accent 2" w:uiPriority="69"/>
+    <w:lsdException w:name="Dark List Accent 2" w:uiPriority="70"/>
+    <w:lsdException w:name="Colorful Shading Accent 2" w:uiPriority="71"/>
+    <w:lsdException w:name="Colorful List Accent 2" w:uiPriority="72"/>
+    <w:lsdException w:name="Colorful Grid Accent 2" w:uiPriority="73"/>
+    <w:lsdException w:name="Light Shading Accent 3" w:uiPriority="60"/>
+    <w:lsdException w:name="Light List Accent 3" w:uiPriority="61"/>
+    <w:lsdException w:name="Light Grid Accent 3" w:uiPriority="62"/>
+    <w:lsdException w:name="Medium Shading 1 Accent 3" w:uiPriority="63"/>
+    <w:lsdException w:name="Medium Shading 2 Accent 3" w:uiPriority="64"/>
+    <w:lsdException w:name="Medium List 1 Accent 3" w:uiPriority="65"/>
+    <w:lsdException w:name="Medium List 2 Accent 3" w:uiPriority="66"/>
+    <w:lsdException w:name="Medium Grid 1 Accent 3" w:uiPriority="67"/>
+    <w:lsdException w:name="Medium Grid 2 Accent 3" w:uiPriority="68"/>
+    <w:lsdException w:name="Medium Grid 3 Accent 3" w:uiPriority="69"/>
+    <w:lsdException w:name="Dark List Accent 3" w:uiPriority="70"/>
+    <w:lsdException w:name="Colorful Shading Accent 3" w:uiPriority="71"/>
+    <w:lsdException w:name="Colorful List Accent 3" w:uiPriority="72"/>
+    <w:lsdException w:name="Colorful Grid Accent 3" w:uiPriority="73"/>
+    <w:lsdException w:name="Light Shading Accent 4" w:uiPriority="60"/>
+    <w:lsdException w:name="Light List Accent 4" w:uiPriority="61"/>
+    <w:lsdException w:name="Light Grid Accent 4" w:uiPriority="62"/>
+    <w:lsdException w:name="Medium Shading 1 Accent 4" w:uiPriority="63"/>
+    <w:lsdException w:name="Medium Shading 2 Accent 4" w:uiPriority="64"/>
+    <w:lsdException w:name="Medium List 1 Accent 4" w:uiPriority="65"/>
+    <w:lsdException w:name="Medium List 2 Accent 4" w:uiPriority="66"/>
+    <w:lsdException w:name="Medium Grid 1 Accent 4" w:uiPriority="67"/>
+    <w:lsdException w:name="Medium Grid 2 Accent 4" w:uiPriority="68"/>
+    <w:lsdException w:name="Medium Grid 3 Accent 4" w:uiPriority="69"/>
+    <w:lsdException w:name="Dark List Accent 4" w:uiPriority="70"/>
+    <w:lsdException w:name="Colorful Shading Accent 4" w:uiPriority="71"/>
+    <w:lsdException w:name="Colorful List Accent 4" w:uiPriority="72"/>
+    <w:lsdException w:name="Colorful Grid Accent 4" w:uiPriority="73"/>
+    <w:lsdException w:name="Light Shading Accent 5" w:uiPriority="60"/>
+    <w:lsdException w:name="Light List Accent 5" w:uiPriority="61"/>
+    <w:lsdException w:name="Light Grid Accent 5" w:uiPriority="62"/>
+    <w:lsdException w:name="Medium Shading 1 Accent 5" w:uiPriority="63"/>
+    <w:lsdException w:name="Medium Shading 2 Accent 5" w:uiPriority="64"/>
+    <w:lsdException w:name="Medium List 1 Accent 5" w:uiPriority="65"/>
+    <w:lsdException w:name="Medium List 2 Accent 5" w:uiPriority="66"/>
+    <w:lsdException w:name="Medium Grid 1 Accent 5" w:uiPriority="67"/>
+    <w:lsdException w:name="Medium Grid 2 Accent 5" w:uiPriority="68"/>
+    <w:lsdException w:name="Medium Grid 3 Accent 5" w:uiPriority="69"/>
+    <w:lsdException w:name="Dark List Accent 5" w:uiPriority="70"/>
+    <w:lsdException w:name="Colorful Shading Accent 5" w:uiPriority="71"/>
+    <w:lsdException w:name="Colorful List Accent 5" w:uiPriority="72"/>
+    <w:lsdException w:name="Colorful Grid Accent 5" w:uiPriority="73"/>
+    <w:lsdException w:name="Light Shading Accent 6" w:uiPriority="60"/>
+    <w:lsdException w:name="Light List Accent 6" w:uiPriority="61"/>
+    <w:lsdException w:name="Light Grid Accent 6" w:uiPriority="62"/>
+    <w:lsdException w:name="Medium Shading 1 Accent 6" w:uiPriority="63"/>
+    <w:lsdException w:name="Medium Shading 2 Accent 6" w:uiPriority="64"/>
+    <w:lsdException w:name="Medium List 1 Accent 6" w:uiPriority="65"/>
+    <w:lsdException w:name="Medium List 2 Accent 6" w:uiPriority="66"/>
+    <w:lsdException w:name="Medium Grid 1 Accent 6" w:uiPriority="67"/>
+    <w:lsdException w:name="Medium Grid 2 Accent 6" w:uiPriority="68"/>
+    <w:lsdException w:name="Medium Grid 3 Accent 6" w:uiPriority="69"/>
+    <w:lsdException w:name="Dark List Accent 6" w:uiPriority="70"/>
+    <w:lsdException w:name="Colorful Shading Accent 6" w:uiPriority="71"/>
+    <w:lsdException w:name="Colorful List Accent 6" w:uiPriority="72"/>
+    <w:lsdException w:name="Colorful Grid Accent 6" w:uiPriority="73"/>
+    <w:lsdException w:name="Subtle Emphasis" w:uiPriority="19" w:qFormat="1"/>
+    <w:lsdException w:name="Intense Emphasis" w:uiPriority="21" w:qFormat="1"/>
+    <w:lsdException w:name="Subtle Reference" w:uiPriority="31" w:qFormat="1"/>
+    <w:lsdException w:name="Intense Reference" w:uiPriority="32" w:qFormat="1"/>
+    <w:lsdException w:name="Book Title" w:uiPriority="33" w:qFormat="1"/>
+    <w:lsdException w:name="Bibliography" w:semiHidden="1" w:uiPriority="37" w:unhideWhenUsed="1"/>
+    <w:lsdException w:name="TOC Heading" w:semiHidden="1" w:uiPriority="39" w:unhideWhenUsed="1" w:qFormat="1"/>
+    <w:lsdException w:name="Plain Table 1" w:uiPriority="41"/>
+    <w:lsdException w:name="Plain Table 2" w:uiPriority="42"/>
+    <w:lsdException w:name="Plain Table 3" w:uiPriority="43"/>
+    <w:lsdException w:name="Plain Table 4" w:uiPriority="44"/>
+    <w:lsdException w:name="Plain Table 5" w:uiPriority="45"/>
+    <w:lsdException w:name="Grid Table Light" w:uiPriority="40"/>
+    <w:lsdException w:name="Grid Table 1 Light" w:uiPriority="46"/>
+    <w:lsdException w:name="Grid Table 2" w:uiPriority="47"/>
+    <w:lsdException w:name="Grid Table 3" w:uiPriority="48"/>
+    <w:lsdException w:name="Grid Table 4" w:uiPriority="49"/>
+    <w:lsdException w:name="Grid Table 5 Dark" w:uiPriority="50"/>
+    <w:lsdException w:name="Grid Table 6 Colorful" w:uiPriority="51"/>
+    <w:lsdException w:name="Grid Table 7 Colorful" w:uiPriority="52"/>
+    <w:lsdException w:name="Grid Table 1 Light Accent 1" w:uiPriority="46"/>
+    <w:lsdException w:name="Grid Table 2 Accent 1" w:uiPriority="47"/>
+    <w:lsdException w:name="Grid Table 3 Accent 1" w:uiPriority="48"/>
+    <w:lsdException w:name="Grid Table 4 Accent 1" w:uiPriority="49"/>
+    <w:lsdException w:name="Grid Table 5 Dark Accent 1" w:uiPriority="50"/>
+    <w:lsdException w:name="Grid Table 6 Colorful Accent 1" w:uiPriority="51"/>
+    <w:lsdException w:name="Grid Table 7 Colorful Accent 1" w:uiPriority="52"/>
+    <w:lsdException w:name="Grid Table 1 Light Accent 2" w:uiPriority="46"/>
+    <w:lsdException w:name="Grid Table 2 Accent 2" w:uiPriority="47"/>
+    <w:lsdException w:name="Grid Table 3 Accent 2" w:uiPriority="48"/>
+    <w:lsdException w:name="Grid Table 4 Accent 2" w:uiPriority="49"/>
+    <w:lsdException w:name="Grid Table 5 Dark Accent 2" w:uiPriority="50"/>
+    <w:lsdException w:name="Grid Table 6 Colorful Accent 2" w:uiPriority="51"/>
+    <w:lsdException w:name="Grid Table 7 Colorful Accent 2" w:uiPriority="52"/>
+    <w:lsdException w:name="Grid Table 1 Light Accent 3" w:uiPriority="46"/>
+    <w:lsdException w:name="Grid Table 2 Accent 3" w:uiPriority="47"/>
+    <w:lsdException w:name="Grid Table 3 Accent 3" w:uiPriority="48"/>
+    <w:lsdException w:name="Grid Table 4 Accent 3" w:uiPriority="49"/>
+    <w:lsdException w:name="Grid Table 5 Dark Accent 3" w:uiPriority="50"/>
+    <w:lsdException w:name="Grid Table 6 Colorful Accent 3" w:uiPriority="51"/>
+    <w:lsdException w:name="Grid Table 7 Colorful Accent 3" w:uiPriority="52"/>
+    <w:lsdException w:name="Grid Table 1 Light Accent 4" w:uiPriority="46"/>
+    <w:lsdException w:name="Grid Table 2 Accent 4" w:uiPriority="47"/>
+    <w:lsdException w:name="Grid Table 3 Accent 4" w:uiPriority="48"/>
+    <w:lsdException w:name="Grid Table 4 Accent 4" w:uiPriority="49"/>
+    <w:lsdException w:name="Grid Table 5 Dark Accent 4" w:uiPriority="50"/>
+    <w:lsdException w:name="Grid Table 6 Colorful Accent 4" w:uiPriority="51"/>
+    <w:lsdException w:name="Grid Table 7 Colorful Accent 4" w:uiPriority="52"/>
+    <w:lsdException w:name="Grid Table 1 Light Accent 5" w:uiPriority="46"/>
+    <w:lsdException w:name="Grid Table 2 Accent 5" w:uiPriority="47"/>
+    <w:lsdException w:name="Grid Table 3 Accent 5" w:uiPriority="48"/>
+    <w:lsdException w:name="Grid Table 4 Accent 5" w:uiPriority="49"/>
+    <w:lsdException w:name="Grid Table 5 Dark Accent 5" w:uiPriority="50"/>
+    <w:lsdException w:name="Grid Table 6 Colorful Accent 5" w:uiPriority="51"/>
+    <w:lsdException w:name="Grid Table 7 Colorful Accent 5" w:uiPriority="52"/>
+    <w:lsdException w:name="Grid Table 1 Light Accent 6" w:uiPriority="46"/>
+    <w:lsdException w:name="Grid Table 2 Accent 6" w:uiPriority="47"/>
+    <w:lsdException w:name="Grid Table 3 Accent 6" w:uiPriority="48"/>
+    <w:lsdException w:name="Grid Table 4 Accent 6" w:uiPriority="49"/>
+    <w:lsdException w:name="Grid Table 5 Dark Accent 6" w:uiPriority="50"/>
+    <w:lsdException w:name="Grid Table 6 Colorful Accent 6" w:uiPriority="51"/>
+    <w:lsdException w:name="Grid Table 7 Colorful Accent 6" w:uiPriority="52"/>
+    <w:lsdException w:name="List Table 1 Light" w:uiPriority="46"/>
+    <w:lsdException w:name="List Table 2" w:uiPriority="47"/>
+    <w:lsdException w:name="List Table 3" w:uiPriority="48"/>
+    <w:lsdException w:name="List Table 4" w:uiPriority="49"/>
+    <w:lsdException w:name="List Table 5 Dark" w:uiPriority="50"/>
+    <w:lsdException w:name="List Table 6 Colorful" w:uiPriority="51"/>
+    <w:lsdException w:name="List Table 7 Colorful" w:uiPriority="52"/>
+    <w:lsdException w:name="List Table 1 Light Accent 1" w:uiPriority="46"/>
+    <w:lsdException w:name="List Table 2 Accent 1" w:uiPriority="47"/>
+    <w:lsdException w:name="List Table 3 Accent 1" w:uiPriority="48"/>
+    <w:lsdException w:name="List Table 4 Accent 1" w:uiPriority="49"/>
+    <w:lsdException w:name="List Table 5 Dark Accent 1" w:uiPriority="50"/>
+    <w:lsdException w:name="List Table 6 Colorful Accent 1" w:uiPriority="51"/>
+    <w:lsdException w:name="List Table 7 Colorful Accent 1" w:uiPriority="52"/>
+    <w:lsdException w:name="List Table 1 Light Accent 2" w:uiPriority="46"/>
+    <w:lsdException w:name="List Table 2 Accent 2" w:uiPriority="47"/>
+    <w:lsdException w:name="List Table 3 Accent 2" w:uiPriority="48"/>
+    <w:lsdException w:name="List Table 4 Accent 2" w:uiPriority="49"/>
+    <w:lsdException w:name="List Table 5 Dark Accent 2" w:uiPriority="50"/>
+    <w:lsdException w:name="List Table 6 Colorful Accent 2" w:uiPriority="51"/>
+    <w:lsdException w:name="List Table 7 Colorful Accent 2" w:uiPriority="52"/>
+    <w:lsdException w:name="List Table 1 Light Accent 3" w:uiPriority="46"/>
+    <w:lsdException w:name="List Table 2 Accent 3" w:uiPriority="47"/>
+    <w:lsdException w:name="List Table 3 Accent 3" w:uiPriority="48"/>
+    <w:lsdException w:name="List Table 4 Accent 3" w:uiPriority="49"/>
+    <w:lsdException w:name="List Table 5 Dark Accent 3" w:uiPriority="50"/>
+    <w:lsdException w:name="List Table 6 Colorful Accent 3" w:uiPriority="51"/>
+    <w:lsdException w:name="List Table 7 Colorful Accent 3" w:uiPriority="52"/>
+    <w:lsdException w:name="List Table 1 Light Accent 4" w:uiPriority="46"/>
+    <w:lsdException w:name="List Table 2 Accent 4" w:uiPriority="47"/>
+    <w:lsdException w:name="List Table 3 Accent 4" w:uiPriority="48"/>
+    <w:lsdException w:name="List Table 4 Accent 4" w:uiPriority="49"/>
+    <w:lsdException w:name="List Table 5 Dark Accent 4" w:uiPriority="50"/>
+    <w:lsdException w:name="List Table 6 Colorful Accent 4" w:uiPriority="51"/>
+    <w:lsdException w:name="List Table 7 Colorful Accent 4" w:uiPriority="52"/>
+    <w:lsdException w:name="List Table 1 Light Accent 5" w:uiPriority="46"/>
+    <w:lsdException w:name="List Table 2 Accent 5" w:uiPriority="47"/>
+    <w:lsdException w:name="List Table 3 Accent 5" w:uiPriority="48"/>
+    <w:lsdException w:name="List Table 4 Accent 5" w:uiPriority="49"/>
+    <w:lsdException w:name="List Table 5 Dark Accent 5" w:uiPriority="50"/>
+    <w:lsdException w:name="List Table 6 Colorful Accent 5" w:uiPriority="51"/>
+    <w:lsdException w:name="List Table 7 Colorful Accent 5" w:uiPriority="52"/>
+    <w:lsdException w:name="List Table 1 Light Accent 6" w:uiPriority="46"/>
+    <w:lsdException w:name="List Table 2 Accent 6" w:uiPriority="47"/>
+    <w:lsdException w:name="List Table 3 Accent 6" w:uiPriority="48"/>
+    <w:lsdException w:name="List Table 4 Accent 6" w:uiPriority="49"/>
+    <w:lsdException w:name="List Table 5 Dark Accent 6" w:uiPriority="50"/>
+    <w:lsdException w:name="List Table 6 Colorful Accent 6" w:uiPriority="51"/>
+    <w:lsdException w:name="List Table 7 Colorful Accent 6" w:uiPriority="52"/>
   </w:latentStyles>
   <w:style w:type="paragraph" w:default="1" w:styleId="Normal">
     <w:name w:val="Normal"/>
@@ -3706,7 +3529,7 @@
 </file>
 
 <file path=word/glossary/document.xml><?xml version="1.0" encoding="utf-8"?>
-<w:glossaryDocument xmlns:wpc="http://schemas.microsoft.com/office/word/2010/wordprocessingCanvas" xmlns:mc="http://schemas.openxmlformats.org/markup-compatibility/2006" xmlns:o="urn:schemas-microsoft-com:office:office" xmlns:r="http://schemas.openxmlformats.org/officeDocument/2006/relationships" xmlns:m="http://schemas.openxmlformats.org/officeDocument/2006/math" xmlns:v="urn:schemas-microsoft-com:vml" xmlns:wp14="http://schemas.microsoft.com/office/word/2010/wordprocessingDrawing" xmlns:wp="http://schemas.openxmlformats.org/drawingml/2006/wordprocessingDrawing" xmlns:w10="urn:schemas-microsoft-com:office:word" xmlns:w="http://schemas.openxmlformats.org/wordprocessingml/2006/main" xmlns:w14="http://schemas.microsoft.com/office/word/2010/wordml" xmlns:wpg="http://schemas.microsoft.com/office/word/2010/wordprocessingGroup" xmlns:wpi="http://schemas.microsoft.com/office/word/2010/wordprocessingInk" xmlns:wne="http://schemas.microsoft.com/office/word/2006/wordml" xmlns:wps="http://schemas.microsoft.com/office/word/2010/wordprocessingShape" mc:Ignorable="w14 wp14">
+<w:glossaryDocument xmlns:wpc="http://schemas.microsoft.com/office/word/2010/wordprocessingCanvas" xmlns:mc="http://schemas.openxmlformats.org/markup-compatibility/2006" xmlns:o="urn:schemas-microsoft-com:office:office" xmlns:r="http://schemas.openxmlformats.org/officeDocument/2006/relationships" xmlns:m="http://schemas.openxmlformats.org/officeDocument/2006/math" xmlns:v="urn:schemas-microsoft-com:vml" xmlns:wp14="http://schemas.microsoft.com/office/word/2010/wordprocessingDrawing" xmlns:wp="http://schemas.openxmlformats.org/drawingml/2006/wordprocessingDrawing" xmlns:w10="urn:schemas-microsoft-com:office:word" xmlns:w="http://schemas.openxmlformats.org/wordprocessingml/2006/main" xmlns:w14="http://schemas.microsoft.com/office/word/2010/wordml" xmlns:w15="http://schemas.microsoft.com/office/word/2012/wordml" xmlns:wpg="http://schemas.microsoft.com/office/word/2010/wordprocessingGroup" xmlns:wpi="http://schemas.microsoft.com/office/word/2010/wordprocessingInk" xmlns:wne="http://schemas.microsoft.com/office/word/2006/wordml" xmlns:wps="http://schemas.microsoft.com/office/word/2010/wordprocessingShape" mc:Ignorable="w14 w15 wp14">
   <w:docParts>
     <w:docPart>
       <w:docPartPr>
@@ -3805,7 +3628,7 @@
 </file>
 
 <file path=word/glossary/fontTable.xml><?xml version="1.0" encoding="utf-8"?>
-<w:fonts xmlns:mc="http://schemas.openxmlformats.org/markup-compatibility/2006" xmlns:r="http://schemas.openxmlformats.org/officeDocument/2006/relationships" xmlns:w="http://schemas.openxmlformats.org/wordprocessingml/2006/main" xmlns:w14="http://schemas.microsoft.com/office/word/2010/wordml" mc:Ignorable="w14">
+<w:fonts xmlns:mc="http://schemas.openxmlformats.org/markup-compatibility/2006" xmlns:r="http://schemas.openxmlformats.org/officeDocument/2006/relationships" xmlns:w="http://schemas.openxmlformats.org/wordprocessingml/2006/main" xmlns:w14="http://schemas.microsoft.com/office/word/2010/wordml" xmlns:w15="http://schemas.microsoft.com/office/word/2012/wordml" mc:Ignorable="w14 w15">
   <w:font w:name="Symbol">
     <w:panose1 w:val="05050102010706020507"/>
     <w:charset w:val="02"/>
@@ -3856,11 +3679,18 @@
     <w:pitch w:val="variable"/>
     <w:sig w:usb0="00000003" w:usb1="00000000" w:usb2="00000000" w:usb3="00000000" w:csb0="00000001" w:csb1="00000000"/>
   </w:font>
+  <w:font w:name="Calibri Light">
+    <w:panose1 w:val="020F0302020204030204"/>
+    <w:charset w:val="00"/>
+    <w:family w:val="swiss"/>
+    <w:pitch w:val="variable"/>
+    <w:sig w:usb0="A00002EF" w:usb1="4000207B" w:usb2="00000000" w:usb3="00000000" w:csb0="0000019F" w:csb1="00000000"/>
+  </w:font>
 </w:fonts>
 </file>
 
 <file path=word/glossary/settings.xml><?xml version="1.0" encoding="utf-8"?>
-<w:settings xmlns:mc="http://schemas.openxmlformats.org/markup-compatibility/2006" xmlns:o="urn:schemas-microsoft-com:office:office" xmlns:r="http://schemas.openxmlformats.org/officeDocument/2006/relationships" xmlns:m="http://schemas.openxmlformats.org/officeDocument/2006/math" xmlns:v="urn:schemas-microsoft-com:vml" xmlns:w10="urn:schemas-microsoft-com:office:word" xmlns:w="http://schemas.openxmlformats.org/wordprocessingml/2006/main" xmlns:w14="http://schemas.microsoft.com/office/word/2010/wordml" xmlns:sl="http://schemas.openxmlformats.org/schemaLibrary/2006/main" mc:Ignorable="w14">
+<w:settings xmlns:mc="http://schemas.openxmlformats.org/markup-compatibility/2006" xmlns:o="urn:schemas-microsoft-com:office:office" xmlns:r="http://schemas.openxmlformats.org/officeDocument/2006/relationships" xmlns:m="http://schemas.openxmlformats.org/officeDocument/2006/math" xmlns:v="urn:schemas-microsoft-com:vml" xmlns:w10="urn:schemas-microsoft-com:office:word" xmlns:w="http://schemas.openxmlformats.org/wordprocessingml/2006/main" xmlns:w14="http://schemas.microsoft.com/office/word/2010/wordml" xmlns:w15="http://schemas.microsoft.com/office/word/2012/wordml" xmlns:sl="http://schemas.openxmlformats.org/schemaLibrary/2006/main" mc:Ignorable="w14 w15">
   <w:view w:val="normal"/>
   <w:defaultTabStop w:val="708"/>
   <w:hyphenationZone w:val="425"/>
@@ -3875,6 +3705,7 @@
   <w:rsids>
     <w:rsidRoot w:val="00B57A86"/>
     <w:rsid w:val="004D0F36"/>
+    <w:rsid w:val="00612240"/>
     <w:rsid w:val="006A7837"/>
     <w:rsid w:val="00A27068"/>
     <w:rsid w:val="00B57A86"/>
@@ -3902,7 +3733,7 @@
 </file>
 
 <file path=word/glossary/styles.xml><?xml version="1.0" encoding="utf-8"?>
-<w:styles xmlns:mc="http://schemas.openxmlformats.org/markup-compatibility/2006" xmlns:r="http://schemas.openxmlformats.org/officeDocument/2006/relationships" xmlns:w="http://schemas.openxmlformats.org/wordprocessingml/2006/main" xmlns:w14="http://schemas.microsoft.com/office/word/2010/wordml" mc:Ignorable="w14">
+<w:styles xmlns:mc="http://schemas.openxmlformats.org/markup-compatibility/2006" xmlns:r="http://schemas.openxmlformats.org/officeDocument/2006/relationships" xmlns:w="http://schemas.openxmlformats.org/wordprocessingml/2006/main" xmlns:w14="http://schemas.microsoft.com/office/word/2010/wordml" xmlns:w15="http://schemas.microsoft.com/office/word/2012/wordml" mc:Ignorable="w14 w15">
   <w:docDefaults>
     <w:rPrDefault>
       <w:rPr>
@@ -3918,366 +3749,378 @@
       </w:pPr>
     </w:pPrDefault>
   </w:docDefaults>
-  <w:latentStyles w:defLockedState="0" w:defUIPriority="99" w:defSemiHidden="1" w:defUnhideWhenUsed="1" w:defQFormat="0" w:count="267">
-    <w:lsdException w:name="Normal" w:semiHidden="0" w:uiPriority="0" w:unhideWhenUsed="0" w:qFormat="1"/>
-    <w:lsdException w:name="heading 1" w:semiHidden="0" w:uiPriority="9" w:unhideWhenUsed="0" w:qFormat="1"/>
-    <w:lsdException w:name="heading 2" w:uiPriority="9" w:qFormat="1"/>
-    <w:lsdException w:name="heading 3" w:uiPriority="9" w:qFormat="1"/>
-    <w:lsdException w:name="heading 4" w:uiPriority="9" w:qFormat="1"/>
-    <w:lsdException w:name="heading 5" w:uiPriority="9" w:qFormat="1"/>
-    <w:lsdException w:name="heading 6" w:uiPriority="9" w:qFormat="1"/>
-    <w:lsdException w:name="heading 7" w:uiPriority="9" w:qFormat="1"/>
-    <w:lsdException w:name="heading 8" w:uiPriority="9" w:qFormat="1"/>
-    <w:lsdException w:name="heading 9" w:uiPriority="9" w:qFormat="1"/>
-    <w:lsdException w:name="toc 1" w:uiPriority="39"/>
-    <w:lsdException w:name="toc 2" w:uiPriority="39"/>
-    <w:lsdException w:name="toc 3" w:uiPriority="39"/>
-    <w:lsdException w:name="toc 4" w:uiPriority="39"/>
-    <w:lsdException w:name="toc 5" w:uiPriority="39"/>
-    <w:lsdException w:name="toc 6" w:uiPriority="39"/>
-    <w:lsdException w:name="toc 7" w:uiPriority="39"/>
-    <w:lsdException w:name="toc 8" w:uiPriority="39"/>
-    <w:lsdException w:name="toc 9" w:uiPriority="39"/>
-    <w:lsdException w:name="caption" w:uiPriority="35" w:qFormat="1"/>
-    <w:lsdException w:name="Title" w:semiHidden="0" w:uiPriority="10" w:unhideWhenUsed="0" w:qFormat="1"/>
-    <w:lsdException w:name="Default Paragraph Font" w:uiPriority="1"/>
-    <w:lsdException w:name="Subtitle" w:semiHidden="0" w:uiPriority="11" w:unhideWhenUsed="0" w:qFormat="1"/>
-    <w:lsdException w:name="Strong" w:semiHidden="0" w:uiPriority="22" w:unhideWhenUsed="0" w:qFormat="1"/>
-    <w:lsdException w:name="Emphasis" w:semiHidden="0" w:uiPriority="20" w:unhideWhenUsed="0" w:qFormat="1"/>
-    <w:lsdException w:name="Table Grid" w:semiHidden="0" w:uiPriority="59" w:unhideWhenUsed="0"/>
-    <w:lsdException w:name="Placeholder Text" w:unhideWhenUsed="0"/>
-    <w:lsdException w:name="No Spacing" w:semiHidden="0" w:uiPriority="1" w:unhideWhenUsed="0" w:qFormat="1"/>
-    <w:lsdException w:name="Light Shading" w:semiHidden="0" w:uiPriority="60" w:unhideWhenUsed="0"/>
-    <w:lsdException w:name="Light List" w:semiHidden="0" w:uiPriority="61" w:unhideWhenUsed="0"/>
-    <w:lsdException w:name="Light Grid" w:semiHidden="0" w:uiPriority="62" w:unhideWhenUsed="0"/>
-    <w:lsdException w:name="Medium Shading 1" w:semiHidden="0" w:uiPriority="63" w:unhideWhenUsed="0"/>
-    <w:lsdException w:name="Medium Shading 2" w:semiHidden="0" w:uiPriority="64" w:unhideWhenUsed="0"/>
-    <w:lsdException w:name="Medium List 1" w:semiHidden="0" w:uiPriority="65" w:unhideWhenUsed="0"/>
-    <w:lsdException w:name="Medium List 2" w:semiHidden="0" w:uiPriority="66" w:unhideWhenUsed="0"/>
-    <w:lsdException w:name="Medium Grid 1" w:semiHidden="0" w:uiPriority="67" w:unhideWhenUsed="0"/>
-    <w:lsdException w:name="Medium Grid 2" w:semiHidden="0" w:uiPriority="68" w:unhideWhenUsed="0"/>
-    <w:lsdException w:name="Medium Grid 3" w:semiHidden="0" w:uiPriority="69" w:unhideWhenUsed="0"/>
-    <w:lsdException w:name="Dark List" w:semiHidden="0" w:uiPriority="70" w:unhideWhenUsed="0"/>
-    <w:lsdException w:name="Colorful Shading" w:semiHidden="0" w:uiPriority="71" w:unhideWhenUsed="0"/>
-    <w:lsdException w:name="Colorful List" w:semiHidden="0" w:uiPriority="72" w:unhideWhenUsed="0"/>
-    <w:lsdException w:name="Colorful Grid" w:semiHidden="0" w:uiPriority="73" w:unhideWhenUsed="0"/>
-    <w:lsdException w:name="Light Shading Accent 1" w:semiHidden="0" w:uiPriority="60" w:unhideWhenUsed="0"/>
-    <w:lsdException w:name="Light List Accent 1" w:semiHidden="0" w:uiPriority="61" w:unhideWhenUsed="0"/>
-    <w:lsdException w:name="Light Grid Accent 1" w:semiHidden="0" w:uiPriority="62" w:unhideWhenUsed="0"/>
-    <w:lsdException w:name="Medium Shading 1 Accent 1" w:semiHidden="0" w:uiPriority="63" w:unhideWhenUsed="0"/>
-    <w:lsdException w:name="Medium Shading 2 Accent 1" w:semiHidden="0" w:uiPriority="64" w:unhideWhenUsed="0"/>
-    <w:lsdException w:name="Medium List 1 Accent 1" w:semiHidden="0" w:uiPriority="65" w:unhideWhenUsed="0"/>
-    <w:lsdException w:name="Revision" w:unhideWhenUsed="0"/>
-    <w:lsdException w:name="List Paragraph" w:semiHidden="0" w:uiPriority="34" w:unhideWhenUsed="0" w:qFormat="1"/>
-    <w:lsdException w:name="Quote" w:semiHidden="0" w:uiPriority="29" w:unhideWhenUsed="0" w:qFormat="1"/>
-    <w:lsdException w:name="Intense Quote" w:semiHidden="0" w:uiPriority="30" w:unhideWhenUsed="0" w:qFormat="1"/>
-    <w:lsdException w:name="Medium List 2 Accent 1" w:semiHidden="0" w:uiPriority="66" w:unhideWhenUsed="0"/>
-    <w:lsdException w:name="Medium Grid 1 Accent 1" w:semiHidden="0" w:uiPriority="67" w:unhideWhenUsed="0"/>
-    <w:lsdException w:name="Medium Grid 2 Accent 1" w:semiHidden="0" w:uiPriority="68" w:unhideWhenUsed="0"/>
-    <w:lsdException w:name="Medium Grid 3 Accent 1" w:semiHidden="0" w:uiPriority="69" w:unhideWhenUsed="0"/>
-    <w:lsdException w:name="Dark List Accent 1" w:semiHidden="0" w:uiPriority="70" w:unhideWhenUsed="0"/>
-    <w:lsdException w:name="Colorful Shading Accent 1" w:semiHidden="0" w:uiPriority="71" w:unhideWhenUsed="0"/>
-    <w:lsdException w:name="Colorful List Accent 1" w:semiHidden="0" w:uiPriority="72" w:unhideWhenUsed="0"/>
-    <w:lsdException w:name="Colorful Grid Accent 1" w:semiHidden="0" w:uiPriority="73" w:unhideWhenUsed="0"/>
-    <w:lsdException w:name="Light Shading Accent 2" w:semiHidden="0" w:uiPriority="60" w:unhideWhenUsed="0"/>
-    <w:lsdException w:name="Light List Accent 2" w:semiHidden="0" w:uiPriority="61" w:unhideWhenUsed="0"/>
-    <w:lsdException w:name="Light Grid Accent 2" w:semiHidden="0" w:uiPriority="62" w:unhideWhenUsed="0"/>
-    <w:lsdException w:name="Medium Shading 1 Accent 2" w:semiHidden="0" w:uiPriority="63" w:unhideWhenUsed="0"/>
-    <w:lsdException w:name="Medium Shading 2 Accent 2" w:semiHidden="0" w:uiPriority="64" w:unhideWhenUsed="0"/>
-    <w:lsdException w:name="Medium List 1 Accent 2" w:semiHidden="0" w:uiPriority="65" w:unhideWhenUsed="0"/>
-    <w:lsdException w:name="Medium List 2 Accent 2" w:semiHidden="0" w:uiPriority="66" w:unhideWhenUsed="0"/>
-    <w:lsdException w:name="Medium Grid 1 Accent 2" w:semiHidden="0" w:uiPriority="67" w:unhideWhenUsed="0"/>
-    <w:lsdException w:name="Medium Grid 2 Accent 2" w:semiHidden="0" w:uiPriority="68" w:unhideWhenUsed="0"/>
-    <w:lsdException w:name="Medium Grid 3 Accent 2" w:semiHidden="0" w:uiPriority="69" w:unhideWhenUsed="0"/>
-    <w:lsdException w:name="Dark List Accent 2" w:semiHidden="0" w:uiPriority="70" w:unhideWhenUsed="0"/>
-    <w:lsdException w:name="Colorful Shading Accent 2" w:semiHidden="0" w:uiPriority="71" w:unhideWhenUsed="0"/>
-    <w:lsdException w:name="Colorful List Accent 2" w:semiHidden="0" w:uiPriority="72" w:unhideWhenUsed="0"/>
-    <w:lsdException w:name="Colorful Grid Accent 2" w:semiHidden="0" w:uiPriority="73" w:unhideWhenUsed="0"/>
-    <w:lsdException w:name="Light Shading Accent 3" w:semiHidden="0" w:uiPriority="60" w:unhideWhenUsed="0"/>
-    <w:lsdException w:name="Light List Accent 3" w:semiHidden="0" w:uiPriority="61" w:unhideWhenUsed="0"/>
-    <w:lsdException w:name="Light Grid Accent 3" w:semiHidden="0" w:uiPriority="62" w:unhideWhenUsed="0"/>
-    <w:lsdException w:name="Medium Shading 1 Accent 3" w:semiHidden="0" w:uiPriority="63" w:unhideWhenUsed="0"/>
-    <w:lsdException w:name="Medium Shading 2 Accent 3" w:semiHidden="0" w:uiPriority="64" w:unhideWhenUsed="0"/>
-    <w:lsdException w:name="Medium List 1 Accent 3" w:semiHidden="0" w:uiPriority="65" w:unhideWhenUsed="0"/>
-    <w:lsdException w:name="Medium List 2 Accent 3" w:semiHidden="0" w:uiPriority="66" w:unhideWhenUsed="0"/>
-    <w:lsdException w:name="Medium Grid 1 Accent 3" w:semiHidden="0" w:uiPriority="67" w:unhideWhenUsed="0"/>
-    <w:lsdException w:name="Medium Grid 2 Accent 3" w:semiHidden="0" w:uiPriority="68" w:unhideWhenUsed="0"/>
-    <w:lsdException w:name="Medium Grid 3 Accent 3" w:semiHidden="0" w:uiPriority="69" w:unhideWhenUsed="0"/>
-    <w:lsdException w:name="Dark List Accent 3" w:semiHidden="0" w:uiPriority="70" w:unhideWhenUsed="0"/>
-    <w:lsdException w:name="Colorful Shading Accent 3" w:semiHidden="0" w:uiPriority="71" w:unhideWhenUsed="0"/>
-    <w:lsdException w:name="Colorful List Accent 3" w:semiHidden="0" w:uiPriority="72" w:unhideWhenUsed="0"/>
-    <w:lsdException w:name="Colorful Grid Accent 3" w:semiHidden="0" w:uiPriority="73" w:unhideWhenUsed="0"/>
-    <w:lsdException w:name="Light Shading Accent 4" w:semiHidden="0" w:uiPriority="60" w:unhideWhenUsed="0"/>
-    <w:lsdException w:name="Light List Accent 4" w:semiHidden="0" w:uiPriority="61" w:unhideWhenUsed="0"/>
-    <w:lsdException w:name="Light Grid Accent 4" w:semiHidden="0" w:uiPriority="62" w:unhideWhenUsed="0"/>
-    <w:lsdException w:name="Medium Shading 1 Accent 4" w:semiHidden="0" w:uiPriority="63" w:unhideWhenUsed="0"/>
-    <w:lsdException w:name="Medium Shading 2 Accent 4" w:semiHidden="0" w:uiPriority="64" w:unhideWhenUsed="0"/>
-    <w:lsdException w:name="Medium List 1 Accent 4" w:semiHidden="0" w:uiPriority="65" w:unhideWhenUsed="0"/>
-    <w:lsdException w:name="Medium List 2 Accent 4" w:semiHidden="0" w:uiPriority="66" w:unhideWhenUsed="0"/>
-    <w:lsdException w:name="Medium Grid 1 Accent 4" w:semiHidden="0" w:uiPriority="67" w:unhideWhenUsed="0"/>
-    <w:lsdException w:name="Medium Grid 2 Accent 4" w:semiHidden="0" w:uiPriority="68" w:unhideWhenUsed="0"/>
-    <w:lsdException w:name="Medium Grid 3 Accent 4" w:semiHidden="0" w:uiPriority="69" w:unhideWhenUsed="0"/>
-    <w:lsdException w:name="Dark List Accent 4" w:semiHidden="0" w:uiPriority="70" w:unhideWhenUsed="0"/>
-    <w:lsdException w:name="Colorful Shading Accent 4" w:semiHidden="0" w:uiPriority="71" w:unhideWhenUsed="0"/>
-    <w:lsdException w:name="Colorful List Accent 4" w:semiHidden="0" w:uiPriority="72" w:unhideWhenUsed="0"/>
-    <w:lsdException w:name="Colorful Grid Accent 4" w:semiHidden="0" w:uiPriority="73" w:unhideWhenUsed="0"/>
-    <w:lsdException w:name="Light Shading Accent 5" w:semiHidden="0" w:uiPriority="60" w:unhideWhenUsed="0"/>
-    <w:lsdException w:name="Light List Accent 5" w:semiHidden="0" w:uiPriority="61" w:unhideWhenUsed="0"/>
-    <w:lsdException w:name="Light Grid Accent 5" w:semiHidden="0" w:uiPriority="62" w:unhideWhenUsed="0"/>
-    <w:lsdException w:name="Medium Shading 1 Accent 5" w:semiHidden="0" w:uiPriority="63" w:unhideWhenUsed="0"/>
-    <w:lsdException w:name="Medium Shading 2 Accent 5" w:semiHidden="0" w:uiPriority="64" w:unhideWhenUsed="0"/>
-    <w:lsdException w:name="Medium List 1 Accent 5" w:semiHidden="0" w:uiPriority="65" w:unhideWhenUsed="0"/>
-    <w:lsdException w:name="Medium List 2 Accent 5" w:semiHidden="0" w:uiPriority="66" w:unhideWhenUsed="0"/>
-    <w:lsdException w:name="Medium Grid 1 Accent 5" w:semiHidden="0" w:uiPriority="67" w:unhideWhenUsed="0"/>
-    <w:lsdException w:name="Medium Grid 2 Accent 5" w:semiHidden="0" w:uiPriority="68" w:unhideWhenUsed="0"/>
-    <w:lsdException w:name="Medium Grid 3 Accent 5" w:semiHidden="0" w:uiPriority="69" w:unhideWhenUsed="0"/>
-    <w:lsdException w:name="Dark List Accent 5" w:semiHidden="0" w:uiPriority="70" w:unhideWhenUsed="0"/>
-    <w:lsdException w:name="Colorful Shading Accent 5" w:semiHidden="0" w:uiPriority="71" w:unhideWhenUsed="0"/>
-    <w:lsdException w:name="Colorful List Accent 5" w:semiHidden="0" w:uiPriority="72" w:unhideWhenUsed="0"/>
-    <w:lsdException w:name="Colorful Grid Accent 5" w:semiHidden="0" w:uiPriority="73" w:unhideWhenUsed="0"/>
-    <w:lsdException w:name="Light Shading Accent 6" w:semiHidden="0" w:uiPriority="60" w:unhideWhenUsed="0"/>
-    <w:lsdException w:name="Light List Accent 6" w:semiHidden="0" w:uiPriority="61" w:unhideWhenUsed="0"/>
-    <w:lsdException w:name="Light Grid Accent 6" w:semiHidden="0" w:uiPriority="62" w:unhideWhenUsed="0"/>
-    <w:lsdException w:name="Medium Shading 1 Accent 6" w:semiHidden="0" w:uiPriority="63" w:unhideWhenUsed="0"/>
-    <w:lsdException w:name="Medium Shading 2 Accent 6" w:semiHidden="0" w:uiPriority="64" w:unhideWhenUsed="0"/>
-    <w:lsdException w:name="Medium List 1 Accent 6" w:semiHidden="0" w:uiPriority="65" w:unhideWhenUsed="0"/>
-    <w:lsdException w:name="Medium List 2 Accent 6" w:semiHidden="0" w:uiPriority="66" w:unhideWhenUsed="0"/>
-    <w:lsdException w:name="Medium Grid 1 Accent 6" w:semiHidden="0" w:uiPriority="67" w:unhideWhenUsed="0"/>
-    <w:lsdException w:name="Medium Grid 2 Accent 6" w:semiHidden="0" w:uiPriority="68" w:unhideWhenUsed="0"/>
-    <w:lsdException w:name="Medium Grid 3 Accent 6" w:semiHidden="0" w:uiPriority="69" w:unhideWhenUsed="0"/>
-    <w:lsdException w:name="Dark List Accent 6" w:semiHidden="0" w:uiPriority="70" w:unhideWhenUsed="0"/>
-    <w:lsdException w:name="Colorful Shading Accent 6" w:semiHidden="0" w:uiPriority="71" w:unhideWhenUsed="0"/>
-    <w:lsdException w:name="Colorful List Accent 6" w:semiHidden="0" w:uiPriority="72" w:unhideWhenUsed="0"/>
-    <w:lsdException w:name="Colorful Grid Accent 6" w:semiHidden="0" w:uiPriority="73" w:unhideWhenUsed="0"/>
-    <w:lsdException w:name="Subtle Emphasis" w:semiHidden="0" w:uiPriority="19" w:unhideWhenUsed="0" w:qFormat="1"/>
-    <w:lsdException w:name="Intense Emphasis" w:semiHidden="0" w:uiPriority="21" w:unhideWhenUsed="0" w:qFormat="1"/>
-    <w:lsdException w:name="Subtle Reference" w:semiHidden="0" w:uiPriority="31" w:unhideWhenUsed="0" w:qFormat="1"/>
-    <w:lsdException w:name="Intense Reference" w:semiHidden="0" w:uiPriority="32" w:unhideWhenUsed="0" w:qFormat="1"/>
-    <w:lsdException w:name="Book Title" w:semiHidden="0" w:uiPriority="33" w:unhideWhenUsed="0" w:qFormat="1"/>
-    <w:lsdException w:name="Bibliography" w:uiPriority="37"/>
-    <w:lsdException w:name="TOC Heading" w:uiPriority="39" w:qFormat="1"/>
-  </w:latentStyles>
-  <w:style w:type="paragraph" w:default="1" w:styleId="Normal">
-    <w:name w:val="Normal"/>
-    <w:qFormat/>
-  </w:style>
-  <w:style w:type="character" w:default="1" w:styleId="DefaultParagraphFont">
-    <w:name w:val="Default Paragraph Font"/>
-    <w:uiPriority w:val="1"/>
-    <w:semiHidden/>
-    <w:unhideWhenUsed/>
-  </w:style>
-  <w:style w:type="table" w:default="1" w:styleId="TableNormal">
-    <w:name w:val="Normal Table"/>
-    <w:uiPriority w:val="99"/>
-    <w:semiHidden/>
-    <w:unhideWhenUsed/>
-    <w:tblPr>
-      <w:tblInd w:w="0" w:type="dxa"/>
-      <w:tblCellMar>
-        <w:top w:w="0" w:type="dxa"/>
-        <w:left w:w="108" w:type="dxa"/>
-        <w:bottom w:w="0" w:type="dxa"/>
-        <w:right w:w="108" w:type="dxa"/>
-      </w:tblCellMar>
-    </w:tblPr>
-  </w:style>
-  <w:style w:type="numbering" w:default="1" w:styleId="NoList">
-    <w:name w:val="No List"/>
-    <w:uiPriority w:val="99"/>
-    <w:semiHidden/>
-    <w:unhideWhenUsed/>
-  </w:style>
-  <w:style w:type="paragraph" w:customStyle="1" w:styleId="E8F358B40C4D4EFFABCCCFBB80C178AE">
-    <w:name w:val="E8F358B40C4D4EFFABCCCFBB80C178AE"/>
-    <w:rsid w:val="00B57A86"/>
-  </w:style>
-  <w:style w:type="paragraph" w:customStyle="1" w:styleId="8AB295CD37B5487FA7E4FB74FB141A9C">
-    <w:name w:val="8AB295CD37B5487FA7E4FB74FB141A9C"/>
-    <w:rsid w:val="00B57A86"/>
-  </w:style>
-  <w:style w:type="paragraph" w:customStyle="1" w:styleId="CDFDD3FEA0A44D079EB95CA050E6C051">
-    <w:name w:val="CDFDD3FEA0A44D079EB95CA050E6C051"/>
-    <w:rsid w:val="00B57A86"/>
-  </w:style>
-  <w:style w:type="paragraph" w:customStyle="1" w:styleId="B4E808FD03AA42B58B5B0BF053B5E4BA">
-    <w:name w:val="B4E808FD03AA42B58B5B0BF053B5E4BA"/>
-    <w:rsid w:val="00B57A86"/>
-  </w:style>
-  <w:style w:type="paragraph" w:customStyle="1" w:styleId="249A121B7559429390C490B613BC0B39">
-    <w:name w:val="249A121B7559429390C490B613BC0B39"/>
-    <w:rsid w:val="00B57A86"/>
-  </w:style>
-  <w:style w:type="paragraph" w:customStyle="1" w:styleId="C035BD4406C1465EA96015BD5E314441">
-    <w:name w:val="C035BD4406C1465EA96015BD5E314441"/>
-    <w:rsid w:val="00B57A86"/>
-  </w:style>
-  <w:style w:type="paragraph" w:customStyle="1" w:styleId="DC62EDEBBAEC4B6298B7D8EB09CAF8A1">
-    <w:name w:val="DC62EDEBBAEC4B6298B7D8EB09CAF8A1"/>
-    <w:rsid w:val="00B57A86"/>
-  </w:style>
-  <w:style w:type="paragraph" w:customStyle="1" w:styleId="DF7B7A8E095A4F3893DD29648BC7331D">
-    <w:name w:val="DF7B7A8E095A4F3893DD29648BC7331D"/>
-    <w:rsid w:val="00B57A86"/>
-  </w:style>
-</w:styles>
-</file>
-
-<file path=word/glossary/stylesWithEffects.xml><?xml version="1.0" encoding="utf-8"?>
-<w:styles xmlns:wpc="http://schemas.microsoft.com/office/word/2010/wordprocessingCanvas" xmlns:mc="http://schemas.openxmlformats.org/markup-compatibility/2006" xmlns:o="urn:schemas-microsoft-com:office:office" xmlns:r="http://schemas.openxmlformats.org/officeDocument/2006/relationships" xmlns:m="http://schemas.openxmlformats.org/officeDocument/2006/math" xmlns:v="urn:schemas-microsoft-com:vml" xmlns:wp14="http://schemas.microsoft.com/office/word/2010/wordprocessingDrawing" xmlns:wp="http://schemas.openxmlformats.org/drawingml/2006/wordprocessingDrawing" xmlns:w10="urn:schemas-microsoft-com:office:word" xmlns:w="http://schemas.openxmlformats.org/wordprocessingml/2006/main" xmlns:w14="http://schemas.microsoft.com/office/word/2010/wordml" xmlns:wpg="http://schemas.microsoft.com/office/word/2010/wordprocessingGroup" xmlns:wpi="http://schemas.microsoft.com/office/word/2010/wordprocessingInk" xmlns:wne="http://schemas.microsoft.com/office/word/2006/wordml" xmlns:wps="http://schemas.microsoft.com/office/word/2010/wordprocessingShape" mc:Ignorable="w14 wp14">
-  <w:docDefaults>
-    <w:rPrDefault>
-      <w:rPr>
-        <w:rFonts w:asciiTheme="minorHAnsi" w:eastAsiaTheme="minorEastAsia" w:hAnsiTheme="minorHAnsi" w:cstheme="minorBidi"/>
-        <w:sz w:val="22"/>
-        <w:szCs w:val="22"/>
-        <w:lang w:val="pt-PT" w:eastAsia="pt-PT" w:bidi="ar-SA"/>
-      </w:rPr>
-    </w:rPrDefault>
-    <w:pPrDefault>
-      <w:pPr>
-        <w:spacing w:after="200" w:line="276" w:lineRule="auto"/>
-      </w:pPr>
-    </w:pPrDefault>
-  </w:docDefaults>
-  <w:latentStyles w:defLockedState="0" w:defUIPriority="99" w:defSemiHidden="1" w:defUnhideWhenUsed="1" w:defQFormat="0" w:count="267">
-    <w:lsdException w:name="Normal" w:semiHidden="0" w:uiPriority="0" w:unhideWhenUsed="0" w:qFormat="1"/>
-    <w:lsdException w:name="heading 1" w:semiHidden="0" w:uiPriority="9" w:unhideWhenUsed="0" w:qFormat="1"/>
-    <w:lsdException w:name="heading 2" w:uiPriority="9" w:qFormat="1"/>
-    <w:lsdException w:name="heading 3" w:uiPriority="9" w:qFormat="1"/>
-    <w:lsdException w:name="heading 4" w:uiPriority="9" w:qFormat="1"/>
-    <w:lsdException w:name="heading 5" w:uiPriority="9" w:qFormat="1"/>
-    <w:lsdException w:name="heading 6" w:uiPriority="9" w:qFormat="1"/>
-    <w:lsdException w:name="heading 7" w:uiPriority="9" w:qFormat="1"/>
-    <w:lsdException w:name="heading 8" w:uiPriority="9" w:qFormat="1"/>
-    <w:lsdException w:name="heading 9" w:uiPriority="9" w:qFormat="1"/>
-    <w:lsdException w:name="toc 1" w:uiPriority="39"/>
-    <w:lsdException w:name="toc 2" w:uiPriority="39"/>
-    <w:lsdException w:name="toc 3" w:uiPriority="39"/>
-    <w:lsdException w:name="toc 4" w:uiPriority="39"/>
-    <w:lsdException w:name="toc 5" w:uiPriority="39"/>
-    <w:lsdException w:name="toc 6" w:uiPriority="39"/>
-    <w:lsdException w:name="toc 7" w:uiPriority="39"/>
-    <w:lsdException w:name="toc 8" w:uiPriority="39"/>
-    <w:lsdException w:name="toc 9" w:uiPriority="39"/>
-    <w:lsdException w:name="caption" w:uiPriority="35" w:qFormat="1"/>
-    <w:lsdException w:name="Title" w:semiHidden="0" w:uiPriority="10" w:unhideWhenUsed="0" w:qFormat="1"/>
-    <w:lsdException w:name="Default Paragraph Font" w:uiPriority="1"/>
-    <w:lsdException w:name="Subtitle" w:semiHidden="0" w:uiPriority="11" w:unhideWhenUsed="0" w:qFormat="1"/>
-    <w:lsdException w:name="Strong" w:semiHidden="0" w:uiPriority="22" w:unhideWhenUsed="0" w:qFormat="1"/>
-    <w:lsdException w:name="Emphasis" w:semiHidden="0" w:uiPriority="20" w:unhideWhenUsed="0" w:qFormat="1"/>
-    <w:lsdException w:name="Table Grid" w:semiHidden="0" w:uiPriority="59" w:unhideWhenUsed="0"/>
-    <w:lsdException w:name="Placeholder Text" w:unhideWhenUsed="0"/>
-    <w:lsdException w:name="No Spacing" w:semiHidden="0" w:uiPriority="1" w:unhideWhenUsed="0" w:qFormat="1"/>
-    <w:lsdException w:name="Light Shading" w:semiHidden="0" w:uiPriority="60" w:unhideWhenUsed="0"/>
-    <w:lsdException w:name="Light List" w:semiHidden="0" w:uiPriority="61" w:unhideWhenUsed="0"/>
-    <w:lsdException w:name="Light Grid" w:semiHidden="0" w:uiPriority="62" w:unhideWhenUsed="0"/>
-    <w:lsdException w:name="Medium Shading 1" w:semiHidden="0" w:uiPriority="63" w:unhideWhenUsed="0"/>
-    <w:lsdException w:name="Medium Shading 2" w:semiHidden="0" w:uiPriority="64" w:unhideWhenUsed="0"/>
-    <w:lsdException w:name="Medium List 1" w:semiHidden="0" w:uiPriority="65" w:unhideWhenUsed="0"/>
-    <w:lsdException w:name="Medium List 2" w:semiHidden="0" w:uiPriority="66" w:unhideWhenUsed="0"/>
-    <w:lsdException w:name="Medium Grid 1" w:semiHidden="0" w:uiPriority="67" w:unhideWhenUsed="0"/>
-    <w:lsdException w:name="Medium Grid 2" w:semiHidden="0" w:uiPriority="68" w:unhideWhenUsed="0"/>
-    <w:lsdException w:name="Medium Grid 3" w:semiHidden="0" w:uiPriority="69" w:unhideWhenUsed="0"/>
-    <w:lsdException w:name="Dark List" w:semiHidden="0" w:uiPriority="70" w:unhideWhenUsed="0"/>
-    <w:lsdException w:name="Colorful Shading" w:semiHidden="0" w:uiPriority="71" w:unhideWhenUsed="0"/>
-    <w:lsdException w:name="Colorful List" w:semiHidden="0" w:uiPriority="72" w:unhideWhenUsed="0"/>
-    <w:lsdException w:name="Colorful Grid" w:semiHidden="0" w:uiPriority="73" w:unhideWhenUsed="0"/>
-    <w:lsdException w:name="Light Shading Accent 1" w:semiHidden="0" w:uiPriority="60" w:unhideWhenUsed="0"/>
-    <w:lsdException w:name="Light List Accent 1" w:semiHidden="0" w:uiPriority="61" w:unhideWhenUsed="0"/>
-    <w:lsdException w:name="Light Grid Accent 1" w:semiHidden="0" w:uiPriority="62" w:unhideWhenUsed="0"/>
-    <w:lsdException w:name="Medium Shading 1 Accent 1" w:semiHidden="0" w:uiPriority="63" w:unhideWhenUsed="0"/>
-    <w:lsdException w:name="Medium Shading 2 Accent 1" w:semiHidden="0" w:uiPriority="64" w:unhideWhenUsed="0"/>
-    <w:lsdException w:name="Medium List 1 Accent 1" w:semiHidden="0" w:uiPriority="65" w:unhideWhenUsed="0"/>
-    <w:lsdException w:name="Revision" w:unhideWhenUsed="0"/>
-    <w:lsdException w:name="List Paragraph" w:semiHidden="0" w:uiPriority="34" w:unhideWhenUsed="0" w:qFormat="1"/>
-    <w:lsdException w:name="Quote" w:semiHidden="0" w:uiPriority="29" w:unhideWhenUsed="0" w:qFormat="1"/>
-    <w:lsdException w:name="Intense Quote" w:semiHidden="0" w:uiPriority="30" w:unhideWhenUsed="0" w:qFormat="1"/>
-    <w:lsdException w:name="Medium List 2 Accent 1" w:semiHidden="0" w:uiPriority="66" w:unhideWhenUsed="0"/>
-    <w:lsdException w:name="Medium Grid 1 Accent 1" w:semiHidden="0" w:uiPriority="67" w:unhideWhenUsed="0"/>
-    <w:lsdException w:name="Medium Grid 2 Accent 1" w:semiHidden="0" w:uiPriority="68" w:unhideWhenUsed="0"/>
-    <w:lsdException w:name="Medium Grid 3 Accent 1" w:semiHidden="0" w:uiPriority="69" w:unhideWhenUsed="0"/>
-    <w:lsdException w:name="Dark List Accent 1" w:semiHidden="0" w:uiPriority="70" w:unhideWhenUsed="0"/>
-    <w:lsdException w:name="Colorful Shading Accent 1" w:semiHidden="0" w:uiPriority="71" w:unhideWhenUsed="0"/>
-    <w:lsdException w:name="Colorful List Accent 1" w:semiHidden="0" w:uiPriority="72" w:unhideWhenUsed="0"/>
-    <w:lsdException w:name="Colorful Grid Accent 1" w:semiHidden="0" w:uiPriority="73" w:unhideWhenUsed="0"/>
-    <w:lsdException w:name="Light Shading Accent 2" w:semiHidden="0" w:uiPriority="60" w:unhideWhenUsed="0"/>
-    <w:lsdException w:name="Light List Accent 2" w:semiHidden="0" w:uiPriority="61" w:unhideWhenUsed="0"/>
-    <w:lsdException w:name="Light Grid Accent 2" w:semiHidden="0" w:uiPriority="62" w:unhideWhenUsed="0"/>
-    <w:lsdException w:name="Medium Shading 1 Accent 2" w:semiHidden="0" w:uiPriority="63" w:unhideWhenUsed="0"/>
-    <w:lsdException w:name="Medium Shading 2 Accent 2" w:semiHidden="0" w:uiPriority="64" w:unhideWhenUsed="0"/>
-    <w:lsdException w:name="Medium List 1 Accent 2" w:semiHidden="0" w:uiPriority="65" w:unhideWhenUsed="0"/>
-    <w:lsdException w:name="Medium List 2 Accent 2" w:semiHidden="0" w:uiPriority="66" w:unhideWhenUsed="0"/>
-    <w:lsdException w:name="Medium Grid 1 Accent 2" w:semiHidden="0" w:uiPriority="67" w:unhideWhenUsed="0"/>
-    <w:lsdException w:name="Medium Grid 2 Accent 2" w:semiHidden="0" w:uiPriority="68" w:unhideWhenUsed="0"/>
-    <w:lsdException w:name="Medium Grid 3 Accent 2" w:semiHidden="0" w:uiPriority="69" w:unhideWhenUsed="0"/>
-    <w:lsdException w:name="Dark List Accent 2" w:semiHidden="0" w:uiPriority="70" w:unhideWhenUsed="0"/>
-    <w:lsdException w:name="Colorful Shading Accent 2" w:semiHidden="0" w:uiPriority="71" w:unhideWhenUsed="0"/>
-    <w:lsdException w:name="Colorful List Accent 2" w:semiHidden="0" w:uiPriority="72" w:unhideWhenUsed="0"/>
-    <w:lsdException w:name="Colorful Grid Accent 2" w:semiHidden="0" w:uiPriority="73" w:unhideWhenUsed="0"/>
-    <w:lsdException w:name="Light Shading Accent 3" w:semiHidden="0" w:uiPriority="60" w:unhideWhenUsed="0"/>
-    <w:lsdException w:name="Light List Accent 3" w:semiHidden="0" w:uiPriority="61" w:unhideWhenUsed="0"/>
-    <w:lsdException w:name="Light Grid Accent 3" w:semiHidden="0" w:uiPriority="62" w:unhideWhenUsed="0"/>
-    <w:lsdException w:name="Medium Shading 1 Accent 3" w:semiHidden="0" w:uiPriority="63" w:unhideWhenUsed="0"/>
-    <w:lsdException w:name="Medium Shading 2 Accent 3" w:semiHidden="0" w:uiPriority="64" w:unhideWhenUsed="0"/>
-    <w:lsdException w:name="Medium List 1 Accent 3" w:semiHidden="0" w:uiPriority="65" w:unhideWhenUsed="0"/>
-    <w:lsdException w:name="Medium List 2 Accent 3" w:semiHidden="0" w:uiPriority="66" w:unhideWhenUsed="0"/>
-    <w:lsdException w:name="Medium Grid 1 Accent 3" w:semiHidden="0" w:uiPriority="67" w:unhideWhenUsed="0"/>
-    <w:lsdException w:name="Medium Grid 2 Accent 3" w:semiHidden="0" w:uiPriority="68" w:unhideWhenUsed="0"/>
-    <w:lsdException w:name="Medium Grid 3 Accent 3" w:semiHidden="0" w:uiPriority="69" w:unhideWhenUsed="0"/>
-    <w:lsdException w:name="Dark List Accent 3" w:semiHidden="0" w:uiPriority="70" w:unhideWhenUsed="0"/>
-    <w:lsdException w:name="Colorful Shading Accent 3" w:semiHidden="0" w:uiPriority="71" w:unhideWhenUsed="0"/>
-    <w:lsdException w:name="Colorful List Accent 3" w:semiHidden="0" w:uiPriority="72" w:unhideWhenUsed="0"/>
-    <w:lsdException w:name="Colorful Grid Accent 3" w:semiHidden="0" w:uiPriority="73" w:unhideWhenUsed="0"/>
-    <w:lsdException w:name="Light Shading Accent 4" w:semiHidden="0" w:uiPriority="60" w:unhideWhenUsed="0"/>
-    <w:lsdException w:name="Light List Accent 4" w:semiHidden="0" w:uiPriority="61" w:unhideWhenUsed="0"/>
-    <w:lsdException w:name="Light Grid Accent 4" w:semiHidden="0" w:uiPriority="62" w:unhideWhenUsed="0"/>
-    <w:lsdException w:name="Medium Shading 1 Accent 4" w:semiHidden="0" w:uiPriority="63" w:unhideWhenUsed="0"/>
-    <w:lsdException w:name="Medium Shading 2 Accent 4" w:semiHidden="0" w:uiPriority="64" w:unhideWhenUsed="0"/>
-    <w:lsdException w:name="Medium List 1 Accent 4" w:semiHidden="0" w:uiPriority="65" w:unhideWhenUsed="0"/>
-    <w:lsdException w:name="Medium List 2 Accent 4" w:semiHidden="0" w:uiPriority="66" w:unhideWhenUsed="0"/>
-    <w:lsdException w:name="Medium Grid 1 Accent 4" w:semiHidden="0" w:uiPriority="67" w:unhideWhenUsed="0"/>
-    <w:lsdException w:name="Medium Grid 2 Accent 4" w:semiHidden="0" w:uiPriority="68" w:unhideWhenUsed="0"/>
-    <w:lsdException w:name="Medium Grid 3 Accent 4" w:semiHidden="0" w:uiPriority="69" w:unhideWhenUsed="0"/>
-    <w:lsdException w:name="Dark List Accent 4" w:semiHidden="0" w:uiPriority="70" w:unhideWhenUsed="0"/>
-    <w:lsdException w:name="Colorful Shading Accent 4" w:semiHidden="0" w:uiPriority="71" w:unhideWhenUsed="0"/>
-    <w:lsdException w:name="Colorful List Accent 4" w:semiHidden="0" w:uiPriority="72" w:unhideWhenUsed="0"/>
-    <w:lsdException w:name="Colorful Grid Accent 4" w:semiHidden="0" w:uiPriority="73" w:unhideWhenUsed="0"/>
-    <w:lsdException w:name="Light Shading Accent 5" w:semiHidden="0" w:uiPriority="60" w:unhideWhenUsed="0"/>
-    <w:lsdException w:name="Light List Accent 5" w:semiHidden="0" w:uiPriority="61" w:unhideWhenUsed="0"/>
-    <w:lsdException w:name="Light Grid Accent 5" w:semiHidden="0" w:uiPriority="62" w:unhideWhenUsed="0"/>
-    <w:lsdException w:name="Medium Shading 1 Accent 5" w:semiHidden="0" w:uiPriority="63" w:unhideWhenUsed="0"/>
-    <w:lsdException w:name="Medium Shading 2 Accent 5" w:semiHidden="0" w:uiPriority="64" w:unhideWhenUsed="0"/>
-    <w:lsdException w:name="Medium List 1 Accent 5" w:semiHidden="0" w:uiPriority="65" w:unhideWhenUsed="0"/>
-    <w:lsdException w:name="Medium List 2 Accent 5" w:semiHidden="0" w:uiPriority="66" w:unhideWhenUsed="0"/>
-    <w:lsdException w:name="Medium Grid 1 Accent 5" w:semiHidden="0" w:uiPriority="67" w:unhideWhenUsed="0"/>
-    <w:lsdException w:name="Medium Grid 2 Accent 5" w:semiHidden="0" w:uiPriority="68" w:unhideWhenUsed="0"/>
-    <w:lsdException w:name="Medium Grid 3 Accent 5" w:semiHidden="0" w:uiPriority="69" w:unhideWhenUsed="0"/>
-    <w:lsdException w:name="Dark List Accent 5" w:semiHidden="0" w:uiPriority="70" w:unhideWhenUsed="0"/>
-    <w:lsdException w:name="Colorful Shading Accent 5" w:semiHidden="0" w:uiPriority="71" w:unhideWhenUsed="0"/>
-    <w:lsdException w:name="Colorful List Accent 5" w:semiHidden="0" w:uiPriority="72" w:unhideWhenUsed="0"/>
-    <w:lsdException w:name="Colorful Grid Accent 5" w:semiHidden="0" w:uiPriority="73" w:unhideWhenUsed="0"/>
-    <w:lsdException w:name="Light Shading Accent 6" w:semiHidden="0" w:uiPriority="60" w:unhideWhenUsed="0"/>
-    <w:lsdException w:name="Light List Accent 6" w:semiHidden="0" w:uiPriority="61" w:unhideWhenUsed="0"/>
-    <w:lsdException w:name="Light Grid Accent 6" w:semiHidden="0" w:uiPriority="62" w:unhideWhenUsed="0"/>
-    <w:lsdException w:name="Medium Shading 1 Accent 6" w:semiHidden="0" w:uiPriority="63" w:unhideWhenUsed="0"/>
-    <w:lsdException w:name="Medium Shading 2 Accent 6" w:semiHidden="0" w:uiPriority="64" w:unhideWhenUsed="0"/>
-    <w:lsdException w:name="Medium List 1 Accent 6" w:semiHidden="0" w:uiPriority="65" w:unhideWhenUsed="0"/>
-    <w:lsdException w:name="Medium List 2 Accent 6" w:semiHidden="0" w:uiPriority="66" w:unhideWhenUsed="0"/>
-    <w:lsdException w:name="Medium Grid 1 Accent 6" w:semiHidden="0" w:uiPriority="67" w:unhideWhenUsed="0"/>
-    <w:lsdException w:name="Medium Grid 2 Accent 6" w:semiHidden="0" w:uiPriority="68" w:unhideWhenUsed="0"/>
-    <w:lsdException w:name="Medium Grid 3 Accent 6" w:semiHidden="0" w:uiPriority="69" w:unhideWhenUsed="0"/>
-    <w:lsdException w:name="Dark List Accent 6" w:semiHidden="0" w:uiPriority="70" w:unhideWhenUsed="0"/>
-    <w:lsdException w:name="Colorful Shading Accent 6" w:semiHidden="0" w:uiPriority="71" w:unhideWhenUsed="0"/>
-    <w:lsdException w:name="Colorful List Accent 6" w:semiHidden="0" w:uiPriority="72" w:unhideWhenUsed="0"/>
-    <w:lsdException w:name="Colorful Grid Accent 6" w:semiHidden="0" w:uiPriority="73" w:unhideWhenUsed="0"/>
-    <w:lsdException w:name="Subtle Emphasis" w:semiHidden="0" w:uiPriority="19" w:unhideWhenUsed="0" w:qFormat="1"/>
-    <w:lsdException w:name="Intense Emphasis" w:semiHidden="0" w:uiPriority="21" w:unhideWhenUsed="0" w:qFormat="1"/>
-    <w:lsdException w:name="Subtle Reference" w:semiHidden="0" w:uiPriority="31" w:unhideWhenUsed="0" w:qFormat="1"/>
-    <w:lsdException w:name="Intense Reference" w:semiHidden="0" w:uiPriority="32" w:unhideWhenUsed="0" w:qFormat="1"/>
-    <w:lsdException w:name="Book Title" w:semiHidden="0" w:uiPriority="33" w:unhideWhenUsed="0" w:qFormat="1"/>
-    <w:lsdException w:name="Bibliography" w:uiPriority="37"/>
-    <w:lsdException w:name="TOC Heading" w:uiPriority="39" w:qFormat="1"/>
+  <w:latentStyles w:defLockedState="0" w:defUIPriority="99" w:defSemiHidden="0" w:defUnhideWhenUsed="0" w:defQFormat="0" w:count="371">
+    <w:lsdException w:name="Normal" w:uiPriority="0" w:qFormat="1"/>
+    <w:lsdException w:name="heading 1" w:uiPriority="9" w:qFormat="1"/>
+    <w:lsdException w:name="heading 2" w:semiHidden="1" w:uiPriority="9" w:unhideWhenUsed="1" w:qFormat="1"/>
+    <w:lsdException w:name="heading 3" w:semiHidden="1" w:uiPriority="9" w:unhideWhenUsed="1" w:qFormat="1"/>
+    <w:lsdException w:name="heading 4" w:semiHidden="1" w:uiPriority="9" w:unhideWhenUsed="1" w:qFormat="1"/>
+    <w:lsdException w:name="heading 5" w:semiHidden="1" w:uiPriority="9" w:unhideWhenUsed="1" w:qFormat="1"/>
+    <w:lsdException w:name="heading 6" w:semiHidden="1" w:uiPriority="9" w:unhideWhenUsed="1" w:qFormat="1"/>
+    <w:lsdException w:name="heading 7" w:semiHidden="1" w:uiPriority="9" w:unhideWhenUsed="1" w:qFormat="1"/>
+    <w:lsdException w:name="heading 8" w:semiHidden="1" w:uiPriority="9" w:unhideWhenUsed="1" w:qFormat="1"/>
+    <w:lsdException w:name="heading 9" w:semiHidden="1" w:uiPriority="9" w:unhideWhenUsed="1" w:qFormat="1"/>
+    <w:lsdException w:name="index 1" w:semiHidden="1" w:unhideWhenUsed="1"/>
+    <w:lsdException w:name="index 2" w:semiHidden="1" w:unhideWhenUsed="1"/>
+    <w:lsdException w:name="index 3" w:semiHidden="1" w:unhideWhenUsed="1"/>
+    <w:lsdException w:name="index 4" w:semiHidden="1" w:unhideWhenUsed="1"/>
+    <w:lsdException w:name="index 5" w:semiHidden="1" w:unhideWhenUsed="1"/>
+    <w:lsdException w:name="index 6" w:semiHidden="1" w:unhideWhenUsed="1"/>
+    <w:lsdException w:name="index 7" w:semiHidden="1" w:unhideWhenUsed="1"/>
+    <w:lsdException w:name="index 8" w:semiHidden="1" w:unhideWhenUsed="1"/>
+    <w:lsdException w:name="index 9" w:semiHidden="1" w:unhideWhenUsed="1"/>
+    <w:lsdException w:name="toc 1" w:semiHidden="1" w:uiPriority="39" w:unhideWhenUsed="1"/>
+    <w:lsdException w:name="toc 2" w:semiHidden="1" w:uiPriority="39" w:unhideWhenUsed="1"/>
+    <w:lsdException w:name="toc 3" w:semiHidden="1" w:uiPriority="39" w:unhideWhenUsed="1"/>
+    <w:lsdException w:name="toc 4" w:semiHidden="1" w:uiPriority="39" w:unhideWhenUsed="1"/>
+    <w:lsdException w:name="toc 5" w:semiHidden="1" w:uiPriority="39" w:unhideWhenUsed="1"/>
+    <w:lsdException w:name="toc 6" w:semiHidden="1" w:uiPriority="39" w:unhideWhenUsed="1"/>
+    <w:lsdException w:name="toc 7" w:semiHidden="1" w:uiPriority="39" w:unhideWhenUsed="1"/>
+    <w:lsdException w:name="toc 8" w:semiHidden="1" w:uiPriority="39" w:unhideWhenUsed="1"/>
+    <w:lsdException w:name="toc 9" w:semiHidden="1" w:uiPriority="39" w:unhideWhenUsed="1"/>
+    <w:lsdException w:name="Normal Indent" w:semiHidden="1" w:unhideWhenUsed="1"/>
+    <w:lsdException w:name="footnote text" w:semiHidden="1" w:unhideWhenUsed="1"/>
+    <w:lsdException w:name="annotation text" w:semiHidden="1" w:unhideWhenUsed="1"/>
+    <w:lsdException w:name="header" w:semiHidden="1" w:unhideWhenUsed="1"/>
+    <w:lsdException w:name="footer" w:semiHidden="1" w:unhideWhenUsed="1"/>
+    <w:lsdException w:name="index heading" w:semiHidden="1" w:unhideWhenUsed="1"/>
+    <w:lsdException w:name="caption" w:semiHidden="1" w:uiPriority="35" w:unhideWhenUsed="1" w:qFormat="1"/>
+    <w:lsdException w:name="table of figures" w:semiHidden="1" w:unhideWhenUsed="1"/>
+    <w:lsdException w:name="envelope address" w:semiHidden="1" w:unhideWhenUsed="1"/>
+    <w:lsdException w:name="envelope return" w:semiHidden="1" w:unhideWhenUsed="1"/>
+    <w:lsdException w:name="footnote reference" w:semiHidden="1" w:unhideWhenUsed="1"/>
+    <w:lsdException w:name="annotation reference" w:semiHidden="1" w:unhideWhenUsed="1"/>
+    <w:lsdException w:name="line number" w:semiHidden="1" w:unhideWhenUsed="1"/>
+    <w:lsdException w:name="page number" w:semiHidden="1" w:unhideWhenUsed="1"/>
+    <w:lsdException w:name="endnote reference" w:semiHidden="1" w:unhideWhenUsed="1"/>
+    <w:lsdException w:name="endnote text" w:semiHidden="1" w:unhideWhenUsed="1"/>
+    <w:lsdException w:name="table of authorities" w:semiHidden="1" w:unhideWhenUsed="1"/>
+    <w:lsdException w:name="macro" w:semiHidden="1" w:unhideWhenUsed="1"/>
+    <w:lsdException w:name="toa heading" w:semiHidden="1" w:unhideWhenUsed="1"/>
+    <w:lsdException w:name="List" w:semiHidden="1" w:unhideWhenUsed="1"/>
+    <w:lsdException w:name="List Bullet" w:semiHidden="1" w:unhideWhenUsed="1"/>
+    <w:lsdException w:name="List Number" w:semiHidden="1" w:unhideWhenUsed="1"/>
+    <w:lsdException w:name="List 2" w:semiHidden="1" w:unhideWhenUsed="1"/>
+    <w:lsdException w:name="List 3" w:semiHidden="1" w:unhideWhenUsed="1"/>
+    <w:lsdException w:name="List 4" w:semiHidden="1" w:unhideWhenUsed="1"/>
+    <w:lsdException w:name="List 5" w:semiHidden="1" w:unhideWhenUsed="1"/>
+    <w:lsdException w:name="List Bullet 2" w:semiHidden="1" w:unhideWhenUsed="1"/>
+    <w:lsdException w:name="List Bullet 3" w:semiHidden="1" w:unhideWhenUsed="1"/>
+    <w:lsdException w:name="List Bullet 4" w:semiHidden="1" w:unhideWhenUsed="1"/>
+    <w:lsdException w:name="List Bullet 5" w:semiHidden="1" w:unhideWhenUsed="1"/>
+    <w:lsdException w:name="List Number 2" w:semiHidden="1" w:unhideWhenUsed="1"/>
+    <w:lsdException w:name="List Number 3" w:semiHidden="1" w:unhideWhenUsed="1"/>
+    <w:lsdException w:name="List Number 4" w:semiHidden="1" w:unhideWhenUsed="1"/>
+    <w:lsdException w:name="List Number 5" w:semiHidden="1" w:unhideWhenUsed="1"/>
+    <w:lsdException w:name="Title" w:uiPriority="10" w:qFormat="1"/>
+    <w:lsdException w:name="Closing" w:semiHidden="1" w:unhideWhenUsed="1"/>
+    <w:lsdException w:name="Signature" w:semiHidden="1" w:unhideWhenUsed="1"/>
+    <w:lsdException w:name="Default Paragraph Font" w:semiHidden="1" w:uiPriority="1" w:unhideWhenUsed="1"/>
+    <w:lsdException w:name="Body Text" w:semiHidden="1" w:unhideWhenUsed="1"/>
+    <w:lsdException w:name="Body Text Indent" w:semiHidden="1" w:unhideWhenUsed="1"/>
+    <w:lsdException w:name="List Continue" w:semiHidden="1" w:unhideWhenUsed="1"/>
+    <w:lsdException w:name="List Continue 2" w:semiHidden="1" w:unhideWhenUsed="1"/>
+    <w:lsdException w:name="List Continue 3" w:semiHidden="1" w:unhideWhenUsed="1"/>
+    <w:lsdException w:name="List Continue 4" w:semiHidden="1" w:unhideWhenUsed="1"/>
+    <w:lsdException w:name="List Continue 5" w:semiHidden="1" w:unhideWhenUsed="1"/>
+    <w:lsdException w:name="Message Header" w:semiHidden="1" w:unhideWhenUsed="1"/>
+    <w:lsdException w:name="Subtitle" w:uiPriority="11" w:qFormat="1"/>
+    <w:lsdException w:name="Salutation" w:semiHidden="1" w:unhideWhenUsed="1"/>
+    <w:lsdException w:name="Date" w:semiHidden="1" w:unhideWhenUsed="1"/>
+    <w:lsdException w:name="Body Text First Indent" w:semiHidden="1" w:unhideWhenUsed="1"/>
+    <w:lsdException w:name="Body Text First Indent 2" w:semiHidden="1" w:unhideWhenUsed="1"/>
+    <w:lsdException w:name="Note Heading" w:semiHidden="1" w:unhideWhenUsed="1"/>
+    <w:lsdException w:name="Body Text 2" w:semiHidden="1" w:unhideWhenUsed="1"/>
+    <w:lsdException w:name="Body Text 3" w:semiHidden="1" w:unhideWhenUsed="1"/>
+    <w:lsdException w:name="Body Text Indent 2" w:semiHidden="1" w:unhideWhenUsed="1"/>
+    <w:lsdException w:name="Body Text Indent 3" w:semiHidden="1" w:unhideWhenUsed="1"/>
+    <w:lsdException w:name="Block Text" w:semiHidden="1" w:unhideWhenUsed="1"/>
+    <w:lsdException w:name="Hyperlink" w:semiHidden="1" w:unhideWhenUsed="1"/>
+    <w:lsdException w:name="FollowedHyperlink" w:semiHidden="1" w:unhideWhenUsed="1"/>
+    <w:lsdException w:name="Strong" w:uiPriority="22" w:qFormat="1"/>
+    <w:lsdException w:name="Emphasis" w:uiPriority="20" w:qFormat="1"/>
+    <w:lsdException w:name="Document Map" w:semiHidden="1" w:unhideWhenUsed="1"/>
+    <w:lsdException w:name="Plain Text" w:semiHidden="1" w:unhideWhenUsed="1"/>
+    <w:lsdException w:name="E-mail Signature" w:semiHidden="1" w:unhideWhenUsed="1"/>
+    <w:lsdException w:name="HTML Top of Form" w:semiHidden="1" w:unhideWhenUsed="1"/>
+    <w:lsdException w:name="HTML Bottom of Form" w:semiHidden="1" w:unhideWhenUsed="1"/>
+    <w:lsdException w:name="Normal (Web)" w:semiHidden="1" w:unhideWhenUsed="1"/>
+    <w:lsdException w:name="HTML Acronym" w:semiHidden="1" w:unhideWhenUsed="1"/>
+    <w:lsdException w:name="HTML Address" w:semiHidden="1" w:unhideWhenUsed="1"/>
+    <w:lsdException w:name="HTML Cite" w:semiHidden="1" w:unhideWhenUsed="1"/>
+    <w:lsdException w:name="HTML Code" w:semiHidden="1" w:unhideWhenUsed="1"/>
+    <w:lsdException w:name="HTML Definition" w:semiHidden="1" w:unhideWhenUsed="1"/>
+    <w:lsdException w:name="HTML Keyboard" w:semiHidden="1" w:unhideWhenUsed="1"/>
+    <w:lsdException w:name="HTML Preformatted" w:semiHidden="1" w:unhideWhenUsed="1"/>
+    <w:lsdException w:name="HTML Sample" w:semiHidden="1" w:unhideWhenUsed="1"/>
+    <w:lsdException w:name="HTML Typewriter" w:semiHidden="1" w:unhideWhenUsed="1"/>
+    <w:lsdException w:name="HTML Variable" w:semiHidden="1" w:unhideWhenUsed="1"/>
+    <w:lsdException w:name="Normal Table" w:semiHidden="1" w:unhideWhenUsed="1"/>
+    <w:lsdException w:name="annotation subject" w:semiHidden="1" w:unhideWhenUsed="1"/>
+    <w:lsdException w:name="No List" w:semiHidden="1" w:unhideWhenUsed="1"/>
+    <w:lsdException w:name="Outline List 1" w:semiHidden="1" w:unhideWhenUsed="1"/>
+    <w:lsdException w:name="Outline List 2" w:semiHidden="1" w:unhideWhenUsed="1"/>
+    <w:lsdException w:name="Outline List 3" w:semiHidden="1" w:unhideWhenUsed="1"/>
+    <w:lsdException w:name="Table Simple 1" w:semiHidden="1" w:unhideWhenUsed="1"/>
+    <w:lsdException w:name="Table Simple 2" w:semiHidden="1" w:unhideWhenUsed="1"/>
+    <w:lsdException w:name="Table Simple 3" w:semiHidden="1" w:unhideWhenUsed="1"/>
+    <w:lsdException w:name="Table Classic 1" w:semiHidden="1" w:unhideWhenUsed="1"/>
+    <w:lsdException w:name="Table Classic 2" w:semiHidden="1" w:unhideWhenUsed="1"/>
+    <w:lsdException w:name="Table Classic 3" w:semiHidden="1" w:unhideWhenUsed="1"/>
+    <w:lsdException w:name="Table Classic 4" w:semiHidden="1" w:unhideWhenUsed="1"/>
+    <w:lsdException w:name="Table Colorful 1" w:semiHidden="1" w:unhideWhenUsed="1"/>
+    <w:lsdException w:name="Table Colorful 2" w:semiHidden="1" w:unhideWhenUsed="1"/>
+    <w:lsdException w:name="Table Colorful 3" w:semiHidden="1" w:unhideWhenUsed="1"/>
+    <w:lsdException w:name="Table Columns 1" w:semiHidden="1" w:unhideWhenUsed="1"/>
+    <w:lsdException w:name="Table Columns 2" w:semiHidden="1" w:unhideWhenUsed="1"/>
+    <w:lsdException w:name="Table Columns 3" w:semiHidden="1" w:unhideWhenUsed="1"/>
+    <w:lsdException w:name="Table Columns 4" w:semiHidden="1" w:unhideWhenUsed="1"/>
+    <w:lsdException w:name="Table Columns 5" w:semiHidden="1" w:unhideWhenUsed="1"/>
+    <w:lsdException w:name="Table Grid 1" w:semiHidden="1" w:unhideWhenUsed="1"/>
+    <w:lsdException w:name="Table Grid 2" w:semiHidden="1" w:unhideWhenUsed="1"/>
+    <w:lsdException w:name="Table Grid 3" w:semiHidden="1" w:unhideWhenUsed="1"/>
+    <w:lsdException w:name="Table Grid 4" w:semiHidden="1" w:unhideWhenUsed="1"/>
+    <w:lsdException w:name="Table Grid 5" w:semiHidden="1" w:unhideWhenUsed="1"/>
+    <w:lsdException w:name="Table Grid 6" w:semiHidden="1" w:unhideWhenUsed="1"/>
+    <w:lsdException w:name="Table Grid 7" w:semiHidden="1" w:unhideWhenUsed="1"/>
+    <w:lsdException w:name="Table Grid 8" w:semiHidden="1" w:unhideWhenUsed="1"/>
+    <w:lsdException w:name="Table List 1" w:semiHidden="1" w:unhideWhenUsed="1"/>
+    <w:lsdException w:name="Table List 2" w:semiHidden="1" w:unhideWhenUsed="1"/>
+    <w:lsdException w:name="Table List 3" w:semiHidden="1" w:unhideWhenUsed="1"/>
+    <w:lsdException w:name="Table List 4" w:semiHidden="1" w:unhideWhenUsed="1"/>
+    <w:lsdException w:name="Table List 5" w:semiHidden="1" w:unhideWhenUsed="1"/>
+    <w:lsdException w:name="Table List 6" w:semiHidden="1" w:unhideWhenUsed="1"/>
+    <w:lsdException w:name="Table List 7" w:semiHidden="1" w:unhideWhenUsed="1"/>
+    <w:lsdException w:name="Table List 8" w:semiHidden="1" w:unhideWhenUsed="1"/>
+    <w:lsdException w:name="Table 3D effects 1" w:semiHidden="1" w:unhideWhenUsed="1"/>
+    <w:lsdException w:name="Table 3D effects 2" w:semiHidden="1" w:unhideWhenUsed="1"/>
+    <w:lsdException w:name="Table 3D effects 3" w:semiHidden="1" w:unhideWhenUsed="1"/>
+    <w:lsdException w:name="Table Contemporary" w:semiHidden="1" w:unhideWhenUsed="1"/>
+    <w:lsdException w:name="Table Elegant" w:semiHidden="1" w:unhideWhenUsed="1"/>
+    <w:lsdException w:name="Table Professional" w:semiHidden="1" w:unhideWhenUsed="1"/>
+    <w:lsdException w:name="Table Subtle 1" w:semiHidden="1" w:unhideWhenUsed="1"/>
+    <w:lsdException w:name="Table Subtle 2" w:semiHidden="1" w:unhideWhenUsed="1"/>
+    <w:lsdException w:name="Table Web 1" w:semiHidden="1" w:unhideWhenUsed="1"/>
+    <w:lsdException w:name="Table Web 2" w:semiHidden="1" w:unhideWhenUsed="1"/>
+    <w:lsdException w:name="Table Web 3" w:semiHidden="1" w:unhideWhenUsed="1"/>
+    <w:lsdException w:name="Balloon Text" w:semiHidden="1" w:unhideWhenUsed="1"/>
+    <w:lsdException w:name="Table Grid" w:uiPriority="59"/>
+    <w:lsdException w:name="Table Theme" w:semiHidden="1" w:unhideWhenUsed="1"/>
+    <w:lsdException w:name="Placeholder Text" w:semiHidden="1"/>
+    <w:lsdException w:name="No Spacing" w:uiPriority="1" w:qFormat="1"/>
+    <w:lsdException w:name="Light Shading" w:uiPriority="60"/>
+    <w:lsdException w:name="Light List" w:uiPriority="61"/>
+    <w:lsdException w:name="Light Grid" w:uiPriority="62"/>
+    <w:lsdException w:name="Medium Shading 1" w:uiPriority="63"/>
+    <w:lsdException w:name="Medium Shading 2" w:uiPriority="64"/>
+    <w:lsdException w:name="Medium List 1" w:uiPriority="65"/>
+    <w:lsdException w:name="Medium List 2" w:uiPriority="66"/>
+    <w:lsdException w:name="Medium Grid 1" w:uiPriority="67"/>
+    <w:lsdException w:name="Medium Grid 2" w:uiPriority="68"/>
+    <w:lsdException w:name="Medium Grid 3" w:uiPriority="69"/>
+    <w:lsdException w:name="Dark List" w:uiPriority="70"/>
+    <w:lsdException w:name="Colorful Shading" w:uiPriority="71"/>
+    <w:lsdException w:name="Colorful List" w:uiPriority="72"/>
+    <w:lsdException w:name="Colorful Grid" w:uiPriority="73"/>
+    <w:lsdException w:name="Light Shading Accent 1" w:uiPriority="60"/>
+    <w:lsdException w:name="Light List Accent 1" w:uiPriority="61"/>
+    <w:lsdException w:name="Light Grid Accent 1" w:uiPriority="62"/>
+    <w:lsdException w:name="Medium Shading 1 Accent 1" w:uiPriority="63"/>
+    <w:lsdException w:name="Medium Shading 2 Accent 1" w:uiPriority="64"/>
+    <w:lsdException w:name="Medium List 1 Accent 1" w:uiPriority="65"/>
+    <w:lsdException w:name="Revision" w:semiHidden="1"/>
+    <w:lsdException w:name="List Paragraph" w:uiPriority="34" w:qFormat="1"/>
+    <w:lsdException w:name="Quote" w:uiPriority="29" w:qFormat="1"/>
+    <w:lsdException w:name="Intense Quote" w:uiPriority="30" w:qFormat="1"/>
+    <w:lsdException w:name="Medium List 2 Accent 1" w:uiPriority="66"/>
+    <w:lsdException w:name="Medium Grid 1 Accent 1" w:uiPriority="67"/>
+    <w:lsdException w:name="Medium Grid 2 Accent 1" w:uiPriority="68"/>
+    <w:lsdException w:name="Medium Grid 3 Accent 1" w:uiPriority="69"/>
+    <w:lsdException w:name="Dark List Accent 1" w:uiPriority="70"/>
+    <w:lsdException w:name="Colorful Shading Accent 1" w:uiPriority="71"/>
+    <w:lsdException w:name="Colorful List Accent 1" w:uiPriority="72"/>
+    <w:lsdException w:name="Colorful Grid Accent 1" w:uiPriority="73"/>
+    <w:lsdException w:name="Light Shading Accent 2" w:uiPriority="60"/>
+    <w:lsdException w:name="Light List Accent 2" w:uiPriority="61"/>
+    <w:lsdException w:name="Light Grid Accent 2" w:uiPriority="62"/>
+    <w:lsdException w:name="Medium Shading 1 Accent 2" w:uiPriority="63"/>
+    <w:lsdException w:name="Medium Shading 2 Accent 2" w:uiPriority="64"/>
+    <w:lsdException w:name="Medium List 1 Accent 2" w:uiPriority="65"/>
+    <w:lsdException w:name="Medium List 2 Accent 2" w:uiPriority="66"/>
+    <w:lsdException w:name="Medium Grid 1 Accent 2" w:uiPriority="67"/>
+    <w:lsdException w:name="Medium Grid 2 Accent 2" w:uiPriority="68"/>
+    <w:lsdException w:name="Medium Grid 3 Accent 2" w:uiPriority="69"/>
+    <w:lsdException w:name="Dark List Accent 2" w:uiPriority="70"/>
+    <w:lsdException w:name="Colorful Shading Accent 2" w:uiPriority="71"/>
+    <w:lsdException w:name="Colorful List Accent 2" w:uiPriority="72"/>
+    <w:lsdException w:name="Colorful Grid Accent 2" w:uiPriority="73"/>
+    <w:lsdException w:name="Light Shading Accent 3" w:uiPriority="60"/>
+    <w:lsdException w:name="Light List Accent 3" w:uiPriority="61"/>
+    <w:lsdException w:name="Light Grid Accent 3" w:uiPriority="62"/>
+    <w:lsdException w:name="Medium Shading 1 Accent 3" w:uiPriority="63"/>
+    <w:lsdException w:name="Medium Shading 2 Accent 3" w:uiPriority="64"/>
+    <w:lsdException w:name="Medium List 1 Accent 3" w:uiPriority="65"/>
+    <w:lsdException w:name="Medium List 2 Accent 3" w:uiPriority="66"/>
+    <w:lsdException w:name="Medium Grid 1 Accent 3" w:uiPriority="67"/>
+    <w:lsdException w:name="Medium Grid 2 Accent 3" w:uiPriority="68"/>
+    <w:lsdException w:name="Medium Grid 3 Accent 3" w:uiPriority="69"/>
+    <w:lsdException w:name="Dark List Accent 3" w:uiPriority="70"/>
+    <w:lsdException w:name="Colorful Shading Accent 3" w:uiPriority="71"/>
+    <w:lsdException w:name="Colorful List Accent 3" w:uiPriority="72"/>
+    <w:lsdException w:name="Colorful Grid Accent 3" w:uiPriority="73"/>
+    <w:lsdException w:name="Light Shading Accent 4" w:uiPriority="60"/>
+    <w:lsdException w:name="Light List Accent 4" w:uiPriority="61"/>
+    <w:lsdException w:name="Light Grid Accent 4" w:uiPriority="62"/>
+    <w:lsdException w:name="Medium Shading 1 Accent 4" w:uiPriority="63"/>
+    <w:lsdException w:name="Medium Shading 2 Accent 4" w:uiPriority="64"/>
+    <w:lsdException w:name="Medium List 1 Accent 4" w:uiPriority="65"/>
+    <w:lsdException w:name="Medium List 2 Accent 4" w:uiPriority="66"/>
+    <w:lsdException w:name="Medium Grid 1 Accent 4" w:uiPriority="67"/>
+    <w:lsdException w:name="Medium Grid 2 Accent 4" w:uiPriority="68"/>
+    <w:lsdException w:name="Medium Grid 3 Accent 4" w:uiPriority="69"/>
+    <w:lsdException w:name="Dark List Accent 4" w:uiPriority="70"/>
+    <w:lsdException w:name="Colorful Shading Accent 4" w:uiPriority="71"/>
+    <w:lsdException w:name="Colorful List Accent 4" w:uiPriority="72"/>
+    <w:lsdException w:name="Colorful Grid Accent 4" w:uiPriority="73"/>
+    <w:lsdException w:name="Light Shading Accent 5" w:uiPriority="60"/>
+    <w:lsdException w:name="Light List Accent 5" w:uiPriority="61"/>
+    <w:lsdException w:name="Light Grid Accent 5" w:uiPriority="62"/>
+    <w:lsdException w:name="Medium Shading 1 Accent 5" w:uiPriority="63"/>
+    <w:lsdException w:name="Medium Shading 2 Accent 5" w:uiPriority="64"/>
+    <w:lsdException w:name="Medium List 1 Accent 5" w:uiPriority="65"/>
+    <w:lsdException w:name="Medium List 2 Accent 5" w:uiPriority="66"/>
+    <w:lsdException w:name="Medium Grid 1 Accent 5" w:uiPriority="67"/>
+    <w:lsdException w:name="Medium Grid 2 Accent 5" w:uiPriority="68"/>
+    <w:lsdException w:name="Medium Grid 3 Accent 5" w:uiPriority="69"/>
+    <w:lsdException w:name="Dark List Accent 5" w:uiPriority="70"/>
+    <w:lsdException w:name="Colorful Shading Accent 5" w:uiPriority="71"/>
+    <w:lsdException w:name="Colorful List Accent 5" w:uiPriority="72"/>
+    <w:lsdException w:name="Colorful Grid Accent 5" w:uiPriority="73"/>
+    <w:lsdException w:name="Light Shading Accent 6" w:uiPriority="60"/>
+    <w:lsdException w:name="Light List Accent 6" w:uiPriority="61"/>
+    <w:lsdException w:name="Light Grid Accent 6" w:uiPriority="62"/>
+    <w:lsdException w:name="Medium Shading 1 Accent 6" w:uiPriority="63"/>
+    <w:lsdException w:name="Medium Shading 2 Accent 6" w:uiPriority="64"/>
+    <w:lsdException w:name="Medium List 1 Accent 6" w:uiPriority="65"/>
+    <w:lsdException w:name="Medium List 2 Accent 6" w:uiPriority="66"/>
+    <w:lsdException w:name="Medium Grid 1 Accent 6" w:uiPriority="67"/>
+    <w:lsdException w:name="Medium Grid 2 Accent 6" w:uiPriority="68"/>
+    <w:lsdException w:name="Medium Grid 3 Accent 6" w:uiPriority="69"/>
+    <w:lsdException w:name="Dark List Accent 6" w:uiPriority="70"/>
+    <w:lsdException w:name="Colorful Shading Accent 6" w:uiPriority="71"/>
+    <w:lsdException w:name="Colorful List Accent 6" w:uiPriority="72"/>
+    <w:lsdException w:name="Colorful Grid Accent 6" w:uiPriority="73"/>
+    <w:lsdException w:name="Subtle Emphasis" w:uiPriority="19" w:qFormat="1"/>
+    <w:lsdException w:name="Intense Emphasis" w:uiPriority="21" w:qFormat="1"/>
+    <w:lsdException w:name="Subtle Reference" w:uiPriority="31" w:qFormat="1"/>
+    <w:lsdException w:name="Intense Reference" w:uiPriority="32" w:qFormat="1"/>
+    <w:lsdException w:name="Book Title" w:uiPriority="33" w:qFormat="1"/>
+    <w:lsdException w:name="Bibliography" w:semiHidden="1" w:uiPriority="37" w:unhideWhenUsed="1"/>
+    <w:lsdException w:name="TOC Heading" w:semiHidden="1" w:uiPriority="39" w:unhideWhenUsed="1" w:qFormat="1"/>
+    <w:lsdException w:name="Plain Table 1" w:uiPriority="41"/>
+    <w:lsdException w:name="Plain Table 2" w:uiPriority="42"/>
+    <w:lsdException w:name="Plain Table 3" w:uiPriority="43"/>
+    <w:lsdException w:name="Plain Table 4" w:uiPriority="44"/>
+    <w:lsdException w:name="Plain Table 5" w:uiPriority="45"/>
+    <w:lsdException w:name="Grid Table Light" w:uiPriority="40"/>
+    <w:lsdException w:name="Grid Table 1 Light" w:uiPriority="46"/>
+    <w:lsdException w:name="Grid Table 2" w:uiPriority="47"/>
+    <w:lsdException w:name="Grid Table 3" w:uiPriority="48"/>
+    <w:lsdException w:name="Grid Table 4" w:uiPriority="49"/>
+    <w:lsdException w:name="Grid Table 5 Dark" w:uiPriority="50"/>
+    <w:lsdException w:name="Grid Table 6 Colorful" w:uiPriority="51"/>
+    <w:lsdException w:name="Grid Table 7 Colorful" w:uiPriority="52"/>
+    <w:lsdException w:name="Grid Table 1 Light Accent 1" w:uiPriority="46"/>
+    <w:lsdException w:name="Grid Table 2 Accent 1" w:uiPriority="47"/>
+    <w:lsdException w:name="Grid Table 3 Accent 1" w:uiPriority="48"/>
+    <w:lsdException w:name="Grid Table 4 Accent 1" w:uiPriority="49"/>
+    <w:lsdException w:name="Grid Table 5 Dark Accent 1" w:uiPriority="50"/>
+    <w:lsdException w:name="Grid Table 6 Colorful Accent 1" w:uiPriority="51"/>
+    <w:lsdException w:name="Grid Table 7 Colorful Accent 1" w:uiPriority="52"/>
+    <w:lsdException w:name="Grid Table 1 Light Accent 2" w:uiPriority="46"/>
+    <w:lsdException w:name="Grid Table 2 Accent 2" w:uiPriority="47"/>
+    <w:lsdException w:name="Grid Table 3 Accent 2" w:uiPriority="48"/>
+    <w:lsdException w:name="Grid Table 4 Accent 2" w:uiPriority="49"/>
+    <w:lsdException w:name="Grid Table 5 Dark Accent 2" w:uiPriority="50"/>
+    <w:lsdException w:name="Grid Table 6 Colorful Accent 2" w:uiPriority="51"/>
+    <w:lsdException w:name="Grid Table 7 Colorful Accent 2" w:uiPriority="52"/>
+    <w:lsdException w:name="Grid Table 1 Light Accent 3" w:uiPriority="46"/>
+    <w:lsdException w:name="Grid Table 2 Accent 3" w:uiPriority="47"/>
+    <w:lsdException w:name="Grid Table 3 Accent 3" w:uiPriority="48"/>
+    <w:lsdException w:name="Grid Table 4 Accent 3" w:uiPriority="49"/>
+    <w:lsdException w:name="Grid Table 5 Dark Accent 3" w:uiPriority="50"/>
+    <w:lsdException w:name="Grid Table 6 Colorful Accent 3" w:uiPriority="51"/>
+    <w:lsdException w:name="Grid Table 7 Colorful Accent 3" w:uiPriority="52"/>
+    <w:lsdException w:name="Grid Table 1 Light Accent 4" w:uiPriority="46"/>
+    <w:lsdException w:name="Grid Table 2 Accent 4" w:uiPriority="47"/>
+    <w:lsdException w:name="Grid Table 3 Accent 4" w:uiPriority="48"/>
+    <w:lsdException w:name="Grid Table 4 Accent 4" w:uiPriority="49"/>
+    <w:lsdException w:name="Grid Table 5 Dark Accent 4" w:uiPriority="50"/>
+    <w:lsdException w:name="Grid Table 6 Colorful Accent 4" w:uiPriority="51"/>
+    <w:lsdException w:name="Grid Table 7 Colorful Accent 4" w:uiPriority="52"/>
+    <w:lsdException w:name="Grid Table 1 Light Accent 5" w:uiPriority="46"/>
+    <w:lsdException w:name="Grid Table 2 Accent 5" w:uiPriority="47"/>
+    <w:lsdException w:name="Grid Table 3 Accent 5" w:uiPriority="48"/>
+    <w:lsdException w:name="Grid Table 4 Accent 5" w:uiPriority="49"/>
+    <w:lsdException w:name="Grid Table 5 Dark Accent 5" w:uiPriority="50"/>
+    <w:lsdException w:name="Grid Table 6 Colorful Accent 5" w:uiPriority="51"/>
+    <w:lsdException w:name="Grid Table 7 Colorful Accent 5" w:uiPriority="52"/>
+    <w:lsdException w:name="Grid Table 1 Light Accent 6" w:uiPriority="46"/>
+    <w:lsdException w:name="Grid Table 2 Accent 6" w:uiPriority="47"/>
+    <w:lsdException w:name="Grid Table 3 Accent 6" w:uiPriority="48"/>
+    <w:lsdException w:name="Grid Table 4 Accent 6" w:uiPriority="49"/>
+    <w:lsdException w:name="Grid Table 5 Dark Accent 6" w:uiPriority="50"/>
+    <w:lsdException w:name="Grid Table 6 Colorful Accent 6" w:uiPriority="51"/>
+    <w:lsdException w:name="Grid Table 7 Colorful Accent 6" w:uiPriority="52"/>
+    <w:lsdException w:name="List Table 1 Light" w:uiPriority="46"/>
+    <w:lsdException w:name="List Table 2" w:uiPriority="47"/>
+    <w:lsdException w:name="List Table 3" w:uiPriority="48"/>
+    <w:lsdException w:name="List Table 4" w:uiPriority="49"/>
+    <w:lsdException w:name="List Table 5 Dark" w:uiPriority="50"/>
+    <w:lsdException w:name="List Table 6 Colorful" w:uiPriority="51"/>
+    <w:lsdException w:name="List Table 7 Colorful" w:uiPriority="52"/>
+    <w:lsdException w:name="List Table 1 Light Accent 1" w:uiPriority="46"/>
+    <w:lsdException w:name="List Table 2 Accent 1" w:uiPriority="47"/>
+    <w:lsdException w:name="List Table 3 Accent 1" w:uiPriority="48"/>
+    <w:lsdException w:name="List Table 4 Accent 1" w:uiPriority="49"/>
+    <w:lsdException w:name="List Table 5 Dark Accent 1" w:uiPriority="50"/>
+    <w:lsdException w:name="List Table 6 Colorful Accent 1" w:uiPriority="51"/>
+    <w:lsdException w:name="List Table 7 Colorful Accent 1" w:uiPriority="52"/>
+    <w:lsdException w:name="List Table 1 Light Accent 2" w:uiPriority="46"/>
+    <w:lsdException w:name="List Table 2 Accent 2" w:uiPriority="47"/>
+    <w:lsdException w:name="List Table 3 Accent 2" w:uiPriority="48"/>
+    <w:lsdException w:name="List Table 4 Accent 2" w:uiPriority="49"/>
+    <w:lsdException w:name="List Table 5 Dark Accent 2" w:uiPriority="50"/>
+    <w:lsdException w:name="List Table 6 Colorful Accent 2" w:uiPriority="51"/>
+    <w:lsdException w:name="List Table 7 Colorful Accent 2" w:uiPriority="52"/>
+    <w:lsdException w:name="List Table 1 Light Accent 3" w:uiPriority="46"/>
+    <w:lsdException w:name="List Table 2 Accent 3" w:uiPriority="47"/>
+    <w:lsdException w:name="List Table 3 Accent 3" w:uiPriority="48"/>
+    <w:lsdException w:name="List Table 4 Accent 3" w:uiPriority="49"/>
+    <w:lsdException w:name="List Table 5 Dark Accent 3" w:uiPriority="50"/>
+    <w:lsdException w:name="List Table 6 Colorful Accent 3" w:uiPriority="51"/>
+    <w:lsdException w:name="List Table 7 Colorful Accent 3" w:uiPriority="52"/>
+    <w:lsdException w:name="List Table 1 Light Accent 4" w:uiPriority="46"/>
+    <w:lsdException w:name="List Table 2 Accent 4" w:uiPriority="47"/>
+    <w:lsdException w:name="List Table 3 Accent 4" w:uiPriority="48"/>
+    <w:lsdException w:name="List Table 4 Accent 4" w:uiPriority="49"/>
+    <w:lsdException w:name="List Table 5 Dark Accent 4" w:uiPriority="50"/>
+    <w:lsdException w:name="List Table 6 Colorful Accent 4" w:uiPriority="51"/>
+    <w:lsdException w:name="List Table 7 Colorful Accent 4" w:uiPriority="52"/>
+    <w:lsdException w:name="List Table 1 Light Accent 5" w:uiPriority="46"/>
+    <w:lsdException w:name="List Table 2 Accent 5" w:uiPriority="47"/>
+    <w:lsdException w:name="List Table 3 Accent 5" w:uiPriority="48"/>
+    <w:lsdException w:name="List Table 4 Accent 5" w:uiPriority="49"/>
+    <w:lsdException w:name="List Table 5 Dark Accent 5" w:uiPriority="50"/>
+    <w:lsdException w:name="List Table 6 Colorful Accent 5" w:uiPriority="51"/>
+    <w:lsdException w:name="List Table 7 Colorful Accent 5" w:uiPriority="52"/>
+    <w:lsdException w:name="List Table 1 Light Accent 6" w:uiPriority="46"/>
+    <w:lsdException w:name="List Table 2 Accent 6" w:uiPriority="47"/>
+    <w:lsdException w:name="List Table 3 Accent 6" w:uiPriority="48"/>
+    <w:lsdException w:name="List Table 4 Accent 6" w:uiPriority="49"/>
+    <w:lsdException w:name="List Table 5 Dark Accent 6" w:uiPriority="50"/>
+    <w:lsdException w:name="List Table 6 Colorful Accent 6" w:uiPriority="51"/>
+    <w:lsdException w:name="List Table 7 Colorful Accent 6" w:uiPriority="52"/>
   </w:latentStyles>
   <w:style w:type="paragraph" w:default="1" w:styleId="Normal">
     <w:name w:val="Normal"/>
@@ -4346,7 +4189,7 @@
 </file>
 
 <file path=word/glossary/webSettings.xml><?xml version="1.0" encoding="utf-8"?>
-<w:webSettings xmlns:mc="http://schemas.openxmlformats.org/markup-compatibility/2006" xmlns:r="http://schemas.openxmlformats.org/officeDocument/2006/relationships" xmlns:w="http://schemas.openxmlformats.org/wordprocessingml/2006/main" xmlns:w14="http://schemas.microsoft.com/office/word/2010/wordml" mc:Ignorable="w14">
+<w:webSettings xmlns:mc="http://schemas.openxmlformats.org/markup-compatibility/2006" xmlns:r="http://schemas.openxmlformats.org/officeDocument/2006/relationships" xmlns:w="http://schemas.openxmlformats.org/wordprocessingml/2006/main" xmlns:w14="http://schemas.microsoft.com/office/word/2010/wordml" xmlns:w15="http://schemas.microsoft.com/office/word/2012/wordml" mc:Ignorable="w14 w15">
   <w:optimizeForBrowser/>
   <w:allowPNG/>
 </w:webSettings>
@@ -4661,7 +4504,7 @@
 </file>
 
 <file path=customXml/itemProps2.xml><?xml version="1.0" encoding="utf-8"?>
-<ds:datastoreItem xmlns:ds="http://schemas.openxmlformats.org/officeDocument/2006/customXml" ds:itemID="{4A979CAF-7D3A-4A05-BC63-3B58BD57335D}">
+<ds:datastoreItem xmlns:ds="http://schemas.openxmlformats.org/officeDocument/2006/customXml" ds:itemID="{159AC670-58B2-49D8-B4E2-FF7BF14B8C3A}">
   <ds:schemaRefs>
     <ds:schemaRef ds:uri="http://schemas.openxmlformats.org/officeDocument/2006/bibliography"/>
   </ds:schemaRefs>

</xml_diff>